<commit_message>
Enfin je regle le bug avec git
</commit_message>
<xml_diff>
--- a/Broullion.docx
+++ b/Broullion.docx
@@ -13,19 +13,7 @@
         <w:rPr>
           <w:lang w:val="fr-FR"/>
         </w:rPr>
-        <w:t>*</w:t>
-      </w:r>
-      <w:r>
-        <w:rPr>
-          <w:lang w:val="fr-FR"/>
-        </w:rPr>
-        <w:t>Optimisation d’un système gestion des réservations en ligne </w:t>
-      </w:r>
-      <w:r>
-        <w:rPr>
-          <w:lang w:val="fr-FR"/>
-        </w:rPr>
-        <w:t>par intégration d’un module de BI</w:t>
+        <w:t>*Optimisation d’un système gestion des réservations en ligne par intégration d’un module de BI</w:t>
       </w:r>
     </w:p>
     <w:p>
@@ -47,13 +35,7 @@
         <w:rPr>
           <w:lang w:val="fr-FR"/>
         </w:rPr>
-        <w:t>Etat de l’art</w:t>
-      </w:r>
-      <w:r>
-        <w:rPr>
-          <w:lang w:val="fr-FR"/>
-        </w:rPr>
-        <w:t xml:space="preserve"> </w:t>
+        <w:t xml:space="preserve">Etat de l’art </w:t>
       </w:r>
     </w:p>
     <w:p>
@@ -103,7 +85,7 @@
         <w:pStyle w:val="Paragraphedeliste"/>
         <w:numPr>
           <w:ilvl w:val="0"/>
-          <w:numId w:val="13"/>
+          <w:numId w:val="6"/>
         </w:numPr>
         <w:jc w:val="both"/>
         <w:rPr>
@@ -114,23 +96,15 @@
         <w:rPr>
           <w:lang w:val="fr-FR"/>
         </w:rPr>
-        <w:t xml:space="preserve">L’usage dans le </w:t>
-      </w:r>
-      <w:proofErr w:type="spellStart"/>
-      <w:r>
-        <w:rPr>
-          <w:lang w:val="fr-FR"/>
-        </w:rPr>
-        <w:t>mboa</w:t>
-      </w:r>
-      <w:proofErr w:type="spellEnd"/>
+        <w:t>L’usage dans le mboa</w:t>
+      </w:r>
     </w:p>
     <w:p>
       <w:pPr>
         <w:pStyle w:val="Paragraphedeliste"/>
         <w:numPr>
           <w:ilvl w:val="0"/>
-          <w:numId w:val="13"/>
+          <w:numId w:val="6"/>
         </w:numPr>
         <w:jc w:val="both"/>
         <w:rPr>
@@ -163,7 +137,7 @@
         <w:pStyle w:val="Paragraphedeliste"/>
         <w:numPr>
           <w:ilvl w:val="0"/>
-          <w:numId w:val="13"/>
+          <w:numId w:val="6"/>
         </w:numPr>
         <w:jc w:val="both"/>
         <w:rPr>
@@ -182,7 +156,7 @@
         <w:pStyle w:val="Paragraphedeliste"/>
         <w:numPr>
           <w:ilvl w:val="1"/>
-          <w:numId w:val="13"/>
+          <w:numId w:val="6"/>
         </w:numPr>
         <w:jc w:val="both"/>
         <w:rPr>
@@ -201,7 +175,7 @@
         <w:pStyle w:val="Paragraphedeliste"/>
         <w:numPr>
           <w:ilvl w:val="0"/>
-          <w:numId w:val="13"/>
+          <w:numId w:val="6"/>
         </w:numPr>
         <w:jc w:val="both"/>
         <w:rPr>
@@ -220,7 +194,7 @@
         <w:pStyle w:val="Paragraphedeliste"/>
         <w:numPr>
           <w:ilvl w:val="0"/>
-          <w:numId w:val="13"/>
+          <w:numId w:val="6"/>
         </w:numPr>
         <w:jc w:val="both"/>
         <w:rPr>
@@ -260,37 +234,7 @@
         <w:rPr>
           <w:lang w:val="fr-FR"/>
         </w:rPr>
-        <w:t xml:space="preserve">Objectif </w:t>
-      </w:r>
-      <w:r>
-        <w:rPr>
-          <w:lang w:val="fr-FR"/>
-        </w:rPr>
-        <w:t>étudier</w:t>
-      </w:r>
-      <w:r>
-        <w:rPr>
-          <w:lang w:val="fr-FR"/>
-        </w:rPr>
-        <w:t xml:space="preserve"> les </w:t>
-      </w:r>
-      <w:r>
-        <w:rPr>
-          <w:lang w:val="fr-FR"/>
-        </w:rPr>
-        <w:t>données</w:t>
-      </w:r>
-      <w:r>
-        <w:rPr>
-          <w:lang w:val="fr-FR"/>
-        </w:rPr>
-        <w:t xml:space="preserve"> pour </w:t>
-      </w:r>
-      <w:r>
-        <w:rPr>
-          <w:lang w:val="fr-FR"/>
-        </w:rPr>
-        <w:t>proposer une offre --- Cela fait partie du marketing quantitatif.</w:t>
+        <w:t>Objectif étudier les données pour proposer une offre --- Cela fait partie du marketing quantitatif.</w:t>
       </w:r>
     </w:p>
     <w:p>
@@ -313,14 +257,7 @@
           <w:sz w:val="20"/>
           <w:lang w:val="fr-FR"/>
         </w:rPr>
-        <w:t>Conception et réalisation d’un système décisionnel</w:t>
-      </w:r>
-      <w:r>
-        <w:rPr>
-          <w:sz w:val="20"/>
-          <w:lang w:val="fr-FR"/>
-        </w:rPr>
-        <w:t xml:space="preserve"> pour un site de réservation de chambres en ligne : Cas de Hosteline (hosteline.com)</w:t>
+        <w:t>Conception et réalisation d’un système décisionnel pour un site de réservation de chambres en ligne : Cas de Hosteline (hosteline.com)</w:t>
       </w:r>
     </w:p>
     <w:p>
@@ -402,19 +339,11 @@
           <w:lang w:val="fr-FR"/>
         </w:rPr>
       </w:pPr>
-      <w:proofErr w:type="spellStart"/>
-      <w:r>
-        <w:rPr>
-          <w:lang w:val="fr-FR"/>
-        </w:rPr>
-        <w:t>Quakview</w:t>
-      </w:r>
-      <w:proofErr w:type="spellEnd"/>
-      <w:r>
-        <w:rPr>
-          <w:lang w:val="fr-FR"/>
-        </w:rPr>
-        <w:t>.</w:t>
+      <w:r>
+        <w:rPr>
+          <w:lang w:val="fr-FR"/>
+        </w:rPr>
+        <w:t>Quakview.</w:t>
       </w:r>
     </w:p>
     <w:p>
@@ -424,19 +353,11 @@
           <w:lang w:val="fr-FR"/>
         </w:rPr>
       </w:pPr>
-      <w:proofErr w:type="spellStart"/>
-      <w:r>
-        <w:rPr>
-          <w:lang w:val="fr-FR"/>
-        </w:rPr>
-        <w:t>Pentaho</w:t>
-      </w:r>
-      <w:proofErr w:type="spellEnd"/>
-      <w:r>
-        <w:rPr>
-          <w:lang w:val="fr-FR"/>
-        </w:rPr>
-        <w:t>.</w:t>
+      <w:r>
+        <w:rPr>
+          <w:lang w:val="fr-FR"/>
+        </w:rPr>
+        <w:t>Pentaho.</w:t>
       </w:r>
     </w:p>
     <w:p>
@@ -488,13 +409,7 @@
         <w:rPr>
           <w:lang w:val="fr-FR"/>
         </w:rPr>
-        <w:t>L'Institut Universitaire de la Côte (IUC) a vu le jour en 2005</w:t>
-      </w:r>
-      <w:r>
-        <w:rPr>
-          <w:lang w:val="fr-FR"/>
-        </w:rPr>
-        <w:t xml:space="preserve"> avec l'ouverture du Cycle des Ingénieurs de Travaux en Informatique (CITI) option: analyste programmeur. Cela au vue de la nécessité de former des cadres compétents en informatique au niveau national. </w:t>
+        <w:t xml:space="preserve">L'Institut Universitaire de la Côte (IUC) a vu le jour en 2005 avec l'ouverture du Cycle des Ingénieurs de Travaux en Informatique (CITI) option: analyste programmeur. Cela au vue de la nécessité de former des cadres compétents en informatique au niveau national. </w:t>
       </w:r>
     </w:p>
     <w:p>
@@ -510,31 +425,7 @@
           <w:lang w:val="fr-FR"/>
         </w:rPr>
         <w:lastRenderedPageBreak/>
-        <w:t xml:space="preserve">C'est dans cette même optique que </w:t>
-      </w:r>
-      <w:r>
-        <w:rPr>
-          <w:lang w:val="fr-FR"/>
-        </w:rPr>
-        <w:t xml:space="preserve">L'Institut Universitaire de la Côte </w:t>
-      </w:r>
-      <w:r>
-        <w:rPr>
-          <w:lang w:val="fr-FR"/>
-        </w:rPr>
-        <w:t xml:space="preserve">a ouvert en 1998 le Cycle de </w:t>
-      </w:r>
-      <w:r>
-        <w:rPr>
-          <w:lang w:val="fr-FR"/>
-        </w:rPr>
-        <w:t>concepteur de système d’Informations Informatisés (CS2I</w:t>
-      </w:r>
-      <w:r>
-        <w:rPr>
-          <w:lang w:val="fr-FR"/>
-        </w:rPr>
-        <w:t>). La formation théorique reçue est complétée par les études de cas, les travaux pratiques et les stages en entreprises. En dernière année du Cycle de formation des Ingénieurs en Conception, les élèves ingénieurs effectuent un stage de six (6) mois en entreprise sanctionné par la présentation d'un mémoire.</w:t>
+        <w:t>C'est dans cette même optique que L'Institut Universitaire de la Côte a ouvert en 1998 le Cycle de concepteur de système d’Informations Informatisés (CS2I). La formation théorique reçue est complétée par les études de cas, les travaux pratiques et les stages en entreprises. En dernière année du Cycle de formation des Ingénieurs en Conception, les élèves ingénieurs effectuent un stage de six (6) mois en entreprise sanctionné par la présentation d'un mémoire.</w:t>
       </w:r>
     </w:p>
     <w:p>
@@ -549,205 +440,7 @@
         <w:rPr>
           <w:lang w:val="fr-FR"/>
         </w:rPr>
-        <w:t>C'est dans ce cadre que no</w:t>
-      </w:r>
-      <w:r>
-        <w:rPr>
-          <w:lang w:val="fr-FR"/>
-        </w:rPr>
-        <w:t>us avons effectué notre stage chez Business Intelligence &amp; Solutions (BI&amp;S</w:t>
-      </w:r>
-      <w:r>
-        <w:rPr>
-          <w:lang w:val="fr-FR"/>
-        </w:rPr>
-        <w:t>), qui est</w:t>
-      </w:r>
-      <w:r>
-        <w:rPr>
-          <w:lang w:val="fr-FR"/>
-        </w:rPr>
-        <w:t xml:space="preserve"> une jeune startup implantée</w:t>
-      </w:r>
-      <w:r>
-        <w:rPr>
-          <w:lang w:val="fr-FR"/>
-        </w:rPr>
-        <w:t xml:space="preserve"> </w:t>
-      </w:r>
-      <w:r>
-        <w:rPr>
-          <w:lang w:val="fr-FR"/>
-        </w:rPr>
-        <w:t>au Cameroun depuis avril 2017</w:t>
-      </w:r>
-      <w:r>
-        <w:rPr>
-          <w:lang w:val="fr-FR"/>
-        </w:rPr>
-        <w:t>. Le stage a é</w:t>
-      </w:r>
-      <w:r>
-        <w:rPr>
-          <w:lang w:val="fr-FR"/>
-        </w:rPr>
-        <w:t>té supervisé par Monsieur Kendjio Rodrigue, expert BI</w:t>
-      </w:r>
-      <w:r>
-        <w:rPr>
-          <w:lang w:val="fr-FR"/>
-        </w:rPr>
-        <w:t xml:space="preserve">, chef de projet, </w:t>
-      </w:r>
-      <w:r>
-        <w:rPr>
-          <w:lang w:val="fr-FR"/>
-        </w:rPr>
-        <w:t>sont post officiel et fondateur de BI&amp;S</w:t>
-      </w:r>
-      <w:r>
-        <w:rPr>
-          <w:lang w:val="fr-FR"/>
-        </w:rPr>
-        <w:t>. Ce mémoire a pour thè</w:t>
-      </w:r>
-      <w:r>
-        <w:rPr>
-          <w:lang w:val="fr-FR"/>
-        </w:rPr>
-        <w:t>me «Mise en place d’un système décisionnel sur Hosteline</w:t>
-      </w:r>
-      <w:r>
-        <w:rPr>
-          <w:lang w:val="fr-FR"/>
-        </w:rPr>
-        <w:t xml:space="preserve">», et </w:t>
-      </w:r>
-      <w:r>
-        <w:rPr>
-          <w:lang w:val="fr-FR"/>
-        </w:rPr>
-        <w:t>vise à apporter des</w:t>
-      </w:r>
-      <w:r>
-        <w:rPr>
-          <w:lang w:val="fr-FR"/>
-        </w:rPr>
-        <w:t xml:space="preserve"> solution</w:t>
-      </w:r>
-      <w:r>
-        <w:rPr>
-          <w:lang w:val="fr-FR"/>
-        </w:rPr>
-        <w:t xml:space="preserve">s </w:t>
-      </w:r>
-      <w:r>
-        <w:rPr>
-          <w:lang w:val="fr-FR"/>
-        </w:rPr>
-        <w:t>graphiques</w:t>
-      </w:r>
-      <w:r>
-        <w:rPr>
-          <w:lang w:val="fr-FR"/>
-        </w:rPr>
-        <w:t xml:space="preserve"> et statistiques aux </w:t>
-      </w:r>
-      <w:r>
-        <w:rPr>
-          <w:lang w:val="fr-FR"/>
-        </w:rPr>
-        <w:t>différents</w:t>
-      </w:r>
-      <w:r>
-        <w:rPr>
-          <w:lang w:val="fr-FR"/>
-        </w:rPr>
-        <w:t xml:space="preserve"> </w:t>
-      </w:r>
-      <w:r>
-        <w:rPr>
-          <w:lang w:val="fr-FR"/>
-        </w:rPr>
-        <w:t>profils</w:t>
-      </w:r>
-      <w:r>
-        <w:rPr>
-          <w:lang w:val="fr-FR"/>
-        </w:rPr>
-        <w:t xml:space="preserve"> d’utilisateurs de la plateforme Hosteline</w:t>
-      </w:r>
-      <w:r>
-        <w:rPr>
-          <w:lang w:val="fr-FR"/>
-        </w:rPr>
-        <w:t>.</w:t>
-      </w:r>
-      <w:r>
-        <w:rPr>
-          <w:lang w:val="fr-FR"/>
-        </w:rPr>
-        <w:t xml:space="preserve"> Hosteline est une plateforme</w:t>
-      </w:r>
-      <w:r>
-        <w:rPr>
-          <w:lang w:val="fr-FR"/>
-        </w:rPr>
-        <w:t xml:space="preserve"> Web et Mobile</w:t>
-      </w:r>
-      <w:r>
-        <w:rPr>
-          <w:lang w:val="fr-FR"/>
-        </w:rPr>
-        <w:t xml:space="preserve"> d’</w:t>
-      </w:r>
-      <w:r>
-        <w:rPr>
-          <w:lang w:val="fr-FR"/>
-        </w:rPr>
-        <w:t>hébergement</w:t>
-      </w:r>
-      <w:r>
-        <w:rPr>
-          <w:lang w:val="fr-FR"/>
-        </w:rPr>
-        <w:t xml:space="preserve"> de chambre d’</w:t>
-      </w:r>
-      <w:r>
-        <w:rPr>
-          <w:lang w:val="fr-FR"/>
-        </w:rPr>
-        <w:t>hôtels</w:t>
-      </w:r>
-      <w:r>
-        <w:rPr>
-          <w:lang w:val="fr-FR"/>
-        </w:rPr>
-        <w:t>, Villas,</w:t>
-      </w:r>
-      <w:r>
-        <w:rPr>
-          <w:lang w:val="fr-FR"/>
-        </w:rPr>
-        <w:t xml:space="preserve"> Appartements et meublées</w:t>
-      </w:r>
-      <w:r>
-        <w:rPr>
-          <w:lang w:val="fr-FR"/>
-        </w:rPr>
-        <w:t xml:space="preserve"> ouverte aux hôteliers, aux clients et aux potentiels clients de ces hôtels</w:t>
-      </w:r>
-      <w:r>
-        <w:rPr>
-          <w:lang w:val="fr-FR"/>
-        </w:rPr>
-        <w:t>.</w:t>
-      </w:r>
-      <w:r>
-        <w:rPr>
-          <w:lang w:val="fr-FR"/>
-        </w:rPr>
-        <w:t xml:space="preserve"> </w:t>
+        <w:t xml:space="preserve">C'est dans ce cadre que nous avons effectué notre stage chez Business Intelligence &amp; Solutions (BI&amp;S), qui est une jeune startup implantée au Cameroun depuis avril 2017. Le stage a été supervisé par Monsieur Kendjio Rodrigue, expert BI, chef de projet, sont post officiel et fondateur de BI&amp;S. Ce mémoire a pour thème «Mise en place d’un système décisionnel sur Hosteline», et vise à apporter des solutions graphiques et statistiques aux différents profils d’utilisateurs de la plateforme Hosteline. Hosteline est une plateforme Web et Mobile d’hébergement de chambre d’hôtels, Villas, Appartements et meublées ouverte aux hôteliers, aux clients et aux potentiels clients de ces hôtels. </w:t>
       </w:r>
     </w:p>
     <w:p>
@@ -796,13 +489,7 @@
         <w:rPr>
           <w:lang w:val="fr-FR"/>
         </w:rPr>
-        <w:t>la troisième partie propose une application des concepts et méthodes pour la mis</w:t>
-      </w:r>
-      <w:r>
-        <w:rPr>
-          <w:lang w:val="fr-FR"/>
-        </w:rPr>
-        <w:t>e en place d'un Data</w:t>
+        <w:t>la troisième partie propose une application des concepts et méthodes pour la mise en place d'un Data</w:t>
       </w:r>
       <w:r>
         <w:rPr>
@@ -814,44 +501,20 @@
         <w:rPr>
           <w:lang w:val="fr-FR"/>
         </w:rPr>
-        <w:t>ouse</w:t>
-      </w:r>
-      <w:r>
-        <w:rPr>
-          <w:lang w:val="fr-FR"/>
-        </w:rPr>
-        <w:t xml:space="preserve"> dans le cadre des réservations de chambres d’hôtels en ligne</w:t>
-      </w:r>
-      <w:r>
-        <w:rPr>
-          <w:lang w:val="fr-FR"/>
-        </w:rPr>
-        <w:t>.</w:t>
-      </w:r>
-    </w:p>
-    <w:p>
-      <w:pPr>
-        <w:rPr>
-          <w:lang w:val="fr-FR"/>
-        </w:rPr>
-      </w:pPr>
-      <w:r>
-        <w:rPr>
-          <w:lang w:val="fr-FR"/>
-        </w:rPr>
-        <w:t>Ces différentes parties sont complétées par une liste de références bibliographies et</w:t>
-      </w:r>
-      <w:r>
-        <w:rPr>
-          <w:lang w:val="fr-FR"/>
-        </w:rPr>
-        <w:t xml:space="preserve"> </w:t>
-      </w:r>
-      <w:r>
-        <w:rPr>
-          <w:lang w:val="fr-FR"/>
-        </w:rPr>
-        <w:t>de ressources internet exploitées au cours de ce stage</w:t>
+        <w:t>ouse dans le cadre des réservations de chambres d’hôtels en ligne.</w:t>
+      </w:r>
+    </w:p>
+    <w:p>
+      <w:pPr>
+        <w:rPr>
+          <w:lang w:val="fr-FR"/>
+        </w:rPr>
+      </w:pPr>
+      <w:r>
+        <w:rPr>
+          <w:lang w:val="fr-FR"/>
+        </w:rPr>
+        <w:t>Ces différentes parties sont complétées par une liste de références bibliographies et de ressources internet exploitées au cours de ce stage</w:t>
       </w:r>
       <w:r>
         <w:rPr>
@@ -1173,13 +836,7 @@
         <w:rPr>
           <w:lang w:val="fr-FR"/>
         </w:rPr>
-        <w:t>ETAT DE L’ART</w:t>
-      </w:r>
-      <w:r>
-        <w:rPr>
-          <w:lang w:val="fr-FR"/>
-        </w:rPr>
-        <w:t xml:space="preserve">  - </w:t>
+        <w:t xml:space="preserve">ETAT DE L’ART  - </w:t>
       </w:r>
     </w:p>
     <w:p>
@@ -1205,58 +862,20 @@
         <w:rPr>
           <w:lang w:val="fr-FR"/>
         </w:rPr>
-        <w:t xml:space="preserve"> </w:t>
-      </w:r>
-      <w:r>
-        <w:rPr>
-          <w:lang w:val="fr-FR"/>
-        </w:rPr>
-        <w:t>Expliquer</w:t>
-      </w:r>
-      <w:r>
-        <w:rPr>
-          <w:lang w:val="fr-FR"/>
-        </w:rPr>
-        <w:t xml:space="preserve"> pourquoi le </w:t>
-      </w:r>
-      <w:proofErr w:type="spellStart"/>
-      <w:r>
-        <w:rPr>
-          <w:lang w:val="fr-FR"/>
-        </w:rPr>
-        <w:t>reporting</w:t>
-      </w:r>
-      <w:proofErr w:type="spellEnd"/>
-      <w:r>
-        <w:rPr>
-          <w:lang w:val="fr-FR"/>
-        </w:rPr>
-        <w:t xml:space="preserve"> ou la BI est nécessaire</w:t>
-      </w:r>
-    </w:p>
-    <w:p>
-      <w:pPr>
-        <w:rPr>
-          <w:lang w:val="fr-FR"/>
-        </w:rPr>
-      </w:pPr>
-      <w:r>
-        <w:rPr>
-          <w:lang w:val="fr-FR"/>
-        </w:rPr>
-        <w:t xml:space="preserve"> </w:t>
-      </w:r>
-      <w:r>
-        <w:rPr>
-          <w:lang w:val="fr-FR"/>
-        </w:rPr>
-        <w:t>Faire</w:t>
-      </w:r>
-      <w:r>
-        <w:rPr>
-          <w:lang w:val="fr-FR"/>
-        </w:rPr>
-        <w:t xml:space="preserve"> comprendre clairement qu’on ne force pas un module.</w:t>
+        <w:t xml:space="preserve"> Expliquer pourquoi le reporting ou la BI est nécessaire</w:t>
+      </w:r>
+    </w:p>
+    <w:p>
+      <w:pPr>
+        <w:rPr>
+          <w:lang w:val="fr-FR"/>
+        </w:rPr>
+      </w:pPr>
+      <w:r>
+        <w:rPr>
+          <w:lang w:val="fr-FR"/>
+        </w:rPr>
+        <w:t xml:space="preserve"> Faire comprendre clairement qu’on ne force pas un module.</w:t>
       </w:r>
     </w:p>
     <w:p>
@@ -1293,69 +912,33 @@
         <w:rPr>
           <w:lang w:val="fr-FR"/>
         </w:rPr>
-        <w:t xml:space="preserve">II Système de réservations - aviation - hôtels </w:t>
-      </w:r>
-      <w:r>
-        <w:rPr>
-          <w:lang w:val="fr-FR"/>
-        </w:rPr>
-        <w:t>–</w:t>
-      </w:r>
-      <w:r>
-        <w:rPr>
-          <w:lang w:val="fr-FR"/>
-        </w:rPr>
-        <w:t xml:space="preserve"> </w:t>
-      </w:r>
-      <w:r>
-        <w:rPr>
-          <w:lang w:val="fr-FR"/>
-        </w:rPr>
-        <w:t xml:space="preserve">trains </w:t>
-      </w:r>
-      <w:r>
-        <w:rPr>
-          <w:lang w:val="fr-FR"/>
-        </w:rPr>
-        <w:t>… etc.</w:t>
-      </w:r>
-    </w:p>
-    <w:p>
-      <w:pPr>
-        <w:rPr>
-          <w:lang w:val="fr-FR"/>
-        </w:rPr>
-      </w:pPr>
-      <w:r>
-        <w:rPr>
-          <w:lang w:val="fr-FR"/>
-        </w:rPr>
-        <w:t xml:space="preserve"> </w:t>
-      </w:r>
-      <w:r>
-        <w:rPr>
-          <w:lang w:val="fr-FR"/>
-        </w:rPr>
-        <w:t>Présenter le système actuel (Logigramme)</w:t>
-      </w:r>
-    </w:p>
-    <w:p>
-      <w:pPr>
-        <w:rPr>
-          <w:lang w:val="fr-FR"/>
-        </w:rPr>
-      </w:pPr>
-      <w:r>
-        <w:rPr>
-          <w:lang w:val="fr-FR"/>
-        </w:rPr>
-        <w:t>PARTIE I</w:t>
-      </w:r>
-      <w:r>
-        <w:rPr>
-          <w:lang w:val="fr-FR"/>
-        </w:rPr>
-        <w:t>I</w:t>
+        <w:t>II Système de réservations - aviation - hôtels – trains … etc.</w:t>
+      </w:r>
+    </w:p>
+    <w:p>
+      <w:pPr>
+        <w:rPr>
+          <w:lang w:val="fr-FR"/>
+        </w:rPr>
+      </w:pPr>
+      <w:r>
+        <w:rPr>
+          <w:lang w:val="fr-FR"/>
+        </w:rPr>
+        <w:t xml:space="preserve"> Présenter le système actuel (Logigramme)</w:t>
+      </w:r>
+    </w:p>
+    <w:p>
+      <w:pPr>
+        <w:rPr>
+          <w:lang w:val="fr-FR"/>
+        </w:rPr>
+      </w:pPr>
+      <w:r>
+        <w:rPr>
+          <w:lang w:val="fr-FR"/>
+        </w:rPr>
+        <w:t>PARTIE II</w:t>
       </w:r>
       <w:r>
         <w:rPr>
@@ -1465,19 +1048,7 @@
         <w:rPr>
           <w:lang w:val="fr-FR"/>
         </w:rPr>
-        <w:t>PARTIE II</w:t>
-      </w:r>
-      <w:r>
-        <w:rPr>
-          <w:lang w:val="fr-FR"/>
-        </w:rPr>
-        <w:t>I</w:t>
-      </w:r>
-      <w:r>
-        <w:rPr>
-          <w:lang w:val="fr-FR"/>
-        </w:rPr>
-        <w:t> : AN</w:t>
+        <w:t>PARTIE III : AN</w:t>
       </w:r>
       <w:r>
         <w:rPr>
@@ -1498,13 +1069,7 @@
         <w:rPr>
           <w:lang w:val="fr-FR"/>
         </w:rPr>
-        <w:t>CHAP. 5</w:t>
-      </w:r>
-      <w:r>
-        <w:rPr>
-          <w:lang w:val="fr-FR"/>
-        </w:rPr>
-        <w:t xml:space="preserve"> </w:t>
+        <w:t xml:space="preserve">CHAP. 5 </w:t>
       </w:r>
       <w:r>
         <w:rPr>
@@ -1526,13 +1091,7 @@
           <w:lang w:val="fr-FR"/>
         </w:rPr>
         <w:lastRenderedPageBreak/>
-        <w:t>CHAP. 6</w:t>
-      </w:r>
-      <w:r>
-        <w:rPr>
-          <w:lang w:val="fr-FR"/>
-        </w:rPr>
-        <w:t xml:space="preserve"> </w:t>
+        <w:t xml:space="preserve">CHAP. 6 </w:t>
       </w:r>
       <w:r>
         <w:rPr>
@@ -1553,13 +1112,7 @@
         <w:rPr>
           <w:lang w:val="fr-FR"/>
         </w:rPr>
-        <w:t>CHAP. 7</w:t>
-      </w:r>
-      <w:r>
-        <w:rPr>
-          <w:lang w:val="fr-FR"/>
-        </w:rPr>
-        <w:t xml:space="preserve"> </w:t>
+        <w:t xml:space="preserve">CHAP. 7 </w:t>
       </w:r>
       <w:r>
         <w:rPr>
@@ -1573,7 +1126,7 @@
         <w:pStyle w:val="Sansinterligne"/>
         <w:numPr>
           <w:ilvl w:val="1"/>
-          <w:numId w:val="11"/>
+          <w:numId w:val="5"/>
         </w:numPr>
         <w:rPr>
           <w:lang w:val="fr-FR"/>
@@ -1603,7 +1156,7 @@
         <w:pStyle w:val="Sansinterligne"/>
         <w:numPr>
           <w:ilvl w:val="1"/>
-          <w:numId w:val="11"/>
+          <w:numId w:val="5"/>
         </w:numPr>
         <w:rPr>
           <w:lang w:val="fr-FR"/>
@@ -1621,7 +1174,7 @@
         <w:pStyle w:val="Paragraphedeliste"/>
         <w:numPr>
           <w:ilvl w:val="1"/>
-          <w:numId w:val="11"/>
+          <w:numId w:val="5"/>
         </w:numPr>
         <w:rPr>
           <w:lang w:val="fr-FR"/>
@@ -1869,99 +1422,7 @@
         </w:rPr>
         <w:lastRenderedPageBreak/>
         <w:tab/>
-        <w:t xml:space="preserve">Hosteline s’inscrit dans ce registre de sites qui offre </w:t>
-      </w:r>
-      <w:r>
-        <w:rPr>
-          <w:lang w:val="fr-FR"/>
-        </w:rPr>
-        <w:t xml:space="preserve">la réservation de services hôteliers </w:t>
-      </w:r>
-      <w:proofErr w:type="spellStart"/>
-      <w:r>
-        <w:rPr>
-          <w:lang w:val="fr-FR"/>
-        </w:rPr>
-        <w:t>a</w:t>
-      </w:r>
-      <w:proofErr w:type="spellEnd"/>
-      <w:r>
-        <w:rPr>
-          <w:lang w:val="fr-FR"/>
-        </w:rPr>
-        <w:t xml:space="preserve"> distance. Le </w:t>
-      </w:r>
-      <w:r>
-        <w:rPr>
-          <w:lang w:val="fr-FR"/>
-        </w:rPr>
-        <w:t>début</w:t>
-      </w:r>
-      <w:r>
-        <w:rPr>
-          <w:lang w:val="fr-FR"/>
-        </w:rPr>
-        <w:t xml:space="preserve"> du mois de juillet marquera le lancement des </w:t>
-      </w:r>
-      <w:r>
-        <w:rPr>
-          <w:lang w:val="fr-FR"/>
-        </w:rPr>
-        <w:t>tests</w:t>
-      </w:r>
-      <w:r>
-        <w:rPr>
-          <w:lang w:val="fr-FR"/>
-        </w:rPr>
-        <w:t xml:space="preserve"> beta de la plateforme mais toute fois son promoteur (Mr Kendjio Rodrigue) souhait </w:t>
-      </w:r>
-      <w:r>
-        <w:rPr>
-          <w:lang w:val="fr-FR"/>
-        </w:rPr>
-        <w:t>anticiper</w:t>
-      </w:r>
-      <w:r>
-        <w:rPr>
-          <w:lang w:val="fr-FR"/>
-        </w:rPr>
-        <w:t xml:space="preserve"> sur le besoin </w:t>
-      </w:r>
-      <w:r>
-        <w:rPr>
-          <w:lang w:val="fr-FR"/>
-        </w:rPr>
-        <w:t>futur</w:t>
-      </w:r>
-      <w:r>
-        <w:rPr>
-          <w:lang w:val="fr-FR"/>
-        </w:rPr>
-        <w:t xml:space="preserve"> d’avoir un système </w:t>
-      </w:r>
-      <w:r>
-        <w:rPr>
-          <w:lang w:val="fr-FR"/>
-        </w:rPr>
-        <w:t>décisionnel</w:t>
-      </w:r>
-      <w:r>
-        <w:rPr>
-          <w:lang w:val="fr-FR"/>
-        </w:rPr>
-        <w:t xml:space="preserve"> a </w:t>
-      </w:r>
-      <w:r>
-        <w:rPr>
-          <w:lang w:val="fr-FR"/>
-        </w:rPr>
-        <w:t>portée</w:t>
-      </w:r>
-      <w:r>
-        <w:rPr>
-          <w:lang w:val="fr-FR"/>
-        </w:rPr>
-        <w:t xml:space="preserve"> de main. </w:t>
+        <w:t xml:space="preserve">Hosteline s’inscrit dans ce registre de sites qui offre la réservation de services hôteliers a distance. Le début du mois de juillet marquera le lancement des tests beta de la plateforme mais toute fois son promoteur (Mr Kendjio Rodrigue) souhait anticiper sur le besoin futur d’avoir un système décisionnel a portée de main. </w:t>
       </w:r>
     </w:p>
     <w:p>
@@ -2015,7 +1476,7 @@
         <w:pStyle w:val="Titre2"/>
         <w:numPr>
           <w:ilvl w:val="0"/>
-          <w:numId w:val="7"/>
+          <w:numId w:val="3"/>
         </w:numPr>
         <w:spacing w:line="360" w:lineRule="auto"/>
         <w:rPr>
@@ -2053,13 +1514,7 @@
         <w:rPr>
           <w:lang w:val="fr-FR"/>
         </w:rPr>
-        <w:t>Elle a été créée en 2009 par 2 ingénieurs ayant travaillés pendant plus de 10 ans pour les grands intégrateurs français et sur de nombre</w:t>
-      </w:r>
-      <w:r>
-        <w:rPr>
-          <w:lang w:val="fr-FR"/>
-        </w:rPr>
-        <w:t xml:space="preserve">ux comptes clients. La Sarl </w:t>
+        <w:t xml:space="preserve">Elle a été créée en 2009 par 2 ingénieurs ayant travaillés pendant plus de 10 ans pour les grands intégrateurs français et sur de nombreux comptes clients. La Sarl </w:t>
       </w:r>
       <w:r>
         <w:rPr>
@@ -2076,43 +1531,7 @@
         <w:rPr>
           <w:lang w:val="fr-FR"/>
         </w:rPr>
-        <w:t xml:space="preserve"> (</w:t>
-      </w:r>
-      <w:r>
-        <w:rPr>
-          <w:lang w:val="fr-FR"/>
-        </w:rPr>
-        <w:t xml:space="preserve">Institut </w:t>
-      </w:r>
-      <w:r>
-        <w:rPr>
-          <w:lang w:val="fr-FR"/>
-        </w:rPr>
-        <w:t>Bus</w:t>
-      </w:r>
-      <w:r>
-        <w:rPr>
-          <w:lang w:val="fr-FR"/>
-        </w:rPr>
-        <w:t>iness Intelligence</w:t>
-      </w:r>
-      <w:r>
-        <w:rPr>
-          <w:lang w:val="fr-FR"/>
-        </w:rPr>
-        <w:t xml:space="preserve">) a une ligne directrice essentiellement centrée sur l’informatique </w:t>
-      </w:r>
-      <w:r>
-        <w:rPr>
-          <w:lang w:val="fr-FR"/>
-        </w:rPr>
-        <w:t>décisionnelle</w:t>
-      </w:r>
-      <w:r>
-        <w:rPr>
-          <w:lang w:val="fr-FR"/>
-        </w:rPr>
-        <w:t xml:space="preserve"> (Business Intelligence). Elle travaille avec une dizaine de collaborateurs en réseaux. </w:t>
+        <w:t xml:space="preserve"> (Institut Business Intelligence) a une ligne directrice essentiellement centrée sur l’informatique décisionnelle (Business Intelligence). Elle travaille avec une dizaine de collaborateurs en réseaux. </w:t>
       </w:r>
     </w:p>
     <w:p>
@@ -2161,7 +1580,7 @@
         <w:pStyle w:val="Titre2"/>
         <w:numPr>
           <w:ilvl w:val="0"/>
-          <w:numId w:val="7"/>
+          <w:numId w:val="3"/>
         </w:numPr>
         <w:spacing w:line="360" w:lineRule="auto"/>
         <w:rPr>
@@ -2247,7 +1666,7 @@
         <w:pStyle w:val="Titre2"/>
         <w:numPr>
           <w:ilvl w:val="0"/>
-          <w:numId w:val="7"/>
+          <w:numId w:val="3"/>
         </w:numPr>
         <w:spacing w:line="360" w:lineRule="auto"/>
       </w:pPr>
@@ -2616,37 +2035,55 @@
           <w:lang w:val="fr-FR"/>
         </w:rPr>
         <w:tab/>
-        <w:t>L’avènement des TIC (Technologies de l’information) vient changer notre façon de vivre en la rendent plus simple. Le secteur hôtelier n’est pas exclu de ces changements et proposer ses services sur internet n’est plus un lux mais un besoin fondamentale pour toute entreprise hôtelier qui souhaite rester compétitif. Sur la toile les sites web d’</w:t>
-      </w:r>
-      <w:r>
-        <w:rPr>
-          <w:lang w:val="fr-FR"/>
-        </w:rPr>
-        <w:t>hôtels</w:t>
-      </w:r>
-      <w:r>
-        <w:rPr>
-          <w:lang w:val="fr-FR"/>
-        </w:rPr>
-        <w:t xml:space="preserve"> se multiplient et tout particulier ou entreprise cherchent un ou plusieurs locaux en ligne </w:t>
-      </w:r>
-      <w:r>
-        <w:rPr>
-          <w:lang w:val="fr-FR"/>
-        </w:rPr>
-        <w:t>à</w:t>
-      </w:r>
-      <w:r>
-        <w:rPr>
-          <w:lang w:val="fr-FR"/>
-        </w:rPr>
-        <w:t xml:space="preserve"> une large gamme de site web d’</w:t>
-      </w:r>
-      <w:r>
-        <w:rPr>
-          <w:lang w:val="fr-FR"/>
-        </w:rPr>
-        <w:t>hôtels</w:t>
+        <w:t>L’avènement des TIC (Technologies de l’information) vient changer notre façon de vivre en la rendent plus simple. Le secteur hôtelier n’est pas exclu de ces changements et proposer ses services sur internet n’est plus un lux mais un besoin fondamentale pour toute entreprise hôtelier qui souhaite rester compétitif. Sur la toile les sites web d’hôtels se multiplient et tout particulier ou entreprise cherchent un ou plusieurs locaux en ligne à une large gamme de site web d’hôtels à sa portée. Le problème quand les possibilités sont large et non exhaustives est que on n’a pas toujours le temps de visiter ces plateformes une par une et comparer leurs offres selon nos préférences. Des plateformes telles que Booking.com, Accordhotel.com et autres offrent une solution qui répond a ce problème de comparaison de prix et d’offres toujours est-il que le contexte et les particularités camerounaises et Africaines n’est pas toujours retrouvée. En effet sur les pl</w:t>
+      </w:r>
+      <w:r>
+        <w:rPr>
+          <w:lang w:val="fr-FR"/>
+        </w:rPr>
+        <w:t xml:space="preserve">ateformes de ce type on retrouve des hôtels conventionnels qui respectent certaines normes et standards </w:t>
+      </w:r>
+      <w:r>
+        <w:rPr>
+          <w:lang w:val="fr-FR"/>
+        </w:rPr>
+        <w:t>occid</w:t>
+      </w:r>
+      <w:r>
+        <w:rPr>
+          <w:lang w:val="fr-FR"/>
+        </w:rPr>
+        <w:t xml:space="preserve">entaux. </w:t>
+      </w:r>
+      <w:r>
+        <w:rPr>
+          <w:lang w:val="fr-FR"/>
+        </w:rPr>
+        <w:t>A titre d’exemple le ministère du tourisme reconnais officiellement 250 hôtels accrédité au Cameroun ce qui ne représente pas 30% du nombre réel d’établissements hôtelier du pays. Parmi les hébergeurs laissés</w:t>
+      </w:r>
+      <w:r>
+        <w:rPr>
+          <w:lang w:val="fr-FR"/>
+        </w:rPr>
+        <w:t xml:space="preserve"> on retrouve les propriétaires d’auberges, certaines résidences hôtelières, Appartements meubl</w:t>
+      </w:r>
+      <w:r>
+        <w:rPr>
+          <w:lang w:val="fr-FR"/>
+        </w:rPr>
+        <w:t xml:space="preserve">é, Villa et plein d’autre encore. Hosteline s’inspire des plateformes citées </w:t>
+      </w:r>
+      <w:r>
+        <w:rPr>
+          <w:lang w:val="fr-FR"/>
+        </w:rPr>
+        <w:t>plus haut en adaptant le concept au milieu et au</w:t>
+      </w:r>
+      <w:r>
+        <w:rPr>
+          <w:lang w:val="fr-FR"/>
+        </w:rPr>
+        <w:t>x coutumes</w:t>
       </w:r>
       <w:r>
         <w:rPr>
@@ -2658,337 +2095,7 @@
         <w:rPr>
           <w:lang w:val="fr-FR"/>
         </w:rPr>
-        <w:t>à</w:t>
-      </w:r>
-      <w:r>
-        <w:rPr>
-          <w:lang w:val="fr-FR"/>
-        </w:rPr>
-        <w:t xml:space="preserve"> sa </w:t>
-      </w:r>
-      <w:r>
-        <w:rPr>
-          <w:lang w:val="fr-FR"/>
-        </w:rPr>
-        <w:t>portée</w:t>
-      </w:r>
-      <w:r>
-        <w:rPr>
-          <w:lang w:val="fr-FR"/>
-        </w:rPr>
-        <w:t xml:space="preserve">. Le </w:t>
-      </w:r>
-      <w:r>
-        <w:rPr>
-          <w:lang w:val="fr-FR"/>
-        </w:rPr>
-        <w:t>problème</w:t>
-      </w:r>
-      <w:r>
-        <w:rPr>
-          <w:lang w:val="fr-FR"/>
-        </w:rPr>
-        <w:t xml:space="preserve"> quand le</w:t>
-      </w:r>
-      <w:r>
-        <w:rPr>
-          <w:lang w:val="fr-FR"/>
-        </w:rPr>
-        <w:t xml:space="preserve">s possibilités sont large et non </w:t>
-      </w:r>
-      <w:r>
-        <w:rPr>
-          <w:lang w:val="fr-FR"/>
-        </w:rPr>
-        <w:t>e</w:t>
-      </w:r>
-      <w:r>
-        <w:rPr>
-          <w:lang w:val="fr-FR"/>
-        </w:rPr>
-        <w:t>xha</w:t>
-      </w:r>
-      <w:r>
-        <w:rPr>
-          <w:lang w:val="fr-FR"/>
-        </w:rPr>
-        <w:t>u</w:t>
-      </w:r>
-      <w:r>
-        <w:rPr>
-          <w:lang w:val="fr-FR"/>
-        </w:rPr>
-        <w:t>stives est q</w:t>
-      </w:r>
-      <w:r>
-        <w:rPr>
-          <w:lang w:val="fr-FR"/>
-        </w:rPr>
-        <w:t xml:space="preserve">ue </w:t>
-      </w:r>
-      <w:r>
-        <w:rPr>
-          <w:lang w:val="fr-FR"/>
-        </w:rPr>
-        <w:t>on n’a</w:t>
-      </w:r>
-      <w:r>
-        <w:rPr>
-          <w:lang w:val="fr-FR"/>
-        </w:rPr>
-        <w:t xml:space="preserve"> pas toujours le temps de visiter ces plateformes une par une et comparer leurs offres selon nos </w:t>
-      </w:r>
-      <w:r>
-        <w:rPr>
-          <w:lang w:val="fr-FR"/>
-        </w:rPr>
-        <w:t>préférences</w:t>
-      </w:r>
-      <w:r>
-        <w:rPr>
-          <w:lang w:val="fr-FR"/>
-        </w:rPr>
-        <w:t xml:space="preserve">. </w:t>
-      </w:r>
-      <w:r>
-        <w:rPr>
-          <w:lang w:val="fr-FR"/>
-        </w:rPr>
-        <w:t xml:space="preserve">Des plateformes </w:t>
-      </w:r>
-      <w:r>
-        <w:rPr>
-          <w:lang w:val="fr-FR"/>
-        </w:rPr>
-        <w:t>telles</w:t>
-      </w:r>
-      <w:r>
-        <w:rPr>
-          <w:lang w:val="fr-FR"/>
-        </w:rPr>
-        <w:t xml:space="preserve"> que Booking.com, Accordhotel.com et autres offrent </w:t>
-      </w:r>
-      <w:r>
-        <w:rPr>
-          <w:lang w:val="fr-FR"/>
-        </w:rPr>
-        <w:t xml:space="preserve">une solution qui </w:t>
-      </w:r>
-      <w:r>
-        <w:rPr>
-          <w:lang w:val="fr-FR"/>
-        </w:rPr>
-        <w:t>répond</w:t>
-      </w:r>
-      <w:r>
-        <w:rPr>
-          <w:lang w:val="fr-FR"/>
-        </w:rPr>
-        <w:t xml:space="preserve"> a ce </w:t>
-      </w:r>
-      <w:r>
-        <w:rPr>
-          <w:lang w:val="fr-FR"/>
-        </w:rPr>
-        <w:t>problème</w:t>
-      </w:r>
-      <w:r>
-        <w:rPr>
-          <w:lang w:val="fr-FR"/>
-        </w:rPr>
-        <w:t xml:space="preserve"> de comparaison de prix et d’offres </w:t>
-      </w:r>
-      <w:r>
-        <w:rPr>
-          <w:lang w:val="fr-FR"/>
-        </w:rPr>
-        <w:t>toujours</w:t>
-      </w:r>
-      <w:r>
-        <w:rPr>
-          <w:lang w:val="fr-FR"/>
-        </w:rPr>
-        <w:t xml:space="preserve"> </w:t>
-      </w:r>
-      <w:r>
-        <w:rPr>
-          <w:lang w:val="fr-FR"/>
-        </w:rPr>
-        <w:t>est-il</w:t>
-      </w:r>
-      <w:r>
-        <w:rPr>
-          <w:lang w:val="fr-FR"/>
-        </w:rPr>
-        <w:t xml:space="preserve"> que le </w:t>
-      </w:r>
-      <w:r>
-        <w:rPr>
-          <w:lang w:val="fr-FR"/>
-        </w:rPr>
-        <w:t>contexte et les particularités</w:t>
-      </w:r>
-      <w:r>
-        <w:rPr>
-          <w:lang w:val="fr-FR"/>
-        </w:rPr>
-        <w:t xml:space="preserve"> camerounais</w:t>
-      </w:r>
-      <w:r>
-        <w:rPr>
-          <w:lang w:val="fr-FR"/>
-        </w:rPr>
-        <w:t>es</w:t>
-      </w:r>
-      <w:r>
-        <w:rPr>
-          <w:lang w:val="fr-FR"/>
-        </w:rPr>
-        <w:t xml:space="preserve"> et </w:t>
-      </w:r>
-      <w:r>
-        <w:rPr>
-          <w:lang w:val="fr-FR"/>
-        </w:rPr>
-        <w:t>Africaines</w:t>
-      </w:r>
-      <w:r>
-        <w:rPr>
-          <w:lang w:val="fr-FR"/>
-        </w:rPr>
-        <w:t xml:space="preserve"> n’est pas toujours </w:t>
-      </w:r>
-      <w:r>
-        <w:rPr>
-          <w:lang w:val="fr-FR"/>
-        </w:rPr>
-        <w:t>retrouvée</w:t>
-      </w:r>
-      <w:r>
-        <w:rPr>
-          <w:lang w:val="fr-FR"/>
-        </w:rPr>
-        <w:t xml:space="preserve">. </w:t>
-      </w:r>
-      <w:r>
-        <w:rPr>
-          <w:lang w:val="fr-FR"/>
-        </w:rPr>
-        <w:t>En effet sur les pl</w:t>
-      </w:r>
-      <w:r>
-        <w:rPr>
-          <w:lang w:val="fr-FR"/>
-        </w:rPr>
-        <w:t xml:space="preserve">ateformes de ce type on retrouve des hôtels conventionnels qui respectent certaines normes et standards </w:t>
-      </w:r>
-      <w:r>
-        <w:rPr>
-          <w:lang w:val="fr-FR"/>
-        </w:rPr>
-        <w:t>occid</w:t>
-      </w:r>
-      <w:r>
-        <w:rPr>
-          <w:lang w:val="fr-FR"/>
-        </w:rPr>
-        <w:t xml:space="preserve">entaux. </w:t>
-      </w:r>
-      <w:r>
-        <w:rPr>
-          <w:lang w:val="fr-FR"/>
-        </w:rPr>
-        <w:t>A titre d’exemple le ministère du tourisme reconnais officiellement 250 hôtels accrédité au Cameroun ce qui ne représente pas 30% du nombre réel d’établissements hôtelier du pays. Parmi les hébergeurs laissés</w:t>
-      </w:r>
-      <w:r>
-        <w:rPr>
-          <w:lang w:val="fr-FR"/>
-        </w:rPr>
-        <w:t xml:space="preserve"> on retrouve les propriétaires d’auberges, certaines résidences hôtelières, Appartements meubl</w:t>
-      </w:r>
-      <w:r>
-        <w:rPr>
-          <w:lang w:val="fr-FR"/>
-        </w:rPr>
-        <w:t>é, Villa et plein d’autre encore</w:t>
-      </w:r>
-      <w:r>
-        <w:rPr>
-          <w:lang w:val="fr-FR"/>
-        </w:rPr>
-        <w:t xml:space="preserve">. </w:t>
-      </w:r>
-      <w:r>
-        <w:rPr>
-          <w:lang w:val="fr-FR"/>
-        </w:rPr>
-        <w:t>Hosteline s’</w:t>
-      </w:r>
-      <w:r>
-        <w:rPr>
-          <w:lang w:val="fr-FR"/>
-        </w:rPr>
-        <w:t xml:space="preserve">inspire des plateformes citées </w:t>
-      </w:r>
-      <w:r>
-        <w:rPr>
-          <w:lang w:val="fr-FR"/>
-        </w:rPr>
-        <w:t>plus haut en adaptant le concept au milieu et au</w:t>
-      </w:r>
-      <w:r>
-        <w:rPr>
-          <w:lang w:val="fr-FR"/>
-        </w:rPr>
-        <w:t>x coutumes</w:t>
-      </w:r>
-      <w:r>
-        <w:rPr>
-          <w:lang w:val="fr-FR"/>
-        </w:rPr>
-        <w:t xml:space="preserve"> </w:t>
-      </w:r>
-      <w:r>
-        <w:rPr>
-          <w:lang w:val="fr-FR"/>
-        </w:rPr>
-        <w:t>Camerounaises. En effet Hosteline est une plateforme ouvert à tout type d’hébergeur</w:t>
-      </w:r>
-      <w:r>
-        <w:rPr>
-          <w:lang w:val="fr-FR"/>
-        </w:rPr>
-        <w:t xml:space="preserve">s et </w:t>
-      </w:r>
-      <w:r>
-        <w:rPr>
-          <w:lang w:val="fr-FR"/>
-        </w:rPr>
-        <w:t>hôtelier</w:t>
-      </w:r>
-      <w:r>
-        <w:rPr>
-          <w:lang w:val="fr-FR"/>
-        </w:rPr>
-        <w:t>s</w:t>
-      </w:r>
-      <w:r>
-        <w:rPr>
-          <w:lang w:val="fr-FR"/>
-        </w:rPr>
-        <w:t xml:space="preserve"> qui </w:t>
-      </w:r>
-      <w:r>
-        <w:rPr>
-          <w:lang w:val="fr-FR"/>
-        </w:rPr>
-        <w:t>souhaitent</w:t>
-      </w:r>
-      <w:r>
-        <w:rPr>
-          <w:lang w:val="fr-FR"/>
-        </w:rPr>
-        <w:t xml:space="preserve"> se mettre à la disposition des clients et potentiels clients internautes.</w:t>
+        <w:t>Camerounaises. En effet Hosteline est une plateforme ouvert à tout type d’hébergeurs et hôteliers qui souhaitent se mettre à la disposition des clients et potentiels clients internautes.</w:t>
       </w:r>
     </w:p>
     <w:p>
@@ -3008,164 +2115,14 @@
         <w:rPr>
           <w:lang w:val="fr-FR"/>
         </w:rPr>
-        <w:t xml:space="preserve"> et tournera </w:t>
-      </w:r>
-      <w:proofErr w:type="spellStart"/>
-      <w:r>
-        <w:rPr>
-          <w:lang w:val="fr-FR"/>
-        </w:rPr>
-        <w:t>a</w:t>
-      </w:r>
-      <w:proofErr w:type="spellEnd"/>
-      <w:r>
-        <w:rPr>
-          <w:lang w:val="fr-FR"/>
-        </w:rPr>
-        <w:t xml:space="preserve"> plein régime la quantit</w:t>
-      </w:r>
-      <w:r>
-        <w:rPr>
-          <w:lang w:val="fr-FR"/>
-        </w:rPr>
-        <w:t xml:space="preserve">é de données cumulé sur une année sera énorme et en exploitant la plateforme sur plusieurs année encore ne produira qu’une masse de données </w:t>
-      </w:r>
-      <w:r>
-        <w:rPr>
-          <w:lang w:val="fr-FR"/>
-        </w:rPr>
-        <w:t>conséquente</w:t>
-      </w:r>
-      <w:r>
-        <w:rPr>
-          <w:lang w:val="fr-FR"/>
-        </w:rPr>
-        <w:t xml:space="preserve">. Pour anticiper sur les besoins de </w:t>
-      </w:r>
-      <w:r>
-        <w:rPr>
-          <w:lang w:val="fr-FR"/>
-        </w:rPr>
-        <w:t>s’informer</w:t>
-      </w:r>
-      <w:r>
-        <w:rPr>
-          <w:lang w:val="fr-FR"/>
-        </w:rPr>
-        <w:t xml:space="preserve"> </w:t>
-      </w:r>
-      <w:r>
-        <w:rPr>
-          <w:lang w:val="fr-FR"/>
-        </w:rPr>
-        <w:t>grâce</w:t>
-      </w:r>
-      <w:r>
-        <w:rPr>
-          <w:lang w:val="fr-FR"/>
-        </w:rPr>
-        <w:t xml:space="preserve"> </w:t>
-      </w:r>
-      <w:proofErr w:type="spellStart"/>
-      <w:r>
-        <w:rPr>
-          <w:lang w:val="fr-FR"/>
-        </w:rPr>
-        <w:t>a</w:t>
-      </w:r>
-      <w:proofErr w:type="spellEnd"/>
-      <w:r>
-        <w:rPr>
-          <w:lang w:val="fr-FR"/>
-        </w:rPr>
-        <w:t xml:space="preserve"> ces données  qui </w:t>
-      </w:r>
-      <w:r>
-        <w:rPr>
-          <w:lang w:val="fr-FR"/>
-        </w:rPr>
-        <w:t>iront</w:t>
-      </w:r>
-      <w:r>
-        <w:rPr>
-          <w:lang w:val="fr-FR"/>
-        </w:rPr>
-        <w:t xml:space="preserve"> grandissant, Mr Kendjio le fondateur de Hosteline souhaite s</w:t>
-      </w:r>
-      <w:r>
-        <w:rPr>
-          <w:lang w:val="fr-FR"/>
-        </w:rPr>
-        <w:t>e munir</w:t>
-      </w:r>
-      <w:r>
-        <w:rPr>
-          <w:lang w:val="fr-FR"/>
-        </w:rPr>
-        <w:t xml:space="preserve"> d’un système </w:t>
-      </w:r>
-      <w:r>
-        <w:rPr>
-          <w:lang w:val="fr-FR"/>
-        </w:rPr>
-        <w:t>décisionnel pour être prêt à exploiter et tirer avantage de ce volume important de données</w:t>
-      </w:r>
-      <w:r>
-        <w:rPr>
-          <w:lang w:val="fr-FR"/>
-        </w:rPr>
-        <w:t xml:space="preserve">. La mise en </w:t>
-      </w:r>
-      <w:r>
-        <w:rPr>
-          <w:lang w:val="fr-FR"/>
-        </w:rPr>
-        <w:t>œuvre</w:t>
-      </w:r>
-      <w:r>
-        <w:rPr>
-          <w:lang w:val="fr-FR"/>
-        </w:rPr>
-        <w:t xml:space="preserve"> de ce système </w:t>
-      </w:r>
-      <w:r>
-        <w:rPr>
-          <w:lang w:val="fr-FR"/>
-        </w:rPr>
-        <w:t>décisionnel</w:t>
-      </w:r>
-      <w:r>
-        <w:rPr>
-          <w:lang w:val="fr-FR"/>
-        </w:rPr>
-        <w:t xml:space="preserve"> est le but de la </w:t>
-      </w:r>
-      <w:r>
-        <w:rPr>
-          <w:lang w:val="fr-FR"/>
-        </w:rPr>
-        <w:t>rédaction</w:t>
-      </w:r>
-      <w:r>
-        <w:rPr>
-          <w:lang w:val="fr-FR"/>
-        </w:rPr>
-        <w:t xml:space="preserve"> du </w:t>
-      </w:r>
-      <w:r>
-        <w:rPr>
-          <w:lang w:val="fr-FR"/>
-        </w:rPr>
-        <w:t>présent</w:t>
-      </w:r>
-      <w:r>
-        <w:rPr>
-          <w:lang w:val="fr-FR"/>
-        </w:rPr>
-        <w:t xml:space="preserve"> mémoire.</w:t>
-      </w:r>
-      <w:bookmarkStart w:id="3" w:name="_GoBack"/>
-      <w:bookmarkEnd w:id="3"/>
+        <w:t xml:space="preserve"> et tournera a plein régime la quantit</w:t>
+      </w:r>
+      <w:r>
+        <w:rPr>
+          <w:lang w:val="fr-FR"/>
+        </w:rPr>
+        <w:t>é de données cumulé sur une année sera énorme et en exploitant la plateforme sur plusieurs année encore ne produira qu’une masse de données conséquente. Pour anticiper sur les besoins de s’informer grâce a ces données  qui iront grandissant, Mr Kendjio le fondateur de Hosteline souhaite se munir d’un système décisionnel pour être prêt à exploiter et tirer avantage de ce volume important de données. La mise en œuvre de ce système décisionnel est le but de la rédaction du présent mémoire.</w:t>
+      </w:r>
     </w:p>
     <w:p>
       <w:pPr>
@@ -3211,7 +2168,7 @@
           <w:shd w:val="clear" w:color="auto" w:fill="FFFFFF"/>
           <w:lang w:val="fr-FR"/>
         </w:rPr>
-        <w:t xml:space="preserve">HOSTELINE est un effort consenti de la startup INSBI pour vulgariser la réservation de locaux en ligne au Cameroun et plus tard en Afrique. HOSTELINE offre un espace d’administration </w:t>
+        <w:t xml:space="preserve">HOSTELINE est un effort consenti de la startup INSBI pour vulgariser la réservation de locaux en ligne au Cameroun et plus tard en Afrique. HOSTELINE offre un espace d’administration à tout propriétaire d’établissements hôtelier qui permet à ce dernier d’ajouter, de supprimer ou de modifier des locaux qu’il juge pertinent de  mettre en ligne via HOSTELINE. Grace à son moteur de recherche avec des critères et filtres avancée et adaptées aux demandes des clients, on peut trouver tout type de locale du genre chambre, Suite, appartement meublé, Salle de fête, etc. et ce au prix qui conviendrai a la bourse du client et dans la localité de son choix. </w:t>
       </w:r>
       <w:r>
         <w:rPr>
@@ -3222,9 +2179,11 @@
           <w:shd w:val="clear" w:color="auto" w:fill="FFFFFF"/>
           <w:lang w:val="fr-FR"/>
         </w:rPr>
-        <w:t>à</w:t>
-      </w:r>
-      <w:r>
+        <w:t>Il permet aussi de visualiser sur une carte ou se trouve l’hôtel convoité. Ainsi un abonné aura la liberté de réserver un local tout ayant une idée approximative de ou il se trouve et dans quelle état il est.</w:t>
+      </w:r>
+    </w:p>
+    <w:p>
+      <w:pPr>
         <w:rPr>
           <w:rFonts w:ascii="Arial" w:hAnsi="Arial" w:cs="Arial"/>
           <w:color w:val="4B4B4B"/>
@@ -3233,8 +2192,7 @@
           <w:shd w:val="clear" w:color="auto" w:fill="FFFFFF"/>
           <w:lang w:val="fr-FR"/>
         </w:rPr>
-        <w:t xml:space="preserve"> tout propriétaire d’établissements hôtelier qui permet </w:t>
-      </w:r>
+      </w:pPr>
       <w:r>
         <w:rPr>
           <w:rFonts w:ascii="Arial" w:hAnsi="Arial" w:cs="Arial"/>
@@ -3244,9 +2202,44 @@
           <w:shd w:val="clear" w:color="auto" w:fill="FFFFFF"/>
           <w:lang w:val="fr-FR"/>
         </w:rPr>
-        <w:t>à</w:t>
-      </w:r>
-      <w:r>
+        <w:tab/>
+      </w:r>
+    </w:p>
+    <w:p>
+      <w:pPr>
+        <w:rPr>
+          <w:lang w:val="fr-FR"/>
+        </w:rPr>
+      </w:pPr>
+      <w:r>
+        <w:rPr>
+          <w:lang w:val="fr-FR"/>
+        </w:rPr>
+        <w:lastRenderedPageBreak/>
+        <w:t>LE SYSTEME OPERATIONNEL ACTUEL</w:t>
+      </w:r>
+    </w:p>
+    <w:p>
+      <w:pPr>
+        <w:rPr>
+          <w:lang w:val="fr-FR"/>
+        </w:rPr>
+      </w:pPr>
+      <w:r>
+        <w:rPr>
+          <w:lang w:val="fr-FR"/>
+        </w:rPr>
+        <w:tab/>
+        <w:t>En nous basant sur les rapports de conception de Hosteline nous avons trouvé une description approximative du système actuel et nous l’avons mis à jour pour qu’il reflète les changements qui ont été fait en cours de développement. Dans cette  partie on présentera point par point le composantes et architectures logiciels qui ont permis à l’équipe de développement de INSBI de développer ce produit que est Hosteline.</w:t>
+      </w:r>
+    </w:p>
+    <w:p>
+      <w:pPr>
+        <w:pStyle w:val="Paragraphedeliste"/>
+        <w:numPr>
+          <w:ilvl w:val="0"/>
+          <w:numId w:val="4"/>
+        </w:numPr>
         <w:rPr>
           <w:rFonts w:ascii="Arial" w:hAnsi="Arial" w:cs="Arial"/>
           <w:color w:val="4B4B4B"/>
@@ -3255,8 +2248,7 @@
           <w:shd w:val="clear" w:color="auto" w:fill="FFFFFF"/>
           <w:lang w:val="fr-FR"/>
         </w:rPr>
-        <w:t xml:space="preserve"> ce dernier d’ajouter, de supprimer ou de modifier des locaux qu’il juge pertinent de  mettre en ligne via HOSTELINE. Grace </w:t>
-      </w:r>
+      </w:pPr>
       <w:r>
         <w:rPr>
           <w:rFonts w:ascii="Arial" w:hAnsi="Arial" w:cs="Arial"/>
@@ -3266,9 +2258,16 @@
           <w:shd w:val="clear" w:color="auto" w:fill="FFFFFF"/>
           <w:lang w:val="fr-FR"/>
         </w:rPr>
-        <w:t>à</w:t>
-      </w:r>
-      <w:r>
+        <w:t>Présenter le diagramme de cas d’utilisation et ses acteurs</w:t>
+      </w:r>
+    </w:p>
+    <w:p>
+      <w:pPr>
+        <w:pStyle w:val="Paragraphedeliste"/>
+        <w:numPr>
+          <w:ilvl w:val="0"/>
+          <w:numId w:val="4"/>
+        </w:numPr>
         <w:rPr>
           <w:rFonts w:ascii="Arial" w:hAnsi="Arial" w:cs="Arial"/>
           <w:color w:val="4B4B4B"/>
@@ -3277,8 +2276,7 @@
           <w:shd w:val="clear" w:color="auto" w:fill="FFFFFF"/>
           <w:lang w:val="fr-FR"/>
         </w:rPr>
-        <w:t xml:space="preserve"> son moteur de recherche avec des </w:t>
-      </w:r>
+      </w:pPr>
       <w:r>
         <w:rPr>
           <w:rFonts w:ascii="Arial" w:hAnsi="Arial" w:cs="Arial"/>
@@ -3288,236 +2286,7 @@
           <w:shd w:val="clear" w:color="auto" w:fill="FFFFFF"/>
           <w:lang w:val="fr-FR"/>
         </w:rPr>
-        <w:t>critères</w:t>
-      </w:r>
-      <w:r>
-        <w:rPr>
-          <w:rFonts w:ascii="Arial" w:hAnsi="Arial" w:cs="Arial"/>
-          <w:color w:val="4B4B4B"/>
-          <w:sz w:val="23"/>
-          <w:szCs w:val="23"/>
-          <w:shd w:val="clear" w:color="auto" w:fill="FFFFFF"/>
-          <w:lang w:val="fr-FR"/>
-        </w:rPr>
-        <w:t xml:space="preserve"> et filtres </w:t>
-      </w:r>
-      <w:r>
-        <w:rPr>
-          <w:rFonts w:ascii="Arial" w:hAnsi="Arial" w:cs="Arial"/>
-          <w:color w:val="4B4B4B"/>
-          <w:sz w:val="23"/>
-          <w:szCs w:val="23"/>
-          <w:shd w:val="clear" w:color="auto" w:fill="FFFFFF"/>
-          <w:lang w:val="fr-FR"/>
-        </w:rPr>
-        <w:t>avancée</w:t>
-      </w:r>
-      <w:r>
-        <w:rPr>
-          <w:rFonts w:ascii="Arial" w:hAnsi="Arial" w:cs="Arial"/>
-          <w:color w:val="4B4B4B"/>
-          <w:sz w:val="23"/>
-          <w:szCs w:val="23"/>
-          <w:shd w:val="clear" w:color="auto" w:fill="FFFFFF"/>
-          <w:lang w:val="fr-FR"/>
-        </w:rPr>
-        <w:t xml:space="preserve"> et </w:t>
-      </w:r>
-      <w:r>
-        <w:rPr>
-          <w:rFonts w:ascii="Arial" w:hAnsi="Arial" w:cs="Arial"/>
-          <w:color w:val="4B4B4B"/>
-          <w:sz w:val="23"/>
-          <w:szCs w:val="23"/>
-          <w:shd w:val="clear" w:color="auto" w:fill="FFFFFF"/>
-          <w:lang w:val="fr-FR"/>
-        </w:rPr>
-        <w:t>adaptées</w:t>
-      </w:r>
-      <w:r>
-        <w:rPr>
-          <w:rFonts w:ascii="Arial" w:hAnsi="Arial" w:cs="Arial"/>
-          <w:color w:val="4B4B4B"/>
-          <w:sz w:val="23"/>
-          <w:szCs w:val="23"/>
-          <w:shd w:val="clear" w:color="auto" w:fill="FFFFFF"/>
-          <w:lang w:val="fr-FR"/>
-        </w:rPr>
-        <w:t xml:space="preserve"> </w:t>
-      </w:r>
-      <w:r>
-        <w:rPr>
-          <w:rFonts w:ascii="Arial" w:hAnsi="Arial" w:cs="Arial"/>
-          <w:color w:val="4B4B4B"/>
-          <w:sz w:val="23"/>
-          <w:szCs w:val="23"/>
-          <w:shd w:val="clear" w:color="auto" w:fill="FFFFFF"/>
-          <w:lang w:val="fr-FR"/>
-        </w:rPr>
-        <w:t>aux</w:t>
-      </w:r>
-      <w:r>
-        <w:rPr>
-          <w:rFonts w:ascii="Arial" w:hAnsi="Arial" w:cs="Arial"/>
-          <w:color w:val="4B4B4B"/>
-          <w:sz w:val="23"/>
-          <w:szCs w:val="23"/>
-          <w:shd w:val="clear" w:color="auto" w:fill="FFFFFF"/>
-          <w:lang w:val="fr-FR"/>
-        </w:rPr>
-        <w:t xml:space="preserve"> demandes des clients, on peut trouver tout type de locale du genre chambre, </w:t>
-      </w:r>
-      <w:r>
-        <w:rPr>
-          <w:rFonts w:ascii="Arial" w:hAnsi="Arial" w:cs="Arial"/>
-          <w:color w:val="4B4B4B"/>
-          <w:sz w:val="23"/>
-          <w:szCs w:val="23"/>
-          <w:shd w:val="clear" w:color="auto" w:fill="FFFFFF"/>
-          <w:lang w:val="fr-FR"/>
-        </w:rPr>
-        <w:t>Suite, appartement</w:t>
-      </w:r>
-      <w:r>
-        <w:rPr>
-          <w:rFonts w:ascii="Arial" w:hAnsi="Arial" w:cs="Arial"/>
-          <w:color w:val="4B4B4B"/>
-          <w:sz w:val="23"/>
-          <w:szCs w:val="23"/>
-          <w:shd w:val="clear" w:color="auto" w:fill="FFFFFF"/>
-          <w:lang w:val="fr-FR"/>
-        </w:rPr>
-        <w:t xml:space="preserve"> meublé, Salle de </w:t>
-      </w:r>
-      <w:r>
-        <w:rPr>
-          <w:rFonts w:ascii="Arial" w:hAnsi="Arial" w:cs="Arial"/>
-          <w:color w:val="4B4B4B"/>
-          <w:sz w:val="23"/>
-          <w:szCs w:val="23"/>
-          <w:shd w:val="clear" w:color="auto" w:fill="FFFFFF"/>
-          <w:lang w:val="fr-FR"/>
-        </w:rPr>
-        <w:t>fête</w:t>
-      </w:r>
-      <w:r>
-        <w:rPr>
-          <w:rFonts w:ascii="Arial" w:hAnsi="Arial" w:cs="Arial"/>
-          <w:color w:val="4B4B4B"/>
-          <w:sz w:val="23"/>
-          <w:szCs w:val="23"/>
-          <w:shd w:val="clear" w:color="auto" w:fill="FFFFFF"/>
-          <w:lang w:val="fr-FR"/>
-        </w:rPr>
-        <w:t xml:space="preserve">, etc. </w:t>
-      </w:r>
-      <w:r>
-        <w:rPr>
-          <w:rFonts w:ascii="Arial" w:hAnsi="Arial" w:cs="Arial"/>
-          <w:color w:val="4B4B4B"/>
-          <w:sz w:val="23"/>
-          <w:szCs w:val="23"/>
-          <w:shd w:val="clear" w:color="auto" w:fill="FFFFFF"/>
-          <w:lang w:val="fr-FR"/>
-        </w:rPr>
-        <w:t xml:space="preserve">et ce au prix qui conviendrai </w:t>
-      </w:r>
-      <w:proofErr w:type="spellStart"/>
-      <w:r>
-        <w:rPr>
-          <w:rFonts w:ascii="Arial" w:hAnsi="Arial" w:cs="Arial"/>
-          <w:color w:val="4B4B4B"/>
-          <w:sz w:val="23"/>
-          <w:szCs w:val="23"/>
-          <w:shd w:val="clear" w:color="auto" w:fill="FFFFFF"/>
-          <w:lang w:val="fr-FR"/>
-        </w:rPr>
-        <w:t>a</w:t>
-      </w:r>
-      <w:proofErr w:type="spellEnd"/>
-      <w:r>
-        <w:rPr>
-          <w:rFonts w:ascii="Arial" w:hAnsi="Arial" w:cs="Arial"/>
-          <w:color w:val="4B4B4B"/>
-          <w:sz w:val="23"/>
-          <w:szCs w:val="23"/>
-          <w:shd w:val="clear" w:color="auto" w:fill="FFFFFF"/>
-          <w:lang w:val="fr-FR"/>
-        </w:rPr>
-        <w:t xml:space="preserve"> la bourse du client et dans la localité de son choix.</w:t>
-      </w:r>
-      <w:r>
-        <w:rPr>
-          <w:rFonts w:ascii="Arial" w:hAnsi="Arial" w:cs="Arial"/>
-          <w:color w:val="4B4B4B"/>
-          <w:sz w:val="23"/>
-          <w:szCs w:val="23"/>
-          <w:shd w:val="clear" w:color="auto" w:fill="FFFFFF"/>
-          <w:lang w:val="fr-FR"/>
-        </w:rPr>
-        <w:t xml:space="preserve"> </w:t>
-      </w:r>
-      <w:r>
-        <w:rPr>
-          <w:rFonts w:ascii="Arial" w:hAnsi="Arial" w:cs="Arial"/>
-          <w:color w:val="4B4B4B"/>
-          <w:sz w:val="23"/>
-          <w:szCs w:val="23"/>
-          <w:shd w:val="clear" w:color="auto" w:fill="FFFFFF"/>
-          <w:lang w:val="fr-FR"/>
-        </w:rPr>
-        <w:t>Il permet aussi de visualiser sur une carte ou se trouve l’hôtel convoité. Ainsi un abonné aura la liberté de réserver un local tout ayant une idée approximative de ou il se trouve et dans quelle état il est.</w:t>
-      </w:r>
-    </w:p>
-    <w:p>
-      <w:pPr>
-        <w:rPr>
-          <w:rFonts w:ascii="Arial" w:hAnsi="Arial" w:cs="Arial"/>
-          <w:color w:val="4B4B4B"/>
-          <w:sz w:val="23"/>
-          <w:szCs w:val="23"/>
-          <w:shd w:val="clear" w:color="auto" w:fill="FFFFFF"/>
-          <w:lang w:val="fr-FR"/>
-        </w:rPr>
-      </w:pPr>
-      <w:r>
-        <w:rPr>
-          <w:rFonts w:ascii="Arial" w:hAnsi="Arial" w:cs="Arial"/>
-          <w:color w:val="4B4B4B"/>
-          <w:sz w:val="23"/>
-          <w:szCs w:val="23"/>
-          <w:shd w:val="clear" w:color="auto" w:fill="FFFFFF"/>
-          <w:lang w:val="fr-FR"/>
-        </w:rPr>
-        <w:tab/>
-      </w:r>
-    </w:p>
-    <w:p>
-      <w:pPr>
-        <w:rPr>
-          <w:lang w:val="fr-FR"/>
-        </w:rPr>
-      </w:pPr>
-      <w:r>
-        <w:rPr>
-          <w:lang w:val="fr-FR"/>
-        </w:rPr>
-        <w:lastRenderedPageBreak/>
-        <w:t>LE SYSTEME OPERATIONNEL ACTUEL</w:t>
-      </w:r>
-    </w:p>
-    <w:p>
-      <w:pPr>
-        <w:rPr>
-          <w:lang w:val="fr-FR"/>
-        </w:rPr>
-      </w:pPr>
-      <w:r>
-        <w:rPr>
-          <w:lang w:val="fr-FR"/>
-        </w:rPr>
-        <w:tab/>
-        <w:t>En nous basant sur les rapports de conception de Hosteline nous avons trouvé une description approximative du système actuel et nous l’avons mis à jour pour qu’il reflète les changements qui ont été fait en cours de développement. Dans cette  partie on présentera point par point le composantes et architectures logiciels qui ont permis à l’équipe de développement de INSBI de développer ce produit que est Hosteline.</w:t>
+        <w:t>Présenter le diagramme de classe et ses packages</w:t>
       </w:r>
     </w:p>
     <w:p>
@@ -3525,63 +2294,7 @@
         <w:pStyle w:val="Paragraphedeliste"/>
         <w:numPr>
           <w:ilvl w:val="0"/>
-          <w:numId w:val="9"/>
-        </w:numPr>
-        <w:rPr>
-          <w:rFonts w:ascii="Arial" w:hAnsi="Arial" w:cs="Arial"/>
-          <w:color w:val="4B4B4B"/>
-          <w:sz w:val="23"/>
-          <w:szCs w:val="23"/>
-          <w:shd w:val="clear" w:color="auto" w:fill="FFFFFF"/>
-          <w:lang w:val="fr-FR"/>
-        </w:rPr>
-      </w:pPr>
-      <w:r>
-        <w:rPr>
-          <w:rFonts w:ascii="Arial" w:hAnsi="Arial" w:cs="Arial"/>
-          <w:color w:val="4B4B4B"/>
-          <w:sz w:val="23"/>
-          <w:szCs w:val="23"/>
-          <w:shd w:val="clear" w:color="auto" w:fill="FFFFFF"/>
-          <w:lang w:val="fr-FR"/>
-        </w:rPr>
-        <w:t>Présenter le diagramme de cas d’utilisation et ses acteurs</w:t>
-      </w:r>
-    </w:p>
-    <w:p>
-      <w:pPr>
-        <w:pStyle w:val="Paragraphedeliste"/>
-        <w:numPr>
-          <w:ilvl w:val="0"/>
-          <w:numId w:val="9"/>
-        </w:numPr>
-        <w:rPr>
-          <w:rFonts w:ascii="Arial" w:hAnsi="Arial" w:cs="Arial"/>
-          <w:color w:val="4B4B4B"/>
-          <w:sz w:val="23"/>
-          <w:szCs w:val="23"/>
-          <w:shd w:val="clear" w:color="auto" w:fill="FFFFFF"/>
-          <w:lang w:val="fr-FR"/>
-        </w:rPr>
-      </w:pPr>
-      <w:r>
-        <w:rPr>
-          <w:rFonts w:ascii="Arial" w:hAnsi="Arial" w:cs="Arial"/>
-          <w:color w:val="4B4B4B"/>
-          <w:sz w:val="23"/>
-          <w:szCs w:val="23"/>
-          <w:shd w:val="clear" w:color="auto" w:fill="FFFFFF"/>
-          <w:lang w:val="fr-FR"/>
-        </w:rPr>
-        <w:t>Présenter le diagramme de classe et ses packages</w:t>
-      </w:r>
-    </w:p>
-    <w:p>
-      <w:pPr>
-        <w:pStyle w:val="Paragraphedeliste"/>
-        <w:numPr>
-          <w:ilvl w:val="0"/>
-          <w:numId w:val="9"/>
+          <w:numId w:val="4"/>
         </w:numPr>
         <w:rPr>
           <w:rFonts w:ascii="Arial" w:hAnsi="Arial" w:cs="Arial"/>
@@ -3712,9 +2425,8 @@
           <w:lang w:val="fr-FR"/>
         </w:rPr>
         <w:tab/>
-        <w:t xml:space="preserve">Comme la majorité des projets informatiques Hosteline </w:t>
-      </w:r>
-      <w:proofErr w:type="gramStart"/>
+        <w:t>Comme la majorité des projets informatiques, Hosteline a été conçu et réalisé selon un canevas avec des langages et méthodes de conception bien connu. En effet ce projet a été piloté</w:t>
+      </w:r>
       <w:r>
         <w:rPr>
           <w:rFonts w:ascii="Arial" w:hAnsi="Arial" w:cs="Arial"/>
@@ -3724,9 +2436,8 @@
           <w:shd w:val="clear" w:color="auto" w:fill="FFFFFF"/>
           <w:lang w:val="fr-FR"/>
         </w:rPr>
-        <w:t>a</w:t>
-      </w:r>
-      <w:proofErr w:type="gramEnd"/>
+        <w:t xml:space="preserve"> par la méthodologie</w:t>
+      </w:r>
       <w:r>
         <w:rPr>
           <w:rFonts w:ascii="Arial" w:hAnsi="Arial" w:cs="Arial"/>
@@ -3736,7 +2447,7 @@
           <w:shd w:val="clear" w:color="auto" w:fill="FFFFFF"/>
           <w:lang w:val="fr-FR"/>
         </w:rPr>
-        <w:t xml:space="preserve"> été </w:t>
+        <w:t xml:space="preserve"> agile</w:t>
       </w:r>
       <w:r>
         <w:rPr>
@@ -3747,7 +2458,7 @@
           <w:shd w:val="clear" w:color="auto" w:fill="FFFFFF"/>
           <w:lang w:val="fr-FR"/>
         </w:rPr>
-        <w:t>conçu</w:t>
+        <w:t xml:space="preserve"> </w:t>
       </w:r>
       <w:r>
         <w:rPr>
@@ -3758,7 +2469,7 @@
           <w:shd w:val="clear" w:color="auto" w:fill="FFFFFF"/>
           <w:lang w:val="fr-FR"/>
         </w:rPr>
-        <w:t xml:space="preserve"> et </w:t>
+        <w:t>SCRUM</w:t>
       </w:r>
       <w:r>
         <w:rPr>
@@ -3769,7 +2480,7 @@
           <w:shd w:val="clear" w:color="auto" w:fill="FFFFFF"/>
           <w:lang w:val="fr-FR"/>
         </w:rPr>
-        <w:t>réalisé selon un canevas avec des</w:t>
+        <w:t xml:space="preserve"> (Annexe xx)</w:t>
       </w:r>
       <w:r>
         <w:rPr>
@@ -3780,8 +2491,9 @@
           <w:shd w:val="clear" w:color="auto" w:fill="FFFFFF"/>
           <w:lang w:val="fr-FR"/>
         </w:rPr>
-        <w:t xml:space="preserve"> </w:t>
-      </w:r>
+        <w:t xml:space="preserve"> avec le langage UML pour accompagne la conception. Apres une description brève du langage UML, Les diagrammes qui ont servi </w:t>
+      </w:r>
+      <w:proofErr w:type="gramStart"/>
       <w:r>
         <w:rPr>
           <w:rFonts w:ascii="Arial" w:hAnsi="Arial" w:cs="Arial"/>
@@ -3791,121 +2503,8 @@
           <w:shd w:val="clear" w:color="auto" w:fill="FFFFFF"/>
           <w:lang w:val="fr-FR"/>
         </w:rPr>
-        <w:t>langages</w:t>
-      </w:r>
-      <w:r>
-        <w:rPr>
-          <w:rFonts w:ascii="Arial" w:hAnsi="Arial" w:cs="Arial"/>
-          <w:color w:val="4B4B4B"/>
-          <w:sz w:val="23"/>
-          <w:szCs w:val="23"/>
-          <w:shd w:val="clear" w:color="auto" w:fill="FFFFFF"/>
-          <w:lang w:val="fr-FR"/>
-        </w:rPr>
-        <w:t xml:space="preserve"> et </w:t>
-      </w:r>
-      <w:r>
-        <w:rPr>
-          <w:rFonts w:ascii="Arial" w:hAnsi="Arial" w:cs="Arial"/>
-          <w:color w:val="4B4B4B"/>
-          <w:sz w:val="23"/>
-          <w:szCs w:val="23"/>
-          <w:shd w:val="clear" w:color="auto" w:fill="FFFFFF"/>
-          <w:lang w:val="fr-FR"/>
-        </w:rPr>
-        <w:t>méthodes de conception bien connu. En effet ce projet a été piloté</w:t>
-      </w:r>
-      <w:r>
-        <w:rPr>
-          <w:rFonts w:ascii="Arial" w:hAnsi="Arial" w:cs="Arial"/>
-          <w:color w:val="4B4B4B"/>
-          <w:sz w:val="23"/>
-          <w:szCs w:val="23"/>
-          <w:shd w:val="clear" w:color="auto" w:fill="FFFFFF"/>
-          <w:lang w:val="fr-FR"/>
-        </w:rPr>
-        <w:t xml:space="preserve"> par la méthodologie</w:t>
-      </w:r>
-      <w:r>
-        <w:rPr>
-          <w:rFonts w:ascii="Arial" w:hAnsi="Arial" w:cs="Arial"/>
-          <w:color w:val="4B4B4B"/>
-          <w:sz w:val="23"/>
-          <w:szCs w:val="23"/>
-          <w:shd w:val="clear" w:color="auto" w:fill="FFFFFF"/>
-          <w:lang w:val="fr-FR"/>
-        </w:rPr>
-        <w:t xml:space="preserve"> agile</w:t>
-      </w:r>
-      <w:r>
-        <w:rPr>
-          <w:rFonts w:ascii="Arial" w:hAnsi="Arial" w:cs="Arial"/>
-          <w:color w:val="4B4B4B"/>
-          <w:sz w:val="23"/>
-          <w:szCs w:val="23"/>
-          <w:shd w:val="clear" w:color="auto" w:fill="FFFFFF"/>
-          <w:lang w:val="fr-FR"/>
-        </w:rPr>
-        <w:t xml:space="preserve"> </w:t>
-      </w:r>
-      <w:r>
-        <w:rPr>
-          <w:rFonts w:ascii="Arial" w:hAnsi="Arial" w:cs="Arial"/>
-          <w:color w:val="4B4B4B"/>
-          <w:sz w:val="23"/>
-          <w:szCs w:val="23"/>
-          <w:shd w:val="clear" w:color="auto" w:fill="FFFFFF"/>
-          <w:lang w:val="fr-FR"/>
-        </w:rPr>
-        <w:t>SCRUM</w:t>
-      </w:r>
-      <w:r>
-        <w:rPr>
-          <w:rFonts w:ascii="Arial" w:hAnsi="Arial" w:cs="Arial"/>
-          <w:color w:val="4B4B4B"/>
-          <w:sz w:val="23"/>
-          <w:szCs w:val="23"/>
-          <w:shd w:val="clear" w:color="auto" w:fill="FFFFFF"/>
-          <w:lang w:val="fr-FR"/>
-        </w:rPr>
-        <w:t xml:space="preserve"> (Annexe xx)</w:t>
-      </w:r>
-      <w:r>
-        <w:rPr>
-          <w:rFonts w:ascii="Arial" w:hAnsi="Arial" w:cs="Arial"/>
-          <w:color w:val="4B4B4B"/>
-          <w:sz w:val="23"/>
-          <w:szCs w:val="23"/>
-          <w:shd w:val="clear" w:color="auto" w:fill="FFFFFF"/>
-          <w:lang w:val="fr-FR"/>
-        </w:rPr>
-        <w:t xml:space="preserve"> avec le langage UML pour accompagne la conception.</w:t>
-      </w:r>
-      <w:r>
-        <w:rPr>
-          <w:rFonts w:ascii="Arial" w:hAnsi="Arial" w:cs="Arial"/>
-          <w:color w:val="4B4B4B"/>
-          <w:sz w:val="23"/>
-          <w:szCs w:val="23"/>
-          <w:shd w:val="clear" w:color="auto" w:fill="FFFFFF"/>
-          <w:lang w:val="fr-FR"/>
-        </w:rPr>
-        <w:t xml:space="preserve"> Apres une description brève du langage UML, Les diagrammes qui ont servi </w:t>
-      </w:r>
-      <w:proofErr w:type="spellStart"/>
-      <w:proofErr w:type="gramStart"/>
-      <w:r>
-        <w:rPr>
-          <w:rFonts w:ascii="Arial" w:hAnsi="Arial" w:cs="Arial"/>
-          <w:color w:val="4B4B4B"/>
-          <w:sz w:val="23"/>
-          <w:szCs w:val="23"/>
-          <w:shd w:val="clear" w:color="auto" w:fill="FFFFFF"/>
-          <w:lang w:val="fr-FR"/>
-        </w:rPr>
         <w:t>a</w:t>
       </w:r>
-      <w:proofErr w:type="spellEnd"/>
       <w:proofErr w:type="gramEnd"/>
       <w:r>
         <w:rPr>
@@ -4003,27 +2602,7 @@
           <w:szCs w:val="24"/>
           <w:lang w:val="fr-FR"/>
         </w:rPr>
-        <w:t xml:space="preserve"> (Unified Modeling </w:t>
-      </w:r>
-      <w:proofErr w:type="spellStart"/>
-      <w:r>
-        <w:rPr>
-          <w:rFonts w:ascii="Arial" w:hAnsi="Arial" w:cs="Arial"/>
-          <w:sz w:val="24"/>
-          <w:szCs w:val="24"/>
-          <w:lang w:val="fr-FR"/>
-        </w:rPr>
-        <w:t>Language</w:t>
-      </w:r>
-      <w:proofErr w:type="spellEnd"/>
-      <w:r>
-        <w:rPr>
-          <w:rFonts w:ascii="Arial" w:hAnsi="Arial" w:cs="Arial"/>
-          <w:sz w:val="24"/>
-          <w:szCs w:val="24"/>
-          <w:lang w:val="fr-FR"/>
-        </w:rPr>
-        <w:t>, que l’on peut traduire par langage de modélisation</w:t>
+        <w:t xml:space="preserve"> (Unified Modeling Language, que l’on peut traduire par langage de modélisation</w:t>
       </w:r>
       <w:r>
         <w:rPr>
@@ -4139,7 +2718,7 @@
         <w:pStyle w:val="Paragraphedeliste"/>
         <w:numPr>
           <w:ilvl w:val="0"/>
-          <w:numId w:val="9"/>
+          <w:numId w:val="4"/>
         </w:numPr>
         <w:autoSpaceDE w:val="0"/>
         <w:autoSpaceDN w:val="0"/>
@@ -4167,7 +2746,7 @@
         <w:pStyle w:val="Paragraphedeliste"/>
         <w:numPr>
           <w:ilvl w:val="0"/>
-          <w:numId w:val="9"/>
+          <w:numId w:val="4"/>
         </w:numPr>
         <w:autoSpaceDE w:val="0"/>
         <w:autoSpaceDN w:val="0"/>
@@ -4299,7 +2878,7 @@
         <w:pStyle w:val="Paragraphedeliste"/>
         <w:numPr>
           <w:ilvl w:val="0"/>
-          <w:numId w:val="9"/>
+          <w:numId w:val="4"/>
         </w:numPr>
         <w:autoSpaceDE w:val="0"/>
         <w:autoSpaceDN w:val="0"/>
@@ -4347,7 +2926,7 @@
         <w:pStyle w:val="Paragraphedeliste"/>
         <w:numPr>
           <w:ilvl w:val="1"/>
-          <w:numId w:val="9"/>
+          <w:numId w:val="4"/>
         </w:numPr>
         <w:autoSpaceDE w:val="0"/>
         <w:autoSpaceDN w:val="0"/>
@@ -4376,7 +2955,7 @@
         <w:pStyle w:val="Paragraphedeliste"/>
         <w:numPr>
           <w:ilvl w:val="1"/>
-          <w:numId w:val="9"/>
+          <w:numId w:val="4"/>
         </w:numPr>
         <w:autoSpaceDE w:val="0"/>
         <w:autoSpaceDN w:val="0"/>
@@ -4404,7 +2983,7 @@
         <w:pStyle w:val="Paragraphedeliste"/>
         <w:numPr>
           <w:ilvl w:val="1"/>
-          <w:numId w:val="9"/>
+          <w:numId w:val="4"/>
         </w:numPr>
         <w:autoSpaceDE w:val="0"/>
         <w:autoSpaceDN w:val="0"/>
@@ -4432,7 +3011,7 @@
         <w:pStyle w:val="Paragraphedeliste"/>
         <w:numPr>
           <w:ilvl w:val="1"/>
-          <w:numId w:val="9"/>
+          <w:numId w:val="4"/>
         </w:numPr>
         <w:autoSpaceDE w:val="0"/>
         <w:autoSpaceDN w:val="0"/>
@@ -4460,7 +3039,7 @@
         <w:pStyle w:val="Paragraphedeliste"/>
         <w:numPr>
           <w:ilvl w:val="1"/>
-          <w:numId w:val="9"/>
+          <w:numId w:val="4"/>
         </w:numPr>
         <w:autoSpaceDE w:val="0"/>
         <w:autoSpaceDN w:val="0"/>
@@ -4488,7 +3067,7 @@
         <w:pStyle w:val="Paragraphedeliste"/>
         <w:numPr>
           <w:ilvl w:val="0"/>
-          <w:numId w:val="9"/>
+          <w:numId w:val="4"/>
         </w:numPr>
         <w:autoSpaceDE w:val="0"/>
         <w:autoSpaceDN w:val="0"/>
@@ -4536,7 +3115,7 @@
         <w:pStyle w:val="Paragraphedeliste"/>
         <w:numPr>
           <w:ilvl w:val="1"/>
-          <w:numId w:val="9"/>
+          <w:numId w:val="4"/>
         </w:numPr>
         <w:autoSpaceDE w:val="0"/>
         <w:autoSpaceDN w:val="0"/>
@@ -4564,7 +3143,7 @@
         <w:pStyle w:val="Paragraphedeliste"/>
         <w:numPr>
           <w:ilvl w:val="1"/>
-          <w:numId w:val="9"/>
+          <w:numId w:val="4"/>
         </w:numPr>
         <w:autoSpaceDE w:val="0"/>
         <w:autoSpaceDN w:val="0"/>
@@ -4592,7 +3171,7 @@
         <w:pStyle w:val="Paragraphedeliste"/>
         <w:numPr>
           <w:ilvl w:val="1"/>
-          <w:numId w:val="9"/>
+          <w:numId w:val="4"/>
         </w:numPr>
         <w:autoSpaceDE w:val="0"/>
         <w:autoSpaceDN w:val="0"/>
@@ -4620,7 +3199,7 @@
         <w:pStyle w:val="Paragraphedeliste"/>
         <w:numPr>
           <w:ilvl w:val="1"/>
-          <w:numId w:val="9"/>
+          <w:numId w:val="4"/>
         </w:numPr>
         <w:autoSpaceDE w:val="0"/>
         <w:autoSpaceDN w:val="0"/>
@@ -4788,18 +3367,17 @@
           <w:lang w:val="fr-FR"/>
         </w:rPr>
         <w:tab/>
-      </w:r>
-      <w:r>
-        <w:rPr>
-          <w:rFonts w:ascii="Arial" w:hAnsi="Arial" w:cs="Arial"/>
-          <w:color w:val="4B4B4B"/>
-          <w:sz w:val="23"/>
-          <w:szCs w:val="23"/>
-          <w:shd w:val="clear" w:color="auto" w:fill="FFFFFF"/>
-          <w:lang w:val="fr-FR"/>
-        </w:rPr>
         <w:t>Présentation des interfaces de commandes et tt ça.</w:t>
       </w:r>
+    </w:p>
+    <w:p>
+      <w:pPr>
+        <w:rPr>
+          <w:lang w:val="fr-FR"/>
+        </w:rPr>
+      </w:pPr>
+      <w:bookmarkStart w:id="3" w:name="_GoBack"/>
+      <w:bookmarkEnd w:id="3"/>
     </w:p>
     <w:sectPr>
       <w:pgSz w:w="12240" w:h="15840"/>
@@ -4814,92 +3392,6 @@
 <file path=word/numbering.xml><?xml version="1.0" encoding="utf-8"?>
 <w:numbering xmlns:wpc="http://schemas.microsoft.com/office/word/2010/wordprocessingCanvas" xmlns:mc="http://schemas.openxmlformats.org/markup-compatibility/2006" xmlns:o="urn:schemas-microsoft-com:office:office" xmlns:r="http://schemas.openxmlformats.org/officeDocument/2006/relationships" xmlns:m="http://schemas.openxmlformats.org/officeDocument/2006/math" xmlns:v="urn:schemas-microsoft-com:vml" xmlns:wp14="http://schemas.microsoft.com/office/word/2010/wordprocessingDrawing" xmlns:wp="http://schemas.openxmlformats.org/drawingml/2006/wordprocessingDrawing" xmlns:w10="urn:schemas-microsoft-com:office:word" xmlns:w="http://schemas.openxmlformats.org/wordprocessingml/2006/main" xmlns:w14="http://schemas.microsoft.com/office/word/2010/wordml" xmlns:w15="http://schemas.microsoft.com/office/word/2012/wordml" xmlns:wpg="http://schemas.microsoft.com/office/word/2010/wordprocessingGroup" xmlns:wpi="http://schemas.microsoft.com/office/word/2010/wordprocessingInk" xmlns:wne="http://schemas.microsoft.com/office/word/2006/wordml" xmlns:wps="http://schemas.microsoft.com/office/word/2010/wordprocessingShape" mc:Ignorable="w14 w15 wp14">
   <w:abstractNum w:abstractNumId="0">
-    <w:nsid w:val="116A3045"/>
-    <w:multiLevelType w:val="hybridMultilevel"/>
-    <w:tmpl w:val="1E5AA6A2"/>
-    <w:lvl w:ilvl="0" w:tplc="0409000F">
-      <w:start w:val="1"/>
-      <w:numFmt w:val="decimal"/>
-      <w:lvlText w:val="%1."/>
-      <w:lvlJc w:val="left"/>
-      <w:pPr>
-        <w:ind w:left="720" w:hanging="360"/>
-      </w:pPr>
-    </w:lvl>
-    <w:lvl w:ilvl="1" w:tplc="04090019" w:tentative="1">
-      <w:start w:val="1"/>
-      <w:numFmt w:val="lowerLetter"/>
-      <w:lvlText w:val="%2."/>
-      <w:lvlJc w:val="left"/>
-      <w:pPr>
-        <w:ind w:left="1440" w:hanging="360"/>
-      </w:pPr>
-    </w:lvl>
-    <w:lvl w:ilvl="2" w:tplc="0409001B" w:tentative="1">
-      <w:start w:val="1"/>
-      <w:numFmt w:val="lowerRoman"/>
-      <w:lvlText w:val="%3."/>
-      <w:lvlJc w:val="right"/>
-      <w:pPr>
-        <w:ind w:left="2160" w:hanging="180"/>
-      </w:pPr>
-    </w:lvl>
-    <w:lvl w:ilvl="3" w:tplc="0409000F" w:tentative="1">
-      <w:start w:val="1"/>
-      <w:numFmt w:val="decimal"/>
-      <w:lvlText w:val="%4."/>
-      <w:lvlJc w:val="left"/>
-      <w:pPr>
-        <w:ind w:left="2880" w:hanging="360"/>
-      </w:pPr>
-    </w:lvl>
-    <w:lvl w:ilvl="4" w:tplc="04090019" w:tentative="1">
-      <w:start w:val="1"/>
-      <w:numFmt w:val="lowerLetter"/>
-      <w:lvlText w:val="%5."/>
-      <w:lvlJc w:val="left"/>
-      <w:pPr>
-        <w:ind w:left="3600" w:hanging="360"/>
-      </w:pPr>
-    </w:lvl>
-    <w:lvl w:ilvl="5" w:tplc="0409001B" w:tentative="1">
-      <w:start w:val="1"/>
-      <w:numFmt w:val="lowerRoman"/>
-      <w:lvlText w:val="%6."/>
-      <w:lvlJc w:val="right"/>
-      <w:pPr>
-        <w:ind w:left="4320" w:hanging="180"/>
-      </w:pPr>
-    </w:lvl>
-    <w:lvl w:ilvl="6" w:tplc="0409000F" w:tentative="1">
-      <w:start w:val="1"/>
-      <w:numFmt w:val="decimal"/>
-      <w:lvlText w:val="%7."/>
-      <w:lvlJc w:val="left"/>
-      <w:pPr>
-        <w:ind w:left="5040" w:hanging="360"/>
-      </w:pPr>
-    </w:lvl>
-    <w:lvl w:ilvl="7" w:tplc="04090019" w:tentative="1">
-      <w:start w:val="1"/>
-      <w:numFmt w:val="lowerLetter"/>
-      <w:lvlText w:val="%8."/>
-      <w:lvlJc w:val="left"/>
-      <w:pPr>
-        <w:ind w:left="5760" w:hanging="360"/>
-      </w:pPr>
-    </w:lvl>
-    <w:lvl w:ilvl="8" w:tplc="0409001B" w:tentative="1">
-      <w:start w:val="1"/>
-      <w:numFmt w:val="lowerRoman"/>
-      <w:lvlText w:val="%9."/>
-      <w:lvlJc w:val="right"/>
-      <w:pPr>
-        <w:ind w:left="6480" w:hanging="180"/>
-      </w:pPr>
-    </w:lvl>
-  </w:abstractNum>
-  <w:abstractNum w:abstractNumId="1">
     <w:nsid w:val="183C7CF9"/>
     <w:multiLevelType w:val="hybridMultilevel"/>
     <w:tmpl w:val="FF9E1F88"/>
@@ -4990,7 +3482,7 @@
       </w:pPr>
     </w:lvl>
   </w:abstractNum>
-  <w:abstractNum w:abstractNumId="2">
+  <w:abstractNum w:abstractNumId="1">
     <w:nsid w:val="1EF26DB5"/>
     <w:multiLevelType w:val="hybridMultilevel"/>
     <w:tmpl w:val="03204DF4"/>
@@ -5102,93 +3594,7 @@
       </w:rPr>
     </w:lvl>
   </w:abstractNum>
-  <w:abstractNum w:abstractNumId="3">
-    <w:nsid w:val="1F9556D0"/>
-    <w:multiLevelType w:val="hybridMultilevel"/>
-    <w:tmpl w:val="752E0928"/>
-    <w:lvl w:ilvl="0" w:tplc="0409000F">
-      <w:start w:val="1"/>
-      <w:numFmt w:val="decimal"/>
-      <w:lvlText w:val="%1."/>
-      <w:lvlJc w:val="left"/>
-      <w:pPr>
-        <w:ind w:left="1080" w:hanging="360"/>
-      </w:pPr>
-    </w:lvl>
-    <w:lvl w:ilvl="1" w:tplc="04090019" w:tentative="1">
-      <w:start w:val="1"/>
-      <w:numFmt w:val="lowerLetter"/>
-      <w:lvlText w:val="%2."/>
-      <w:lvlJc w:val="left"/>
-      <w:pPr>
-        <w:ind w:left="1800" w:hanging="360"/>
-      </w:pPr>
-    </w:lvl>
-    <w:lvl w:ilvl="2" w:tplc="0409001B" w:tentative="1">
-      <w:start w:val="1"/>
-      <w:numFmt w:val="lowerRoman"/>
-      <w:lvlText w:val="%3."/>
-      <w:lvlJc w:val="right"/>
-      <w:pPr>
-        <w:ind w:left="2520" w:hanging="180"/>
-      </w:pPr>
-    </w:lvl>
-    <w:lvl w:ilvl="3" w:tplc="0409000F" w:tentative="1">
-      <w:start w:val="1"/>
-      <w:numFmt w:val="decimal"/>
-      <w:lvlText w:val="%4."/>
-      <w:lvlJc w:val="left"/>
-      <w:pPr>
-        <w:ind w:left="3240" w:hanging="360"/>
-      </w:pPr>
-    </w:lvl>
-    <w:lvl w:ilvl="4" w:tplc="04090019" w:tentative="1">
-      <w:start w:val="1"/>
-      <w:numFmt w:val="lowerLetter"/>
-      <w:lvlText w:val="%5."/>
-      <w:lvlJc w:val="left"/>
-      <w:pPr>
-        <w:ind w:left="3960" w:hanging="360"/>
-      </w:pPr>
-    </w:lvl>
-    <w:lvl w:ilvl="5" w:tplc="0409001B" w:tentative="1">
-      <w:start w:val="1"/>
-      <w:numFmt w:val="lowerRoman"/>
-      <w:lvlText w:val="%6."/>
-      <w:lvlJc w:val="right"/>
-      <w:pPr>
-        <w:ind w:left="4680" w:hanging="180"/>
-      </w:pPr>
-    </w:lvl>
-    <w:lvl w:ilvl="6" w:tplc="0409000F" w:tentative="1">
-      <w:start w:val="1"/>
-      <w:numFmt w:val="decimal"/>
-      <w:lvlText w:val="%7."/>
-      <w:lvlJc w:val="left"/>
-      <w:pPr>
-        <w:ind w:left="5400" w:hanging="360"/>
-      </w:pPr>
-    </w:lvl>
-    <w:lvl w:ilvl="7" w:tplc="04090019" w:tentative="1">
-      <w:start w:val="1"/>
-      <w:numFmt w:val="lowerLetter"/>
-      <w:lvlText w:val="%8."/>
-      <w:lvlJc w:val="left"/>
-      <w:pPr>
-        <w:ind w:left="6120" w:hanging="360"/>
-      </w:pPr>
-    </w:lvl>
-    <w:lvl w:ilvl="8" w:tplc="0409001B" w:tentative="1">
-      <w:start w:val="1"/>
-      <w:numFmt w:val="lowerRoman"/>
-      <w:lvlText w:val="%9."/>
-      <w:lvlJc w:val="right"/>
-      <w:pPr>
-        <w:ind w:left="6840" w:hanging="180"/>
-      </w:pPr>
-    </w:lvl>
-  </w:abstractNum>
-  <w:abstractNum w:abstractNumId="4">
+  <w:abstractNum w:abstractNumId="2">
     <w:nsid w:val="22A01757"/>
     <w:multiLevelType w:val="multilevel"/>
     <w:tmpl w:val="1AD02694"/>
@@ -5300,7 +3706,7 @@
       </w:rPr>
     </w:lvl>
   </w:abstractNum>
-  <w:abstractNum w:abstractNumId="5">
+  <w:abstractNum w:abstractNumId="3">
     <w:nsid w:val="2C613594"/>
     <w:multiLevelType w:val="hybridMultilevel"/>
     <w:tmpl w:val="53B81A50"/>
@@ -5413,459 +3819,7 @@
       </w:rPr>
     </w:lvl>
   </w:abstractNum>
-  <w:abstractNum w:abstractNumId="6">
-    <w:nsid w:val="2EEF4E16"/>
-    <w:multiLevelType w:val="multilevel"/>
-    <w:tmpl w:val="975882D6"/>
-    <w:lvl w:ilvl="0">
-      <w:start w:val="1"/>
-      <w:numFmt w:val="decimal"/>
-      <w:lvlText w:val="%1"/>
-      <w:lvlJc w:val="left"/>
-      <w:pPr>
-        <w:ind w:left="360" w:hanging="360"/>
-      </w:pPr>
-      <w:rPr>
-        <w:rFonts w:hint="default"/>
-      </w:rPr>
-    </w:lvl>
-    <w:lvl w:ilvl="1">
-      <w:start w:val="1"/>
-      <w:numFmt w:val="decimal"/>
-      <w:lvlText w:val="%1.%2"/>
-      <w:lvlJc w:val="left"/>
-      <w:pPr>
-        <w:ind w:left="1080" w:hanging="360"/>
-      </w:pPr>
-      <w:rPr>
-        <w:rFonts w:hint="default"/>
-      </w:rPr>
-    </w:lvl>
-    <w:lvl w:ilvl="2">
-      <w:start w:val="1"/>
-      <w:numFmt w:val="decimal"/>
-      <w:lvlText w:val="%1.%2.%3"/>
-      <w:lvlJc w:val="left"/>
-      <w:pPr>
-        <w:ind w:left="2160" w:hanging="720"/>
-      </w:pPr>
-      <w:rPr>
-        <w:rFonts w:hint="default"/>
-      </w:rPr>
-    </w:lvl>
-    <w:lvl w:ilvl="3">
-      <w:start w:val="1"/>
-      <w:numFmt w:val="decimal"/>
-      <w:lvlText w:val="%1.%2.%3.%4"/>
-      <w:lvlJc w:val="left"/>
-      <w:pPr>
-        <w:ind w:left="2880" w:hanging="720"/>
-      </w:pPr>
-      <w:rPr>
-        <w:rFonts w:hint="default"/>
-      </w:rPr>
-    </w:lvl>
-    <w:lvl w:ilvl="4">
-      <w:start w:val="1"/>
-      <w:numFmt w:val="decimal"/>
-      <w:lvlText w:val="%1.%2.%3.%4.%5"/>
-      <w:lvlJc w:val="left"/>
-      <w:pPr>
-        <w:ind w:left="3960" w:hanging="1080"/>
-      </w:pPr>
-      <w:rPr>
-        <w:rFonts w:hint="default"/>
-      </w:rPr>
-    </w:lvl>
-    <w:lvl w:ilvl="5">
-      <w:start w:val="1"/>
-      <w:numFmt w:val="decimal"/>
-      <w:lvlText w:val="%1.%2.%3.%4.%5.%6"/>
-      <w:lvlJc w:val="left"/>
-      <w:pPr>
-        <w:ind w:left="4680" w:hanging="1080"/>
-      </w:pPr>
-      <w:rPr>
-        <w:rFonts w:hint="default"/>
-      </w:rPr>
-    </w:lvl>
-    <w:lvl w:ilvl="6">
-      <w:start w:val="1"/>
-      <w:numFmt w:val="decimal"/>
-      <w:lvlText w:val="%1.%2.%3.%4.%5.%6.%7"/>
-      <w:lvlJc w:val="left"/>
-      <w:pPr>
-        <w:ind w:left="5760" w:hanging="1440"/>
-      </w:pPr>
-      <w:rPr>
-        <w:rFonts w:hint="default"/>
-      </w:rPr>
-    </w:lvl>
-    <w:lvl w:ilvl="7">
-      <w:start w:val="1"/>
-      <w:numFmt w:val="decimal"/>
-      <w:lvlText w:val="%1.%2.%3.%4.%5.%6.%7.%8"/>
-      <w:lvlJc w:val="left"/>
-      <w:pPr>
-        <w:ind w:left="6480" w:hanging="1440"/>
-      </w:pPr>
-      <w:rPr>
-        <w:rFonts w:hint="default"/>
-      </w:rPr>
-    </w:lvl>
-    <w:lvl w:ilvl="8">
-      <w:start w:val="1"/>
-      <w:numFmt w:val="decimal"/>
-      <w:lvlText w:val="%1.%2.%3.%4.%5.%6.%7.%8.%9"/>
-      <w:lvlJc w:val="left"/>
-      <w:pPr>
-        <w:ind w:left="7200" w:hanging="1440"/>
-      </w:pPr>
-      <w:rPr>
-        <w:rFonts w:hint="default"/>
-      </w:rPr>
-    </w:lvl>
-  </w:abstractNum>
-  <w:abstractNum w:abstractNumId="7">
-    <w:nsid w:val="41FE7BE7"/>
-    <w:multiLevelType w:val="hybridMultilevel"/>
-    <w:tmpl w:val="711A5C46"/>
-    <w:lvl w:ilvl="0" w:tplc="B23661A6">
-      <w:start w:val="4"/>
-      <w:numFmt w:val="bullet"/>
-      <w:lvlText w:val="-"/>
-      <w:lvlJc w:val="left"/>
-      <w:pPr>
-        <w:ind w:left="405" w:hanging="360"/>
-      </w:pPr>
-      <w:rPr>
-        <w:rFonts w:ascii="Calibri" w:eastAsiaTheme="minorHAnsi" w:hAnsi="Calibri" w:cs="Calibri" w:hint="default"/>
-      </w:rPr>
-    </w:lvl>
-    <w:lvl w:ilvl="1" w:tplc="04090003" w:tentative="1">
-      <w:start w:val="1"/>
-      <w:numFmt w:val="bullet"/>
-      <w:lvlText w:val="o"/>
-      <w:lvlJc w:val="left"/>
-      <w:pPr>
-        <w:ind w:left="1125" w:hanging="360"/>
-      </w:pPr>
-      <w:rPr>
-        <w:rFonts w:ascii="Courier New" w:hAnsi="Courier New" w:cs="Courier New" w:hint="default"/>
-      </w:rPr>
-    </w:lvl>
-    <w:lvl w:ilvl="2" w:tplc="04090005" w:tentative="1">
-      <w:start w:val="1"/>
-      <w:numFmt w:val="bullet"/>
-      <w:lvlText w:val=""/>
-      <w:lvlJc w:val="left"/>
-      <w:pPr>
-        <w:ind w:left="1845" w:hanging="360"/>
-      </w:pPr>
-      <w:rPr>
-        <w:rFonts w:ascii="Wingdings" w:hAnsi="Wingdings" w:hint="default"/>
-      </w:rPr>
-    </w:lvl>
-    <w:lvl w:ilvl="3" w:tplc="04090001" w:tentative="1">
-      <w:start w:val="1"/>
-      <w:numFmt w:val="bullet"/>
-      <w:lvlText w:val=""/>
-      <w:lvlJc w:val="left"/>
-      <w:pPr>
-        <w:ind w:left="2565" w:hanging="360"/>
-      </w:pPr>
-      <w:rPr>
-        <w:rFonts w:ascii="Symbol" w:hAnsi="Symbol" w:hint="default"/>
-      </w:rPr>
-    </w:lvl>
-    <w:lvl w:ilvl="4" w:tplc="04090003" w:tentative="1">
-      <w:start w:val="1"/>
-      <w:numFmt w:val="bullet"/>
-      <w:lvlText w:val="o"/>
-      <w:lvlJc w:val="left"/>
-      <w:pPr>
-        <w:ind w:left="3285" w:hanging="360"/>
-      </w:pPr>
-      <w:rPr>
-        <w:rFonts w:ascii="Courier New" w:hAnsi="Courier New" w:cs="Courier New" w:hint="default"/>
-      </w:rPr>
-    </w:lvl>
-    <w:lvl w:ilvl="5" w:tplc="04090005" w:tentative="1">
-      <w:start w:val="1"/>
-      <w:numFmt w:val="bullet"/>
-      <w:lvlText w:val=""/>
-      <w:lvlJc w:val="left"/>
-      <w:pPr>
-        <w:ind w:left="4005" w:hanging="360"/>
-      </w:pPr>
-      <w:rPr>
-        <w:rFonts w:ascii="Wingdings" w:hAnsi="Wingdings" w:hint="default"/>
-      </w:rPr>
-    </w:lvl>
-    <w:lvl w:ilvl="6" w:tplc="04090001" w:tentative="1">
-      <w:start w:val="1"/>
-      <w:numFmt w:val="bullet"/>
-      <w:lvlText w:val=""/>
-      <w:lvlJc w:val="left"/>
-      <w:pPr>
-        <w:ind w:left="4725" w:hanging="360"/>
-      </w:pPr>
-      <w:rPr>
-        <w:rFonts w:ascii="Symbol" w:hAnsi="Symbol" w:hint="default"/>
-      </w:rPr>
-    </w:lvl>
-    <w:lvl w:ilvl="7" w:tplc="04090003" w:tentative="1">
-      <w:start w:val="1"/>
-      <w:numFmt w:val="bullet"/>
-      <w:lvlText w:val="o"/>
-      <w:lvlJc w:val="left"/>
-      <w:pPr>
-        <w:ind w:left="5445" w:hanging="360"/>
-      </w:pPr>
-      <w:rPr>
-        <w:rFonts w:ascii="Courier New" w:hAnsi="Courier New" w:cs="Courier New" w:hint="default"/>
-      </w:rPr>
-    </w:lvl>
-    <w:lvl w:ilvl="8" w:tplc="04090005" w:tentative="1">
-      <w:start w:val="1"/>
-      <w:numFmt w:val="bullet"/>
-      <w:lvlText w:val=""/>
-      <w:lvlJc w:val="left"/>
-      <w:pPr>
-        <w:ind w:left="6165" w:hanging="360"/>
-      </w:pPr>
-      <w:rPr>
-        <w:rFonts w:ascii="Wingdings" w:hAnsi="Wingdings" w:hint="default"/>
-      </w:rPr>
-    </w:lvl>
-  </w:abstractNum>
-  <w:abstractNum w:abstractNumId="8">
-    <w:nsid w:val="42C119D6"/>
-    <w:multiLevelType w:val="hybridMultilevel"/>
-    <w:tmpl w:val="A1049E34"/>
-    <w:lvl w:ilvl="0" w:tplc="04090001">
-      <w:start w:val="1"/>
-      <w:numFmt w:val="bullet"/>
-      <w:lvlText w:val=""/>
-      <w:lvlJc w:val="left"/>
-      <w:pPr>
-        <w:ind w:left="720" w:hanging="360"/>
-      </w:pPr>
-      <w:rPr>
-        <w:rFonts w:ascii="Symbol" w:hAnsi="Symbol" w:hint="default"/>
-      </w:rPr>
-    </w:lvl>
-    <w:lvl w:ilvl="1" w:tplc="04090003" w:tentative="1">
-      <w:start w:val="1"/>
-      <w:numFmt w:val="bullet"/>
-      <w:lvlText w:val="o"/>
-      <w:lvlJc w:val="left"/>
-      <w:pPr>
-        <w:ind w:left="1440" w:hanging="360"/>
-      </w:pPr>
-      <w:rPr>
-        <w:rFonts w:ascii="Courier New" w:hAnsi="Courier New" w:cs="Courier New" w:hint="default"/>
-      </w:rPr>
-    </w:lvl>
-    <w:lvl w:ilvl="2" w:tplc="04090005" w:tentative="1">
-      <w:start w:val="1"/>
-      <w:numFmt w:val="bullet"/>
-      <w:lvlText w:val=""/>
-      <w:lvlJc w:val="left"/>
-      <w:pPr>
-        <w:ind w:left="2160" w:hanging="360"/>
-      </w:pPr>
-      <w:rPr>
-        <w:rFonts w:ascii="Wingdings" w:hAnsi="Wingdings" w:hint="default"/>
-      </w:rPr>
-    </w:lvl>
-    <w:lvl w:ilvl="3" w:tplc="04090001" w:tentative="1">
-      <w:start w:val="1"/>
-      <w:numFmt w:val="bullet"/>
-      <w:lvlText w:val=""/>
-      <w:lvlJc w:val="left"/>
-      <w:pPr>
-        <w:ind w:left="2880" w:hanging="360"/>
-      </w:pPr>
-      <w:rPr>
-        <w:rFonts w:ascii="Symbol" w:hAnsi="Symbol" w:hint="default"/>
-      </w:rPr>
-    </w:lvl>
-    <w:lvl w:ilvl="4" w:tplc="04090003" w:tentative="1">
-      <w:start w:val="1"/>
-      <w:numFmt w:val="bullet"/>
-      <w:lvlText w:val="o"/>
-      <w:lvlJc w:val="left"/>
-      <w:pPr>
-        <w:ind w:left="3600" w:hanging="360"/>
-      </w:pPr>
-      <w:rPr>
-        <w:rFonts w:ascii="Courier New" w:hAnsi="Courier New" w:cs="Courier New" w:hint="default"/>
-      </w:rPr>
-    </w:lvl>
-    <w:lvl w:ilvl="5" w:tplc="04090005" w:tentative="1">
-      <w:start w:val="1"/>
-      <w:numFmt w:val="bullet"/>
-      <w:lvlText w:val=""/>
-      <w:lvlJc w:val="left"/>
-      <w:pPr>
-        <w:ind w:left="4320" w:hanging="360"/>
-      </w:pPr>
-      <w:rPr>
-        <w:rFonts w:ascii="Wingdings" w:hAnsi="Wingdings" w:hint="default"/>
-      </w:rPr>
-    </w:lvl>
-    <w:lvl w:ilvl="6" w:tplc="04090001" w:tentative="1">
-      <w:start w:val="1"/>
-      <w:numFmt w:val="bullet"/>
-      <w:lvlText w:val=""/>
-      <w:lvlJc w:val="left"/>
-      <w:pPr>
-        <w:ind w:left="5040" w:hanging="360"/>
-      </w:pPr>
-      <w:rPr>
-        <w:rFonts w:ascii="Symbol" w:hAnsi="Symbol" w:hint="default"/>
-      </w:rPr>
-    </w:lvl>
-    <w:lvl w:ilvl="7" w:tplc="04090003" w:tentative="1">
-      <w:start w:val="1"/>
-      <w:numFmt w:val="bullet"/>
-      <w:lvlText w:val="o"/>
-      <w:lvlJc w:val="left"/>
-      <w:pPr>
-        <w:ind w:left="5760" w:hanging="360"/>
-      </w:pPr>
-      <w:rPr>
-        <w:rFonts w:ascii="Courier New" w:hAnsi="Courier New" w:cs="Courier New" w:hint="default"/>
-      </w:rPr>
-    </w:lvl>
-    <w:lvl w:ilvl="8" w:tplc="04090005" w:tentative="1">
-      <w:start w:val="1"/>
-      <w:numFmt w:val="bullet"/>
-      <w:lvlText w:val=""/>
-      <w:lvlJc w:val="left"/>
-      <w:pPr>
-        <w:ind w:left="6480" w:hanging="360"/>
-      </w:pPr>
-      <w:rPr>
-        <w:rFonts w:ascii="Wingdings" w:hAnsi="Wingdings" w:hint="default"/>
-      </w:rPr>
-    </w:lvl>
-  </w:abstractNum>
-  <w:abstractNum w:abstractNumId="9">
-    <w:nsid w:val="490E6FDF"/>
-    <w:multiLevelType w:val="multilevel"/>
-    <w:tmpl w:val="975882D6"/>
-    <w:lvl w:ilvl="0">
-      <w:start w:val="1"/>
-      <w:numFmt w:val="decimal"/>
-      <w:lvlText w:val="%1"/>
-      <w:lvlJc w:val="left"/>
-      <w:pPr>
-        <w:ind w:left="360" w:hanging="360"/>
-      </w:pPr>
-      <w:rPr>
-        <w:rFonts w:hint="default"/>
-      </w:rPr>
-    </w:lvl>
-    <w:lvl w:ilvl="1">
-      <w:start w:val="1"/>
-      <w:numFmt w:val="decimal"/>
-      <w:lvlText w:val="%1.%2"/>
-      <w:lvlJc w:val="left"/>
-      <w:pPr>
-        <w:ind w:left="1080" w:hanging="360"/>
-      </w:pPr>
-      <w:rPr>
-        <w:rFonts w:hint="default"/>
-      </w:rPr>
-    </w:lvl>
-    <w:lvl w:ilvl="2">
-      <w:start w:val="1"/>
-      <w:numFmt w:val="decimal"/>
-      <w:lvlText w:val="%1.%2.%3"/>
-      <w:lvlJc w:val="left"/>
-      <w:pPr>
-        <w:ind w:left="2160" w:hanging="720"/>
-      </w:pPr>
-      <w:rPr>
-        <w:rFonts w:hint="default"/>
-      </w:rPr>
-    </w:lvl>
-    <w:lvl w:ilvl="3">
-      <w:start w:val="1"/>
-      <w:numFmt w:val="decimal"/>
-      <w:lvlText w:val="%1.%2.%3.%4"/>
-      <w:lvlJc w:val="left"/>
-      <w:pPr>
-        <w:ind w:left="2880" w:hanging="720"/>
-      </w:pPr>
-      <w:rPr>
-        <w:rFonts w:hint="default"/>
-      </w:rPr>
-    </w:lvl>
-    <w:lvl w:ilvl="4">
-      <w:start w:val="1"/>
-      <w:numFmt w:val="decimal"/>
-      <w:lvlText w:val="%1.%2.%3.%4.%5"/>
-      <w:lvlJc w:val="left"/>
-      <w:pPr>
-        <w:ind w:left="3960" w:hanging="1080"/>
-      </w:pPr>
-      <w:rPr>
-        <w:rFonts w:hint="default"/>
-      </w:rPr>
-    </w:lvl>
-    <w:lvl w:ilvl="5">
-      <w:start w:val="1"/>
-      <w:numFmt w:val="decimal"/>
-      <w:lvlText w:val="%1.%2.%3.%4.%5.%6"/>
-      <w:lvlJc w:val="left"/>
-      <w:pPr>
-        <w:ind w:left="4680" w:hanging="1080"/>
-      </w:pPr>
-      <w:rPr>
-        <w:rFonts w:hint="default"/>
-      </w:rPr>
-    </w:lvl>
-    <w:lvl w:ilvl="6">
-      <w:start w:val="1"/>
-      <w:numFmt w:val="decimal"/>
-      <w:lvlText w:val="%1.%2.%3.%4.%5.%6.%7"/>
-      <w:lvlJc w:val="left"/>
-      <w:pPr>
-        <w:ind w:left="5760" w:hanging="1440"/>
-      </w:pPr>
-      <w:rPr>
-        <w:rFonts w:hint="default"/>
-      </w:rPr>
-    </w:lvl>
-    <w:lvl w:ilvl="7">
-      <w:start w:val="1"/>
-      <w:numFmt w:val="decimal"/>
-      <w:lvlText w:val="%1.%2.%3.%4.%5.%6.%7.%8"/>
-      <w:lvlJc w:val="left"/>
-      <w:pPr>
-        <w:ind w:left="6480" w:hanging="1440"/>
-      </w:pPr>
-      <w:rPr>
-        <w:rFonts w:hint="default"/>
-      </w:rPr>
-    </w:lvl>
-    <w:lvl w:ilvl="8">
-      <w:start w:val="1"/>
-      <w:numFmt w:val="decimal"/>
-      <w:lvlText w:val="%1.%2.%3.%4.%5.%6.%7.%8.%9"/>
-      <w:lvlJc w:val="left"/>
-      <w:pPr>
-        <w:ind w:left="7200" w:hanging="1440"/>
-      </w:pPr>
-      <w:rPr>
-        <w:rFonts w:hint="default"/>
-      </w:rPr>
-    </w:lvl>
-  </w:abstractNum>
-  <w:abstractNum w:abstractNumId="10">
+  <w:abstractNum w:abstractNumId="4">
     <w:nsid w:val="4FCB5566"/>
     <w:multiLevelType w:val="multilevel"/>
     <w:tmpl w:val="1AD02694"/>
@@ -5977,93 +3931,7 @@
       </w:rPr>
     </w:lvl>
   </w:abstractNum>
-  <w:abstractNum w:abstractNumId="11">
-    <w:nsid w:val="50341E54"/>
-    <w:multiLevelType w:val="hybridMultilevel"/>
-    <w:tmpl w:val="5D561C7C"/>
-    <w:lvl w:ilvl="0" w:tplc="0409000F">
-      <w:start w:val="1"/>
-      <w:numFmt w:val="decimal"/>
-      <w:lvlText w:val="%1."/>
-      <w:lvlJc w:val="left"/>
-      <w:pPr>
-        <w:ind w:left="1080" w:hanging="360"/>
-      </w:pPr>
-    </w:lvl>
-    <w:lvl w:ilvl="1" w:tplc="04090019" w:tentative="1">
-      <w:start w:val="1"/>
-      <w:numFmt w:val="lowerLetter"/>
-      <w:lvlText w:val="%2."/>
-      <w:lvlJc w:val="left"/>
-      <w:pPr>
-        <w:ind w:left="1800" w:hanging="360"/>
-      </w:pPr>
-    </w:lvl>
-    <w:lvl w:ilvl="2" w:tplc="0409001B" w:tentative="1">
-      <w:start w:val="1"/>
-      <w:numFmt w:val="lowerRoman"/>
-      <w:lvlText w:val="%3."/>
-      <w:lvlJc w:val="right"/>
-      <w:pPr>
-        <w:ind w:left="2520" w:hanging="180"/>
-      </w:pPr>
-    </w:lvl>
-    <w:lvl w:ilvl="3" w:tplc="0409000F" w:tentative="1">
-      <w:start w:val="1"/>
-      <w:numFmt w:val="decimal"/>
-      <w:lvlText w:val="%4."/>
-      <w:lvlJc w:val="left"/>
-      <w:pPr>
-        <w:ind w:left="3240" w:hanging="360"/>
-      </w:pPr>
-    </w:lvl>
-    <w:lvl w:ilvl="4" w:tplc="04090019" w:tentative="1">
-      <w:start w:val="1"/>
-      <w:numFmt w:val="lowerLetter"/>
-      <w:lvlText w:val="%5."/>
-      <w:lvlJc w:val="left"/>
-      <w:pPr>
-        <w:ind w:left="3960" w:hanging="360"/>
-      </w:pPr>
-    </w:lvl>
-    <w:lvl w:ilvl="5" w:tplc="0409001B" w:tentative="1">
-      <w:start w:val="1"/>
-      <w:numFmt w:val="lowerRoman"/>
-      <w:lvlText w:val="%6."/>
-      <w:lvlJc w:val="right"/>
-      <w:pPr>
-        <w:ind w:left="4680" w:hanging="180"/>
-      </w:pPr>
-    </w:lvl>
-    <w:lvl w:ilvl="6" w:tplc="0409000F" w:tentative="1">
-      <w:start w:val="1"/>
-      <w:numFmt w:val="decimal"/>
-      <w:lvlText w:val="%7."/>
-      <w:lvlJc w:val="left"/>
-      <w:pPr>
-        <w:ind w:left="5400" w:hanging="360"/>
-      </w:pPr>
-    </w:lvl>
-    <w:lvl w:ilvl="7" w:tplc="04090019" w:tentative="1">
-      <w:start w:val="1"/>
-      <w:numFmt w:val="lowerLetter"/>
-      <w:lvlText w:val="%8."/>
-      <w:lvlJc w:val="left"/>
-      <w:pPr>
-        <w:ind w:left="6120" w:hanging="360"/>
-      </w:pPr>
-    </w:lvl>
-    <w:lvl w:ilvl="8" w:tplc="0409001B" w:tentative="1">
-      <w:start w:val="1"/>
-      <w:numFmt w:val="lowerRoman"/>
-      <w:lvlText w:val="%9."/>
-      <w:lvlJc w:val="right"/>
-      <w:pPr>
-        <w:ind w:left="6840" w:hanging="180"/>
-      </w:pPr>
-    </w:lvl>
-  </w:abstractNum>
-  <w:abstractNum w:abstractNumId="12">
+  <w:abstractNum w:abstractNumId="5">
     <w:nsid w:val="7F221CE5"/>
     <w:multiLevelType w:val="hybridMultilevel"/>
     <w:tmpl w:val="EB50DD92"/>
@@ -6177,43 +4045,22 @@
     </w:lvl>
   </w:abstractNum>
   <w:num w:numId="1">
-    <w:abstractNumId w:val="10"/>
+    <w:abstractNumId w:val="4"/>
   </w:num>
   <w:num w:numId="2">
-    <w:abstractNumId w:val="12"/>
+    <w:abstractNumId w:val="5"/>
   </w:num>
   <w:num w:numId="3">
-    <w:abstractNumId w:val="8"/>
+    <w:abstractNumId w:val="0"/>
   </w:num>
   <w:num w:numId="4">
-    <w:abstractNumId w:val="0"/>
+    <w:abstractNumId w:val="1"/>
   </w:num>
   <w:num w:numId="5">
-    <w:abstractNumId w:val="11"/>
+    <w:abstractNumId w:val="2"/>
   </w:num>
   <w:num w:numId="6">
     <w:abstractNumId w:val="3"/>
-  </w:num>
-  <w:num w:numId="7">
-    <w:abstractNumId w:val="1"/>
-  </w:num>
-  <w:num w:numId="8">
-    <w:abstractNumId w:val="6"/>
-  </w:num>
-  <w:num w:numId="9">
-    <w:abstractNumId w:val="2"/>
-  </w:num>
-  <w:num w:numId="10">
-    <w:abstractNumId w:val="9"/>
-  </w:num>
-  <w:num w:numId="11">
-    <w:abstractNumId w:val="4"/>
-  </w:num>
-  <w:num w:numId="12">
-    <w:abstractNumId w:val="7"/>
-  </w:num>
-  <w:num w:numId="13">
-    <w:abstractNumId w:val="5"/>
   </w:num>
 </w:numbering>
 </file>
@@ -6611,6 +4458,7 @@
   <w:style w:type="paragraph" w:default="1" w:styleId="Normal">
     <w:name w:val="Normal"/>
     <w:qFormat/>
+    <w:rsid w:val="00CA5FDC"/>
   </w:style>
   <w:style w:type="paragraph" w:styleId="Titre2">
     <w:name w:val="heading 2"/>
@@ -6620,7 +4468,7 @@
     <w:uiPriority w:val="9"/>
     <w:unhideWhenUsed/>
     <w:qFormat/>
-    <w:rsid w:val="006F0AFB"/>
+    <w:rsid w:val="00CA5FDC"/>
     <w:pPr>
       <w:keepNext/>
       <w:keepLines/>
@@ -6662,12 +4510,26 @@
     <w:semiHidden/>
     <w:unhideWhenUsed/>
   </w:style>
+  <w:style w:type="character" w:customStyle="1" w:styleId="Titre2Car">
+    <w:name w:val="Titre 2 Car"/>
+    <w:basedOn w:val="Policepardfaut"/>
+    <w:link w:val="Titre2"/>
+    <w:uiPriority w:val="9"/>
+    <w:rsid w:val="00CA5FDC"/>
+    <w:rPr>
+      <w:rFonts w:asciiTheme="majorHAnsi" w:eastAsiaTheme="majorEastAsia" w:hAnsiTheme="majorHAnsi" w:cstheme="majorBidi"/>
+      <w:color w:val="2E74B5" w:themeColor="accent1" w:themeShade="BF"/>
+      <w:sz w:val="26"/>
+      <w:szCs w:val="26"/>
+      <w:lang w:val="fr-FR"/>
+    </w:rPr>
+  </w:style>
   <w:style w:type="paragraph" w:styleId="Paragraphedeliste">
     <w:name w:val="List Paragraph"/>
     <w:basedOn w:val="Normal"/>
     <w:uiPriority w:val="34"/>
     <w:qFormat/>
-    <w:rsid w:val="005E3F1C"/>
+    <w:rsid w:val="00CA5FDC"/>
     <w:pPr>
       <w:ind w:left="720"/>
       <w:contextualSpacing/>
@@ -6677,31 +4539,17 @@
     <w:name w:val="No Spacing"/>
     <w:uiPriority w:val="1"/>
     <w:qFormat/>
-    <w:rsid w:val="006F0AFB"/>
+    <w:rsid w:val="00CA5FDC"/>
     <w:pPr>
       <w:spacing w:after="0" w:line="240" w:lineRule="auto"/>
     </w:pPr>
-  </w:style>
-  <w:style w:type="character" w:customStyle="1" w:styleId="Titre2Car">
-    <w:name w:val="Titre 2 Car"/>
-    <w:basedOn w:val="Policepardfaut"/>
-    <w:link w:val="Titre2"/>
-    <w:uiPriority w:val="9"/>
-    <w:rsid w:val="006F0AFB"/>
-    <w:rPr>
-      <w:rFonts w:asciiTheme="majorHAnsi" w:eastAsiaTheme="majorEastAsia" w:hAnsiTheme="majorHAnsi" w:cstheme="majorBidi"/>
-      <w:color w:val="2E74B5" w:themeColor="accent1" w:themeShade="BF"/>
-      <w:sz w:val="26"/>
-      <w:szCs w:val="26"/>
-      <w:lang w:val="fr-FR"/>
-    </w:rPr>
   </w:style>
   <w:style w:type="paragraph" w:styleId="NormalWeb">
     <w:name w:val="Normal (Web)"/>
     <w:basedOn w:val="Normal"/>
     <w:uiPriority w:val="99"/>
     <w:unhideWhenUsed/>
-    <w:rsid w:val="006F0AFB"/>
+    <w:rsid w:val="00CA5FDC"/>
     <w:pPr>
       <w:spacing w:before="100" w:beforeAutospacing="1" w:after="100" w:afterAutospacing="1" w:line="240" w:lineRule="auto"/>
     </w:pPr>
@@ -6974,16 +4822,4 @@
     </a:ext>
   </a:extLst>
 </a:theme>
-</file>
-
-<file path=customXml/item1.xml><?xml version="1.0" encoding="utf-8"?>
-<b:Sources xmlns:b="http://schemas.openxmlformats.org/officeDocument/2006/bibliography" xmlns="http://schemas.openxmlformats.org/officeDocument/2006/bibliography" SelectedStyle="\APASixthEditionOfficeOnline.xsl" StyleName="APA" Version="6"/>
-</file>
-
-<file path=customXml/itemProps1.xml><?xml version="1.0" encoding="utf-8"?>
-<ds:datastoreItem xmlns:ds="http://schemas.openxmlformats.org/officeDocument/2006/customXml" ds:itemID="{18AD1C02-E7B7-4DC1-8391-9F6CB8E03791}">
-  <ds:schemaRefs>
-    <ds:schemaRef ds:uri="http://schemas.openxmlformats.org/officeDocument/2006/bibliography"/>
-  </ds:schemaRefs>
-</ds:datastoreItem>
 </file>
</xml_diff>

<commit_message>
Premier partie terminé cqhier des chqrges begin
</commit_message>
<xml_diff>
--- a/Broullion.docx
+++ b/Broullion.docx
@@ -339,11 +339,19 @@
           <w:lang w:val="fr-FR"/>
         </w:rPr>
       </w:pPr>
-      <w:r>
-        <w:rPr>
-          <w:lang w:val="fr-FR"/>
-        </w:rPr>
-        <w:t>Quakview.</w:t>
+      <w:proofErr w:type="spellStart"/>
+      <w:r>
+        <w:rPr>
+          <w:lang w:val="fr-FR"/>
+        </w:rPr>
+        <w:t>Quakview</w:t>
+      </w:r>
+      <w:proofErr w:type="spellEnd"/>
+      <w:r>
+        <w:rPr>
+          <w:lang w:val="fr-FR"/>
+        </w:rPr>
+        <w:t>.</w:t>
       </w:r>
     </w:p>
     <w:p>
@@ -353,11 +361,19 @@
           <w:lang w:val="fr-FR"/>
         </w:rPr>
       </w:pPr>
-      <w:r>
-        <w:rPr>
-          <w:lang w:val="fr-FR"/>
-        </w:rPr>
-        <w:t>Pentaho.</w:t>
+      <w:proofErr w:type="spellStart"/>
+      <w:r>
+        <w:rPr>
+          <w:lang w:val="fr-FR"/>
+        </w:rPr>
+        <w:t>Pentaho</w:t>
+      </w:r>
+      <w:proofErr w:type="spellEnd"/>
+      <w:r>
+        <w:rPr>
+          <w:lang w:val="fr-FR"/>
+        </w:rPr>
+        <w:t>.</w:t>
       </w:r>
     </w:p>
     <w:p>
@@ -862,7 +878,21 @@
         <w:rPr>
           <w:lang w:val="fr-FR"/>
         </w:rPr>
-        <w:t xml:space="preserve"> Expliquer pourquoi le reporting ou la BI est nécessaire</w:t>
+        <w:t xml:space="preserve"> Expliquer pourquoi le </w:t>
+      </w:r>
+      <w:proofErr w:type="spellStart"/>
+      <w:r>
+        <w:rPr>
+          <w:lang w:val="fr-FR"/>
+        </w:rPr>
+        <w:t>reporting</w:t>
+      </w:r>
+      <w:proofErr w:type="spellEnd"/>
+      <w:r>
+        <w:rPr>
+          <w:lang w:val="fr-FR"/>
+        </w:rPr>
+        <w:t xml:space="preserve"> ou la BI est nécessaire</w:t>
       </w:r>
     </w:p>
     <w:p>
@@ -1065,18 +1095,6 @@
           <w:lang w:val="fr-FR"/>
         </w:rPr>
       </w:pPr>
-      <w:r>
-        <w:rPr>
-          <w:lang w:val="fr-FR"/>
-        </w:rPr>
-        <w:t xml:space="preserve">CHAP. 5 </w:t>
-      </w:r>
-      <w:r>
-        <w:rPr>
-          <w:lang w:val="fr-FR"/>
-        </w:rPr>
-        <w:t>CAHIER DES CHARGES</w:t>
-      </w:r>
     </w:p>
     <w:p>
       <w:pPr>
@@ -1091,13 +1109,340 @@
           <w:lang w:val="fr-FR"/>
         </w:rPr>
         <w:lastRenderedPageBreak/>
-        <w:t xml:space="preserve">CHAP. 6 </w:t>
-      </w:r>
-      <w:r>
-        <w:rPr>
-          <w:lang w:val="fr-FR"/>
-        </w:rPr>
-        <w:t>ETUDE D’AVANT-PROJET</w:t>
+        <w:t xml:space="preserve">CHAP. 5 </w:t>
+      </w:r>
+      <w:r>
+        <w:rPr>
+          <w:lang w:val="fr-FR"/>
+        </w:rPr>
+        <w:t>CAHIER DES CHARGES</w:t>
+      </w:r>
+    </w:p>
+    <w:p>
+      <w:pPr>
+        <w:ind w:left="1069"/>
+        <w:rPr>
+          <w:rFonts w:ascii="Times New Roman" w:hAnsi="Times New Roman" w:cs="Times New Roman"/>
+          <w:sz w:val="24"/>
+          <w:szCs w:val="24"/>
+          <w:lang w:val="fr-FR"/>
+        </w:rPr>
+      </w:pPr>
+      <w:r>
+        <w:rPr>
+          <w:rFonts w:ascii="Times New Roman" w:hAnsi="Times New Roman" w:cs="Times New Roman"/>
+          <w:sz w:val="24"/>
+          <w:szCs w:val="24"/>
+          <w:lang w:val="fr-FR"/>
+        </w:rPr>
+        <w:t>Expression des besoins</w:t>
+      </w:r>
+    </w:p>
+    <w:p>
+      <w:pPr>
+        <w:ind w:left="709" w:firstLine="720"/>
+        <w:rPr>
+          <w:rFonts w:ascii="Times New Roman" w:hAnsi="Times New Roman" w:cs="Times New Roman"/>
+          <w:sz w:val="24"/>
+          <w:szCs w:val="24"/>
+          <w:lang w:val="fr-FR"/>
+        </w:rPr>
+      </w:pPr>
+      <w:r>
+        <w:rPr>
+          <w:rFonts w:ascii="Times New Roman" w:hAnsi="Times New Roman" w:cs="Times New Roman"/>
+          <w:sz w:val="24"/>
+          <w:szCs w:val="24"/>
+          <w:lang w:val="fr-FR"/>
+        </w:rPr>
+        <w:t>Les besoins fonctionnels</w:t>
+      </w:r>
+    </w:p>
+    <w:p>
+      <w:pPr>
+        <w:ind w:left="709" w:firstLine="720"/>
+        <w:rPr>
+          <w:rFonts w:ascii="Times New Roman" w:hAnsi="Times New Roman" w:cs="Times New Roman"/>
+          <w:sz w:val="24"/>
+          <w:szCs w:val="24"/>
+          <w:lang w:val="fr-FR"/>
+        </w:rPr>
+      </w:pPr>
+      <w:r>
+        <w:rPr>
+          <w:rFonts w:ascii="Times New Roman" w:hAnsi="Times New Roman" w:cs="Times New Roman"/>
+          <w:sz w:val="24"/>
+          <w:szCs w:val="24"/>
+          <w:lang w:val="fr-FR"/>
+        </w:rPr>
+        <w:t>Les besoins non fonctionnels</w:t>
+      </w:r>
+    </w:p>
+    <w:p>
+      <w:pPr>
+        <w:ind w:left="1069"/>
+        <w:rPr>
+          <w:rFonts w:ascii="Times New Roman" w:hAnsi="Times New Roman" w:cs="Times New Roman"/>
+          <w:sz w:val="24"/>
+          <w:szCs w:val="24"/>
+          <w:lang w:val="fr-FR"/>
+        </w:rPr>
+      </w:pPr>
+      <w:r>
+        <w:rPr>
+          <w:rFonts w:ascii="Times New Roman" w:hAnsi="Times New Roman" w:cs="Times New Roman"/>
+          <w:sz w:val="24"/>
+          <w:szCs w:val="24"/>
+          <w:lang w:val="fr-FR"/>
+        </w:rPr>
+        <w:t>Contraintes liées au projet</w:t>
+      </w:r>
+    </w:p>
+    <w:p>
+      <w:pPr>
+        <w:ind w:left="709" w:firstLine="720"/>
+        <w:rPr>
+          <w:rFonts w:ascii="Times New Roman" w:hAnsi="Times New Roman" w:cs="Times New Roman"/>
+          <w:sz w:val="24"/>
+          <w:szCs w:val="24"/>
+          <w:lang w:val="fr-FR"/>
+        </w:rPr>
+      </w:pPr>
+      <w:r>
+        <w:rPr>
+          <w:rFonts w:ascii="Times New Roman" w:hAnsi="Times New Roman" w:cs="Times New Roman"/>
+          <w:sz w:val="24"/>
+          <w:szCs w:val="24"/>
+          <w:lang w:val="fr-FR"/>
+        </w:rPr>
+        <w:t>Exigences de documentation</w:t>
+      </w:r>
+    </w:p>
+    <w:p>
+      <w:pPr>
+        <w:ind w:left="709" w:firstLine="720"/>
+        <w:rPr>
+          <w:rFonts w:ascii="Times New Roman" w:hAnsi="Times New Roman" w:cs="Times New Roman"/>
+          <w:sz w:val="24"/>
+          <w:szCs w:val="24"/>
+          <w:lang w:val="fr-FR"/>
+        </w:rPr>
+      </w:pPr>
+      <w:r>
+        <w:rPr>
+          <w:rFonts w:ascii="Times New Roman" w:hAnsi="Times New Roman" w:cs="Times New Roman"/>
+          <w:sz w:val="24"/>
+          <w:szCs w:val="24"/>
+          <w:lang w:val="fr-FR"/>
+        </w:rPr>
+        <w:t>Exigences de qualité</w:t>
+      </w:r>
+      <w:bookmarkStart w:id="0" w:name="_GoBack"/>
+      <w:bookmarkEnd w:id="0"/>
+    </w:p>
+    <w:p>
+      <w:pPr>
+        <w:ind w:left="709" w:firstLine="720"/>
+        <w:rPr>
+          <w:rFonts w:ascii="Times New Roman" w:hAnsi="Times New Roman" w:cs="Times New Roman"/>
+          <w:sz w:val="24"/>
+          <w:szCs w:val="24"/>
+          <w:lang w:val="fr-FR"/>
+        </w:rPr>
+      </w:pPr>
+      <w:r>
+        <w:rPr>
+          <w:rFonts w:ascii="Times New Roman" w:hAnsi="Times New Roman" w:cs="Times New Roman"/>
+          <w:sz w:val="24"/>
+          <w:szCs w:val="24"/>
+          <w:lang w:val="fr-FR"/>
+        </w:rPr>
+        <w:t>Contraintes techniques</w:t>
+      </w:r>
+    </w:p>
+    <w:p>
+      <w:pPr>
+        <w:ind w:left="709" w:firstLine="720"/>
+        <w:rPr>
+          <w:rFonts w:ascii="Times New Roman" w:hAnsi="Times New Roman" w:cs="Times New Roman"/>
+          <w:sz w:val="24"/>
+          <w:szCs w:val="24"/>
+          <w:lang w:val="fr-FR"/>
+        </w:rPr>
+      </w:pPr>
+      <w:r>
+        <w:rPr>
+          <w:rFonts w:ascii="Times New Roman" w:hAnsi="Times New Roman" w:cs="Times New Roman"/>
+          <w:sz w:val="24"/>
+          <w:szCs w:val="24"/>
+          <w:lang w:val="fr-FR"/>
+        </w:rPr>
+        <w:softHyphen/>
+      </w:r>
+      <w:r>
+        <w:rPr>
+          <w:rFonts w:ascii="Times New Roman" w:hAnsi="Times New Roman" w:cs="Times New Roman"/>
+          <w:sz w:val="24"/>
+          <w:szCs w:val="24"/>
+          <w:lang w:val="fr-FR"/>
+        </w:rPr>
+        <w:softHyphen/>
+      </w:r>
+      <w:r>
+        <w:rPr>
+          <w:rFonts w:ascii="Times New Roman" w:hAnsi="Times New Roman" w:cs="Times New Roman"/>
+          <w:sz w:val="24"/>
+          <w:szCs w:val="24"/>
+          <w:lang w:val="fr-FR"/>
+        </w:rPr>
+        <w:t>Contraintes temporelles</w:t>
+      </w:r>
+    </w:p>
+    <w:p>
+      <w:pPr>
+        <w:ind w:left="709" w:firstLine="11"/>
+        <w:rPr>
+          <w:rFonts w:ascii="Times New Roman" w:hAnsi="Times New Roman" w:cs="Times New Roman"/>
+          <w:sz w:val="24"/>
+          <w:szCs w:val="24"/>
+          <w:lang w:val="fr-FR"/>
+        </w:rPr>
+      </w:pPr>
+      <w:r>
+        <w:rPr>
+          <w:rFonts w:ascii="Times New Roman" w:hAnsi="Times New Roman" w:cs="Times New Roman"/>
+          <w:sz w:val="24"/>
+          <w:szCs w:val="24"/>
+          <w:lang w:val="fr-FR"/>
+        </w:rPr>
+        <w:t xml:space="preserve">     </w:t>
+      </w:r>
+      <w:r>
+        <w:rPr>
+          <w:rFonts w:ascii="Times New Roman" w:hAnsi="Times New Roman" w:cs="Times New Roman"/>
+          <w:sz w:val="24"/>
+          <w:szCs w:val="24"/>
+          <w:lang w:val="fr-FR"/>
+        </w:rPr>
+        <w:t>Démarche de réalisation</w:t>
+      </w:r>
+    </w:p>
+    <w:p>
+      <w:pPr>
+        <w:ind w:left="709" w:firstLine="720"/>
+        <w:rPr>
+          <w:rFonts w:ascii="Times New Roman" w:hAnsi="Times New Roman" w:cs="Times New Roman"/>
+          <w:sz w:val="24"/>
+          <w:szCs w:val="24"/>
+          <w:lang w:val="fr-FR"/>
+        </w:rPr>
+      </w:pPr>
+      <w:r>
+        <w:rPr>
+          <w:rFonts w:ascii="Times New Roman" w:hAnsi="Times New Roman" w:cs="Times New Roman"/>
+          <w:sz w:val="24"/>
+          <w:szCs w:val="24"/>
+          <w:lang w:val="fr-FR"/>
+        </w:rPr>
+        <w:t>Intervenants du projet</w:t>
+      </w:r>
+    </w:p>
+    <w:p>
+      <w:pPr>
+        <w:ind w:left="709" w:firstLine="720"/>
+        <w:rPr>
+          <w:rFonts w:ascii="Times New Roman" w:hAnsi="Times New Roman" w:cs="Times New Roman"/>
+          <w:sz w:val="24"/>
+          <w:szCs w:val="24"/>
+          <w:lang w:val="fr-FR"/>
+        </w:rPr>
+      </w:pPr>
+      <w:r>
+        <w:rPr>
+          <w:rFonts w:ascii="Times New Roman" w:hAnsi="Times New Roman" w:cs="Times New Roman"/>
+          <w:sz w:val="24"/>
+          <w:szCs w:val="24"/>
+          <w:lang w:val="fr-FR"/>
+        </w:rPr>
+        <w:t>Planification du projet</w:t>
+      </w:r>
+    </w:p>
+    <w:p>
+      <w:pPr>
+        <w:ind w:firstLine="720"/>
+        <w:rPr>
+          <w:rFonts w:ascii="Times New Roman" w:hAnsi="Times New Roman" w:cs="Times New Roman"/>
+          <w:sz w:val="24"/>
+          <w:szCs w:val="24"/>
+          <w:lang w:val="fr-FR"/>
+        </w:rPr>
+      </w:pPr>
+      <w:r>
+        <w:rPr>
+          <w:rFonts w:ascii="Times New Roman" w:hAnsi="Times New Roman" w:cs="Times New Roman"/>
+          <w:sz w:val="24"/>
+          <w:szCs w:val="24"/>
+          <w:lang w:val="fr-FR"/>
+        </w:rPr>
+        <w:t xml:space="preserve">    </w:t>
+      </w:r>
+      <w:r>
+        <w:rPr>
+          <w:rFonts w:ascii="Times New Roman" w:hAnsi="Times New Roman" w:cs="Times New Roman"/>
+          <w:sz w:val="24"/>
+          <w:szCs w:val="24"/>
+          <w:lang w:val="fr-FR"/>
+        </w:rPr>
+        <w:t xml:space="preserve"> Calendrier prévisionnel</w:t>
+      </w:r>
+    </w:p>
+    <w:p>
+      <w:pPr>
+        <w:ind w:left="709" w:firstLine="720"/>
+        <w:rPr>
+          <w:rFonts w:ascii="Times New Roman" w:hAnsi="Times New Roman" w:cs="Times New Roman"/>
+          <w:sz w:val="24"/>
+          <w:szCs w:val="24"/>
+          <w:lang w:val="fr-FR"/>
+        </w:rPr>
+      </w:pPr>
+      <w:r>
+        <w:rPr>
+          <w:rFonts w:ascii="Times New Roman" w:hAnsi="Times New Roman" w:cs="Times New Roman"/>
+          <w:sz w:val="24"/>
+          <w:szCs w:val="24"/>
+          <w:lang w:val="fr-FR"/>
+        </w:rPr>
+        <w:t>Chronogramme</w:t>
+      </w:r>
+      <w:r>
+        <w:rPr>
+          <w:rFonts w:ascii="Times New Roman" w:hAnsi="Times New Roman" w:cs="Times New Roman"/>
+          <w:sz w:val="24"/>
+          <w:szCs w:val="24"/>
+          <w:lang w:val="fr-FR"/>
+        </w:rPr>
+        <w:t xml:space="preserve"> n</w:t>
+      </w:r>
+    </w:p>
+    <w:p>
+      <w:pPr>
+        <w:ind w:left="709" w:firstLine="720"/>
+        <w:rPr>
+          <w:rFonts w:ascii="Times New Roman" w:hAnsi="Times New Roman" w:cs="Times New Roman"/>
+          <w:sz w:val="24"/>
+          <w:szCs w:val="24"/>
+          <w:lang w:val="fr-FR"/>
+        </w:rPr>
+      </w:pPr>
+      <w:r>
+        <w:rPr>
+          <w:rFonts w:ascii="Times New Roman" w:hAnsi="Times New Roman" w:cs="Times New Roman"/>
+          <w:sz w:val="24"/>
+          <w:szCs w:val="24"/>
+          <w:lang w:val="fr-FR"/>
+        </w:rPr>
+        <w:t xml:space="preserve">Estimation du coût de la solution </w:t>
       </w:r>
     </w:p>
     <w:p>
@@ -1108,6 +1453,36 @@
           <w:lang w:val="fr-FR"/>
         </w:rPr>
       </w:pPr>
+    </w:p>
+    <w:p>
+      <w:pPr>
+        <w:pStyle w:val="Sansinterligne"/>
+        <w:ind w:firstLine="720"/>
+        <w:rPr>
+          <w:lang w:val="fr-FR"/>
+        </w:rPr>
+      </w:pPr>
+      <w:r>
+        <w:rPr>
+          <w:lang w:val="fr-FR"/>
+        </w:rPr>
+        <w:t xml:space="preserve">CHAP. 6 </w:t>
+      </w:r>
+      <w:r>
+        <w:rPr>
+          <w:lang w:val="fr-FR"/>
+        </w:rPr>
+        <w:t>ETUDE D’AVANT-PROJET</w:t>
+      </w:r>
+    </w:p>
+    <w:p>
+      <w:pPr>
+        <w:pStyle w:val="Sansinterligne"/>
+        <w:ind w:firstLine="720"/>
+        <w:rPr>
+          <w:lang w:val="fr-FR"/>
+        </w:rPr>
+      </w:pPr>
       <w:r>
         <w:rPr>
           <w:lang w:val="fr-FR"/>
@@ -1124,10 +1499,7 @@
     <w:p>
       <w:pPr>
         <w:pStyle w:val="Sansinterligne"/>
-        <w:numPr>
-          <w:ilvl w:val="1"/>
-          <w:numId w:val="5"/>
-        </w:numPr>
+        <w:ind w:left="720" w:firstLine="720"/>
         <w:rPr>
           <w:lang w:val="fr-FR"/>
         </w:rPr>
@@ -1154,10 +1526,7 @@
     <w:p>
       <w:pPr>
         <w:pStyle w:val="Sansinterligne"/>
-        <w:numPr>
-          <w:ilvl w:val="1"/>
-          <w:numId w:val="5"/>
-        </w:numPr>
+        <w:ind w:left="720" w:firstLine="720"/>
         <w:rPr>
           <w:lang w:val="fr-FR"/>
         </w:rPr>
@@ -1171,11 +1540,7 @@
     </w:p>
     <w:p>
       <w:pPr>
-        <w:pStyle w:val="Paragraphedeliste"/>
-        <w:numPr>
-          <w:ilvl w:val="1"/>
-          <w:numId w:val="5"/>
-        </w:numPr>
+        <w:ind w:left="720" w:firstLine="720"/>
         <w:rPr>
           <w:lang w:val="fr-FR"/>
         </w:rPr>
@@ -1420,9 +1785,22 @@
         <w:rPr>
           <w:lang w:val="fr-FR"/>
         </w:rPr>
-        <w:lastRenderedPageBreak/>
         <w:tab/>
-        <w:t xml:space="preserve">Hosteline s’inscrit dans ce registre de sites qui offre la réservation de services hôteliers a distance. Le début du mois de juillet marquera le lancement des tests beta de la plateforme mais toute fois son promoteur (Mr Kendjio Rodrigue) souhait anticiper sur le besoin futur d’avoir un système décisionnel a portée de main. </w:t>
+        <w:t xml:space="preserve">Hosteline s’inscrit dans ce registre de sites qui offre la réservation de services hôteliers </w:t>
+      </w:r>
+      <w:proofErr w:type="spellStart"/>
+      <w:r>
+        <w:rPr>
+          <w:lang w:val="fr-FR"/>
+        </w:rPr>
+        <w:t>a</w:t>
+      </w:r>
+      <w:proofErr w:type="spellEnd"/>
+      <w:r>
+        <w:rPr>
+          <w:lang w:val="fr-FR"/>
+        </w:rPr>
+        <w:t xml:space="preserve"> distance. Le début du mois de juillet marquera le lancement des tests beta de la plateforme mais toute fois son promoteur (Mr Kendjio Rodrigue) souhait anticiper sur le besoin futur d’avoir un système décisionnel a portée de main. </w:t>
       </w:r>
     </w:p>
     <w:p>
@@ -1483,7 +1861,7 @@
           <w:b/>
         </w:rPr>
       </w:pPr>
-      <w:bookmarkStart w:id="0" w:name="_Toc492021118"/>
+      <w:bookmarkStart w:id="1" w:name="_Toc492021118"/>
       <w:r>
         <w:rPr>
           <w:rFonts w:ascii="Times New Roman" w:hAnsi="Times New Roman" w:cs="Times New Roman"/>
@@ -1500,7 +1878,7 @@
         </w:rPr>
         <w:t xml:space="preserve"> :</w:t>
       </w:r>
-      <w:bookmarkEnd w:id="0"/>
+      <w:bookmarkEnd w:id="1"/>
     </w:p>
     <w:p>
       <w:pPr>
@@ -1562,7 +1940,14 @@
         <w:rPr>
           <w:lang w:val="fr-FR"/>
         </w:rPr>
-        <w:t xml:space="preserve"> s’associe à la SAS IFICLIDE et prend la direction et le développement du pôle business intelligence. Depuis le début d’année 2017, l’associé Rodrigue Kendjio a entrepris l’extension des activités en Afrique. Amorcé dès le second trimestre 2017 par un projet d’e-commerce, le lancement officiel des activités est prévu au Cameroun à la fin d’année 2017.</w:t>
+        <w:t xml:space="preserve"> s’associe à la SAS IFICLIDE et prend la direction et le développement du pôle business intelligence. Depuis le début d’année 2017, l’associé Rodrigue Kendjio a entrepris l’extension des activités </w:t>
+      </w:r>
+      <w:r>
+        <w:rPr>
+          <w:lang w:val="fr-FR"/>
+        </w:rPr>
+        <w:lastRenderedPageBreak/>
+        <w:t>en Afrique. Amorcé dès le second trimestre 2017 par un projet d’e-commerce, le lancement officiel des activités est prévu au Cameroun à la fin d’année 2017.</w:t>
       </w:r>
     </w:p>
     <w:p>
@@ -1588,7 +1973,7 @@
           <w:szCs w:val="24"/>
         </w:rPr>
       </w:pPr>
-      <w:bookmarkStart w:id="1" w:name="_Toc492021119"/>
+      <w:bookmarkStart w:id="2" w:name="_Toc492021119"/>
       <w:r>
         <w:rPr>
           <w:rFonts w:ascii="Times New Roman" w:hAnsi="Times New Roman" w:cs="Times New Roman"/>
@@ -1606,7 +1991,7 @@
         </w:rPr>
         <w:t> :</w:t>
       </w:r>
-      <w:bookmarkEnd w:id="1"/>
+      <w:bookmarkEnd w:id="2"/>
     </w:p>
     <w:p>
       <w:pPr>
@@ -1670,7 +2055,7 @@
         </w:numPr>
         <w:spacing w:line="360" w:lineRule="auto"/>
       </w:pPr>
-      <w:bookmarkStart w:id="2" w:name="_Toc492021120"/>
+      <w:bookmarkStart w:id="3" w:name="_Toc492021120"/>
       <w:r>
         <w:rPr>
           <w:rFonts w:ascii="Times New Roman" w:hAnsi="Times New Roman" w:cs="Times New Roman"/>
@@ -1681,7 +2066,7 @@
         </w:rPr>
         <w:t>PRESENTATION</w:t>
       </w:r>
-      <w:bookmarkEnd w:id="2"/>
+      <w:bookmarkEnd w:id="3"/>
     </w:p>
     <w:p>
       <w:pPr>
@@ -1911,7 +2296,6 @@
           <w:bCs/>
           <w:lang w:val="fr-FR"/>
         </w:rPr>
-        <w:lastRenderedPageBreak/>
         <w:tab/>
       </w:r>
       <w:r>
@@ -2035,7 +2419,21 @@
           <w:lang w:val="fr-FR"/>
         </w:rPr>
         <w:tab/>
-        <w:t>L’avènement des TIC (Technologies de l’information) vient changer notre façon de vivre en la rendent plus simple. Le secteur hôtelier n’est pas exclu de ces changements et proposer ses services sur internet n’est plus un lux mais un besoin fondamentale pour toute entreprise hôtelier qui souhaite rester compétitif. Sur la toile les sites web d’hôtels se multiplient et tout particulier ou entreprise cherchent un ou plusieurs locaux en ligne à une large gamme de site web d’hôtels à sa portée. Le problème quand les possibilités sont large et non exhaustives est que on n’a pas toujours le temps de visiter ces plateformes une par une et comparer leurs offres selon nos préférences. Des plateformes telles que Booking.com, Accordhotel.com et autres offrent une solution qui répond a ce problème de comparaison de prix et d’offres toujours est-il que le contexte et les particularités camerounaises et Africaines n’est pas toujours retrouvée. En effet sur les pl</w:t>
+        <w:t xml:space="preserve">L’avènement des TIC (Technologies de l’information) vient changer notre façon de vivre en la rendent plus simple. Le secteur hôtelier n’est pas exclu de ces changements et proposer ses services sur internet n’est plus un lux mais un besoin fondamentale pour toute entreprise hôtelier qui souhaite rester compétitif. Sur la toile les sites web d’hôtels se multiplient et tout particulier ou entreprise cherchent un ou plusieurs locaux en ligne à une large gamme de site web d’hôtels à sa portée. Le problème quand les possibilités sont large et non exhaustives est que on n’a pas toujours le temps de visiter ces plateformes une par une et comparer leurs offres selon nos préférences. Des plateformes telles que Booking.com, Accordhotel.com et autres offrent une solution qui répond </w:t>
+      </w:r>
+      <w:proofErr w:type="spellStart"/>
+      <w:r>
+        <w:rPr>
+          <w:lang w:val="fr-FR"/>
+        </w:rPr>
+        <w:t>a</w:t>
+      </w:r>
+      <w:proofErr w:type="spellEnd"/>
+      <w:r>
+        <w:rPr>
+          <w:lang w:val="fr-FR"/>
+        </w:rPr>
+        <w:t xml:space="preserve"> ce problème de comparaison de prix et d’offres toujours est-il que le contexte et les particularités camerounaises et Africaines n’est pas toujours retrouvée. En effet sur les pl</w:t>
       </w:r>
       <w:r>
         <w:rPr>
@@ -2059,7 +2457,14 @@
         <w:rPr>
           <w:lang w:val="fr-FR"/>
         </w:rPr>
-        <w:t>A titre d’exemple le ministère du tourisme reconnais officiellement 250 hôtels accrédité au Cameroun ce qui ne représente pas 30% du nombre réel d’établissements hôtelier du pays. Parmi les hébergeurs laissés</w:t>
+        <w:t xml:space="preserve">A titre d’exemple le </w:t>
+      </w:r>
+      <w:r>
+        <w:rPr>
+          <w:lang w:val="fr-FR"/>
+        </w:rPr>
+        <w:lastRenderedPageBreak/>
+        <w:t>ministère du tourisme reconnais officiellement 250 hôtels accrédité au Cameroun ce qui ne représente pas 30% du nombre réel d’établissements hôtelier du pays. Parmi les hébergeurs laissés</w:t>
       </w:r>
       <w:r>
         <w:rPr>
@@ -2115,13 +2520,41 @@
         <w:rPr>
           <w:lang w:val="fr-FR"/>
         </w:rPr>
-        <w:t xml:space="preserve"> et tournera a plein régime la quantit</w:t>
-      </w:r>
-      <w:r>
-        <w:rPr>
-          <w:lang w:val="fr-FR"/>
-        </w:rPr>
-        <w:t>é de données cumulé sur une année sera énorme et en exploitant la plateforme sur plusieurs année encore ne produira qu’une masse de données conséquente. Pour anticiper sur les besoins de s’informer grâce a ces données  qui iront grandissant, Mr Kendjio le fondateur de Hosteline souhaite se munir d’un système décisionnel pour être prêt à exploiter et tirer avantage de ce volume important de données. La mise en œuvre de ce système décisionnel est le but de la rédaction du présent mémoire.</w:t>
+        <w:t xml:space="preserve"> et tournera </w:t>
+      </w:r>
+      <w:proofErr w:type="spellStart"/>
+      <w:r>
+        <w:rPr>
+          <w:lang w:val="fr-FR"/>
+        </w:rPr>
+        <w:t>a</w:t>
+      </w:r>
+      <w:proofErr w:type="spellEnd"/>
+      <w:r>
+        <w:rPr>
+          <w:lang w:val="fr-FR"/>
+        </w:rPr>
+        <w:t xml:space="preserve"> plein régime la quantit</w:t>
+      </w:r>
+      <w:r>
+        <w:rPr>
+          <w:lang w:val="fr-FR"/>
+        </w:rPr>
+        <w:t xml:space="preserve">é de données cumulé sur une année sera énorme et en exploitant la plateforme sur plusieurs année encore ne produira qu’une masse de données conséquente. Pour anticiper sur les besoins de s’informer grâce </w:t>
+      </w:r>
+      <w:proofErr w:type="spellStart"/>
+      <w:r>
+        <w:rPr>
+          <w:lang w:val="fr-FR"/>
+        </w:rPr>
+        <w:t>a</w:t>
+      </w:r>
+      <w:proofErr w:type="spellEnd"/>
+      <w:r>
+        <w:rPr>
+          <w:lang w:val="fr-FR"/>
+        </w:rPr>
+        <w:t xml:space="preserve"> ces données  qui iront grandissant, Mr Kendjio le fondateur de Hosteline souhaite se munir d’un système décisionnel pour être prêt à exploiter et tirer avantage de ce volume important de données. La mise en œuvre de ce système décisionnel est le but de la rédaction du présent mémoire.</w:t>
       </w:r>
     </w:p>
     <w:p>
@@ -2168,8 +2601,9 @@
           <w:shd w:val="clear" w:color="auto" w:fill="FFFFFF"/>
           <w:lang w:val="fr-FR"/>
         </w:rPr>
-        <w:t xml:space="preserve">HOSTELINE est un effort consenti de la startup INSBI pour vulgariser la réservation de locaux en ligne au Cameroun et plus tard en Afrique. HOSTELINE offre un espace d’administration à tout propriétaire d’établissements hôtelier qui permet à ce dernier d’ajouter, de supprimer ou de modifier des locaux qu’il juge pertinent de  mettre en ligne via HOSTELINE. Grace à son moteur de recherche avec des critères et filtres avancée et adaptées aux demandes des clients, on peut trouver tout type de locale du genre chambre, Suite, appartement meublé, Salle de fête, etc. et ce au prix qui conviendrai a la bourse du client et dans la localité de son choix. </w:t>
-      </w:r>
+        <w:t xml:space="preserve">HOSTELINE est un effort consenti de la startup INSBI pour vulgariser la réservation de locaux en ligne au Cameroun et plus tard en Afrique. HOSTELINE offre un espace d’administration à tout propriétaire d’établissements hôtelier qui permet à ce dernier d’ajouter, de supprimer ou de modifier des locaux qu’il juge pertinent de  mettre en ligne via HOSTELINE. Grace à son moteur de recherche avec des critères et filtres avancée et adaptées aux demandes des clients, on peut trouver tout type de locale du genre chambre, Suite, appartement meublé, Salle de fête, etc. et ce au prix qui conviendrai </w:t>
+      </w:r>
+      <w:proofErr w:type="spellStart"/>
       <w:r>
         <w:rPr>
           <w:rFonts w:ascii="Arial" w:hAnsi="Arial" w:cs="Arial"/>
@@ -2179,11 +2613,10 @@
           <w:shd w:val="clear" w:color="auto" w:fill="FFFFFF"/>
           <w:lang w:val="fr-FR"/>
         </w:rPr>
-        <w:t>Il permet aussi de visualiser sur une carte ou se trouve l’hôtel convoité. Ainsi un abonné aura la liberté de réserver un local tout ayant une idée approximative de ou il se trouve et dans quelle état il est.</w:t>
-      </w:r>
-    </w:p>
-    <w:p>
-      <w:pPr>
+        <w:t>a</w:t>
+      </w:r>
+      <w:proofErr w:type="spellEnd"/>
+      <w:r>
         <w:rPr>
           <w:rFonts w:ascii="Arial" w:hAnsi="Arial" w:cs="Arial"/>
           <w:color w:val="4B4B4B"/>
@@ -2192,7 +2625,8 @@
           <w:shd w:val="clear" w:color="auto" w:fill="FFFFFF"/>
           <w:lang w:val="fr-FR"/>
         </w:rPr>
-      </w:pPr>
+        <w:t xml:space="preserve"> la bourse du client et dans la localité de son choix. </w:t>
+      </w:r>
       <w:r>
         <w:rPr>
           <w:rFonts w:ascii="Arial" w:hAnsi="Arial" w:cs="Arial"/>
@@ -2202,6 +2636,29 @@
           <w:shd w:val="clear" w:color="auto" w:fill="FFFFFF"/>
           <w:lang w:val="fr-FR"/>
         </w:rPr>
+        <w:t>Il permet aussi de visualiser sur une carte ou se trouve l’hôtel convoité. Ainsi un abonné aura la liberté de réserver un local tout ayant une idée approximative de ou il se trouve et dans quelle état il est.</w:t>
+      </w:r>
+    </w:p>
+    <w:p>
+      <w:pPr>
+        <w:rPr>
+          <w:rFonts w:ascii="Arial" w:hAnsi="Arial" w:cs="Arial"/>
+          <w:color w:val="4B4B4B"/>
+          <w:sz w:val="23"/>
+          <w:szCs w:val="23"/>
+          <w:shd w:val="clear" w:color="auto" w:fill="FFFFFF"/>
+          <w:lang w:val="fr-FR"/>
+        </w:rPr>
+      </w:pPr>
+      <w:r>
+        <w:rPr>
+          <w:rFonts w:ascii="Arial" w:hAnsi="Arial" w:cs="Arial"/>
+          <w:color w:val="4B4B4B"/>
+          <w:sz w:val="23"/>
+          <w:szCs w:val="23"/>
+          <w:shd w:val="clear" w:color="auto" w:fill="FFFFFF"/>
+          <w:lang w:val="fr-FR"/>
+        </w:rPr>
         <w:tab/>
       </w:r>
     </w:p>
@@ -2215,7 +2672,6 @@
         <w:rPr>
           <w:lang w:val="fr-FR"/>
         </w:rPr>
-        <w:lastRenderedPageBreak/>
         <w:t>LE SYSTEME OPERATIONNEL ACTUEL</w:t>
       </w:r>
     </w:p>
@@ -2401,6 +2857,7 @@
           <w:shd w:val="clear" w:color="auto" w:fill="FFFFFF"/>
           <w:lang w:val="fr-FR"/>
         </w:rPr>
+        <w:lastRenderedPageBreak/>
         <w:t>PRESENTATION DE HOSTELINE</w:t>
       </w:r>
     </w:p>
@@ -2493,6 +2950,7 @@
         </w:rPr>
         <w:t xml:space="preserve"> avec le langage UML pour accompagne la conception. Apres une description brève du langage UML, Les diagrammes qui ont servi </w:t>
       </w:r>
+      <w:proofErr w:type="spellStart"/>
       <w:proofErr w:type="gramStart"/>
       <w:r>
         <w:rPr>
@@ -2505,6 +2963,7 @@
         </w:rPr>
         <w:t>a</w:t>
       </w:r>
+      <w:proofErr w:type="spellEnd"/>
       <w:proofErr w:type="gramEnd"/>
       <w:r>
         <w:rPr>
@@ -2602,7 +3061,27 @@
           <w:szCs w:val="24"/>
           <w:lang w:val="fr-FR"/>
         </w:rPr>
-        <w:t xml:space="preserve"> (Unified Modeling Language, que l’on peut traduire par langage de modélisation</w:t>
+        <w:t xml:space="preserve"> (Unified Modeling </w:t>
+      </w:r>
+      <w:proofErr w:type="spellStart"/>
+      <w:r>
+        <w:rPr>
+          <w:rFonts w:ascii="Arial" w:hAnsi="Arial" w:cs="Arial"/>
+          <w:sz w:val="24"/>
+          <w:szCs w:val="24"/>
+          <w:lang w:val="fr-FR"/>
+        </w:rPr>
+        <w:t>Language</w:t>
+      </w:r>
+      <w:proofErr w:type="spellEnd"/>
+      <w:r>
+        <w:rPr>
+          <w:rFonts w:ascii="Arial" w:hAnsi="Arial" w:cs="Arial"/>
+          <w:sz w:val="24"/>
+          <w:szCs w:val="24"/>
+          <w:lang w:val="fr-FR"/>
+        </w:rPr>
+        <w:t>, que l’on peut traduire par langage de modélisation</w:t>
       </w:r>
       <w:r>
         <w:rPr>
@@ -2946,7 +3425,6 @@
           <w:szCs w:val="24"/>
           <w:lang w:val="fr-FR"/>
         </w:rPr>
-        <w:lastRenderedPageBreak/>
         <w:t xml:space="preserve"> diagrammes d’objets</w:t>
       </w:r>
     </w:p>
@@ -3376,8 +3854,347 @@
           <w:lang w:val="fr-FR"/>
         </w:rPr>
       </w:pPr>
-      <w:bookmarkStart w:id="3" w:name="_GoBack"/>
-      <w:bookmarkEnd w:id="3"/>
+    </w:p>
+    <w:p>
+      <w:pPr>
+        <w:rPr>
+          <w:lang w:val="fr-FR"/>
+        </w:rPr>
+      </w:pPr>
+      <w:r>
+        <w:rPr>
+          <w:lang w:val="fr-FR"/>
+        </w:rPr>
+        <w:lastRenderedPageBreak/>
+        <w:t>BI : Business Intelligence.</w:t>
+      </w:r>
+    </w:p>
+    <w:p>
+      <w:pPr>
+        <w:rPr>
+          <w:lang w:val="fr-FR"/>
+        </w:rPr>
+      </w:pPr>
+      <w:r>
+        <w:rPr>
+          <w:lang w:val="fr-FR"/>
+        </w:rPr>
+        <w:t xml:space="preserve">DBA : Data Base </w:t>
+      </w:r>
+      <w:proofErr w:type="spellStart"/>
+      <w:r>
+        <w:rPr>
+          <w:lang w:val="fr-FR"/>
+        </w:rPr>
+        <w:t>Administrator</w:t>
+      </w:r>
+      <w:proofErr w:type="spellEnd"/>
+      <w:r>
+        <w:rPr>
+          <w:lang w:val="fr-FR"/>
+        </w:rPr>
+        <w:t>.</w:t>
+      </w:r>
+    </w:p>
+    <w:p>
+      <w:pPr>
+        <w:rPr>
+          <w:lang w:val="fr-FR"/>
+        </w:rPr>
+      </w:pPr>
+      <w:r>
+        <w:rPr>
+          <w:lang w:val="fr-FR"/>
+        </w:rPr>
+        <w:t>DIM : Dimension.</w:t>
+      </w:r>
+    </w:p>
+    <w:p>
+      <w:pPr>
+        <w:rPr>
+          <w:lang w:val="fr-FR"/>
+        </w:rPr>
+      </w:pPr>
+      <w:r>
+        <w:rPr>
+          <w:lang w:val="fr-FR"/>
+        </w:rPr>
+        <w:t>DW : Data Warehouse (Entrepôt de données).</w:t>
+      </w:r>
+    </w:p>
+    <w:p>
+      <w:pPr>
+        <w:rPr>
+          <w:lang w:val="fr-FR"/>
+        </w:rPr>
+      </w:pPr>
+      <w:r>
+        <w:rPr>
+          <w:lang w:val="fr-FR"/>
+        </w:rPr>
+        <w:t>EDW : Entreprise Data Warehouse.</w:t>
+      </w:r>
+    </w:p>
+    <w:p>
+      <w:proofErr w:type="gramStart"/>
+      <w:r>
+        <w:t>ETL :</w:t>
+      </w:r>
+      <w:proofErr w:type="gramEnd"/>
+      <w:r>
+        <w:t xml:space="preserve"> Extract, Transform and Load (ETC).</w:t>
+      </w:r>
+    </w:p>
+    <w:p>
+      <w:r>
+        <w:t>FK: Foreign Key.</w:t>
+      </w:r>
+    </w:p>
+    <w:p>
+      <w:r>
+        <w:t>FTP:</w:t>
+      </w:r>
+      <w:r>
+        <w:t xml:space="preserve"> File Transfer Protocol.</w:t>
+      </w:r>
+    </w:p>
+    <w:p>
+      <w:r>
+        <w:t xml:space="preserve">HOLAP: Hybrid </w:t>
+      </w:r>
+      <w:proofErr w:type="spellStart"/>
+      <w:r>
+        <w:t>On</w:t>
+      </w:r>
+      <w:r>
+        <w:t>Line</w:t>
+      </w:r>
+      <w:proofErr w:type="spellEnd"/>
+      <w:r>
+        <w:t xml:space="preserve"> Analytical Process.</w:t>
+      </w:r>
+    </w:p>
+    <w:p>
+      <w:r>
+        <w:t>INSBI: Institute Business Intelligence</w:t>
+      </w:r>
+    </w:p>
+    <w:p>
+      <w:pPr>
+        <w:rPr>
+          <w:lang w:val="fr-FR"/>
+        </w:rPr>
+      </w:pPr>
+      <w:r>
+        <w:rPr>
+          <w:lang w:val="fr-FR"/>
+        </w:rPr>
+        <w:t xml:space="preserve">MOLAP: </w:t>
+      </w:r>
+      <w:proofErr w:type="spellStart"/>
+      <w:r>
+        <w:rPr>
+          <w:lang w:val="fr-FR"/>
+        </w:rPr>
+        <w:t>Multidimensional</w:t>
+      </w:r>
+      <w:proofErr w:type="spellEnd"/>
+      <w:r>
+        <w:rPr>
+          <w:lang w:val="fr-FR"/>
+        </w:rPr>
+        <w:t xml:space="preserve"> On Line </w:t>
+      </w:r>
+      <w:proofErr w:type="spellStart"/>
+      <w:r>
+        <w:rPr>
+          <w:lang w:val="fr-FR"/>
+        </w:rPr>
+        <w:t>Analytical</w:t>
+      </w:r>
+      <w:proofErr w:type="spellEnd"/>
+      <w:r>
+        <w:rPr>
+          <w:lang w:val="fr-FR"/>
+        </w:rPr>
+        <w:t xml:space="preserve"> </w:t>
+      </w:r>
+      <w:proofErr w:type="spellStart"/>
+      <w:r>
+        <w:rPr>
+          <w:lang w:val="fr-FR"/>
+        </w:rPr>
+        <w:t>Process</w:t>
+      </w:r>
+      <w:proofErr w:type="spellEnd"/>
+      <w:r>
+        <w:rPr>
+          <w:lang w:val="fr-FR"/>
+        </w:rPr>
+        <w:t>.</w:t>
+      </w:r>
+    </w:p>
+    <w:p>
+      <w:r>
+        <w:t>OLAP:</w:t>
+      </w:r>
+      <w:r>
+        <w:t xml:space="preserve"> On Line Analytical Process.</w:t>
+      </w:r>
+    </w:p>
+    <w:p>
+      <w:r>
+        <w:t>OLTP: On Line Transactional Process.</w:t>
+      </w:r>
+    </w:p>
+    <w:p>
+      <w:r>
+        <w:t>PK:</w:t>
+      </w:r>
+      <w:r>
+        <w:t xml:space="preserve"> Primary Key.</w:t>
+      </w:r>
+    </w:p>
+    <w:p>
+      <w:r>
+        <w:t>ROLAP:</w:t>
+      </w:r>
+      <w:r>
+        <w:t xml:space="preserve"> Relational On Line Analytical Process.</w:t>
+      </w:r>
+    </w:p>
+    <w:p>
+      <w:pPr>
+        <w:rPr>
+          <w:lang w:val="fr-FR"/>
+        </w:rPr>
+      </w:pPr>
+      <w:r>
+        <w:rPr>
+          <w:lang w:val="fr-FR"/>
+        </w:rPr>
+        <w:t>SI : Systèmes d’Information.</w:t>
+      </w:r>
+    </w:p>
+    <w:p>
+      <w:pPr>
+        <w:rPr>
+          <w:lang w:val="fr-FR"/>
+        </w:rPr>
+      </w:pPr>
+      <w:r>
+        <w:rPr>
+          <w:lang w:val="fr-FR"/>
+        </w:rPr>
+        <w:t>SID: Systèmes d’Information Décisionnels.</w:t>
+      </w:r>
+    </w:p>
+    <w:p>
+      <w:pPr>
+        <w:rPr>
+          <w:lang w:val="fr-FR"/>
+        </w:rPr>
+      </w:pPr>
+      <w:r>
+        <w:rPr>
+          <w:lang w:val="fr-FR"/>
+        </w:rPr>
+        <w:t>SID : Systèmes d’information de la distribution.</w:t>
+      </w:r>
+    </w:p>
+    <w:p>
+      <w:pPr>
+        <w:rPr>
+          <w:lang w:val="fr-FR"/>
+        </w:rPr>
+      </w:pPr>
+      <w:r>
+        <w:rPr>
+          <w:lang w:val="fr-FR"/>
+        </w:rPr>
+        <w:t>SIAD : Systèmes d’Information d’Aide à la Décision</w:t>
+      </w:r>
+    </w:p>
+    <w:p>
+      <w:pPr>
+        <w:rPr>
+          <w:lang w:val="fr-FR"/>
+        </w:rPr>
+      </w:pPr>
+      <w:r>
+        <w:rPr>
+          <w:lang w:val="fr-FR"/>
+        </w:rPr>
+        <w:t>SGBD : Système de Gestion de Base de Données.</w:t>
+      </w:r>
+    </w:p>
+    <w:p>
+      <w:pPr>
+        <w:rPr>
+          <w:lang w:val="fr-FR"/>
+        </w:rPr>
+      </w:pPr>
+      <w:r>
+        <w:rPr>
+          <w:lang w:val="fr-FR"/>
+        </w:rPr>
+        <w:t>SMTP : Server Mail Transfer Protocol.</w:t>
+      </w:r>
+    </w:p>
+    <w:p>
+      <w:pPr>
+        <w:rPr>
+          <w:lang w:val="fr-FR"/>
+        </w:rPr>
+      </w:pPr>
+      <w:r>
+        <w:rPr>
+          <w:lang w:val="fr-FR"/>
+        </w:rPr>
+        <w:t xml:space="preserve">SQL : </w:t>
+      </w:r>
+      <w:proofErr w:type="spellStart"/>
+      <w:r>
+        <w:rPr>
+          <w:lang w:val="fr-FR"/>
+        </w:rPr>
+        <w:t>Structured</w:t>
+      </w:r>
+      <w:proofErr w:type="spellEnd"/>
+      <w:r>
+        <w:rPr>
+          <w:lang w:val="fr-FR"/>
+        </w:rPr>
+        <w:t xml:space="preserve"> </w:t>
+      </w:r>
+      <w:proofErr w:type="spellStart"/>
+      <w:r>
+        <w:rPr>
+          <w:lang w:val="fr-FR"/>
+        </w:rPr>
+        <w:t>Query</w:t>
+      </w:r>
+      <w:proofErr w:type="spellEnd"/>
+      <w:r>
+        <w:rPr>
+          <w:lang w:val="fr-FR"/>
+        </w:rPr>
+        <w:t xml:space="preserve"> </w:t>
+      </w:r>
+      <w:proofErr w:type="spellStart"/>
+      <w:r>
+        <w:rPr>
+          <w:lang w:val="fr-FR"/>
+        </w:rPr>
+        <w:t>Language</w:t>
+      </w:r>
+      <w:proofErr w:type="spellEnd"/>
+      <w:r>
+        <w:rPr>
+          <w:lang w:val="fr-FR"/>
+        </w:rPr>
+        <w:t>.</w:t>
+      </w:r>
     </w:p>
     <w:sectPr>
       <w:pgSz w:w="12240" w:h="15840"/>
@@ -3707,6 +4524,127 @@
     </w:lvl>
   </w:abstractNum>
   <w:abstractNum w:abstractNumId="3">
+    <w:nsid w:val="288D6070"/>
+    <w:multiLevelType w:val="multilevel"/>
+    <w:tmpl w:val="BB0C3FC0"/>
+    <w:lvl w:ilvl="0">
+      <w:start w:val="1"/>
+      <w:numFmt w:val="decimal"/>
+      <w:lvlText w:val="%1."/>
+      <w:lvlJc w:val="left"/>
+      <w:pPr>
+        <w:ind w:left="1069" w:hanging="360"/>
+      </w:pPr>
+      <w:rPr>
+        <w:rFonts w:hint="default"/>
+      </w:rPr>
+    </w:lvl>
+    <w:lvl w:ilvl="1">
+      <w:start w:val="1"/>
+      <w:numFmt w:val="decimal"/>
+      <w:isLgl/>
+      <w:lvlText w:val="%1.%2."/>
+      <w:lvlJc w:val="left"/>
+      <w:pPr>
+        <w:ind w:left="1429" w:hanging="360"/>
+      </w:pPr>
+      <w:rPr>
+        <w:rFonts w:hint="default"/>
+      </w:rPr>
+    </w:lvl>
+    <w:lvl w:ilvl="2">
+      <w:start w:val="1"/>
+      <w:numFmt w:val="decimal"/>
+      <w:isLgl/>
+      <w:lvlText w:val="%1.%2.%3."/>
+      <w:lvlJc w:val="left"/>
+      <w:pPr>
+        <w:ind w:left="2149" w:hanging="720"/>
+      </w:pPr>
+      <w:rPr>
+        <w:rFonts w:hint="default"/>
+      </w:rPr>
+    </w:lvl>
+    <w:lvl w:ilvl="3">
+      <w:start w:val="1"/>
+      <w:numFmt w:val="decimal"/>
+      <w:isLgl/>
+      <w:lvlText w:val="%1.%2.%3.%4."/>
+      <w:lvlJc w:val="left"/>
+      <w:pPr>
+        <w:ind w:left="2509" w:hanging="720"/>
+      </w:pPr>
+      <w:rPr>
+        <w:rFonts w:hint="default"/>
+      </w:rPr>
+    </w:lvl>
+    <w:lvl w:ilvl="4">
+      <w:start w:val="1"/>
+      <w:numFmt w:val="decimal"/>
+      <w:isLgl/>
+      <w:lvlText w:val="%1.%2.%3.%4.%5."/>
+      <w:lvlJc w:val="left"/>
+      <w:pPr>
+        <w:ind w:left="3229" w:hanging="1080"/>
+      </w:pPr>
+      <w:rPr>
+        <w:rFonts w:hint="default"/>
+      </w:rPr>
+    </w:lvl>
+    <w:lvl w:ilvl="5">
+      <w:start w:val="1"/>
+      <w:numFmt w:val="decimal"/>
+      <w:isLgl/>
+      <w:lvlText w:val="%1.%2.%3.%4.%5.%6."/>
+      <w:lvlJc w:val="left"/>
+      <w:pPr>
+        <w:ind w:left="3589" w:hanging="1080"/>
+      </w:pPr>
+      <w:rPr>
+        <w:rFonts w:hint="default"/>
+      </w:rPr>
+    </w:lvl>
+    <w:lvl w:ilvl="6">
+      <w:start w:val="1"/>
+      <w:numFmt w:val="decimal"/>
+      <w:isLgl/>
+      <w:lvlText w:val="%1.%2.%3.%4.%5.%6.%7."/>
+      <w:lvlJc w:val="left"/>
+      <w:pPr>
+        <w:ind w:left="4309" w:hanging="1440"/>
+      </w:pPr>
+      <w:rPr>
+        <w:rFonts w:hint="default"/>
+      </w:rPr>
+    </w:lvl>
+    <w:lvl w:ilvl="7">
+      <w:start w:val="1"/>
+      <w:numFmt w:val="decimal"/>
+      <w:isLgl/>
+      <w:lvlText w:val="%1.%2.%3.%4.%5.%6.%7.%8."/>
+      <w:lvlJc w:val="left"/>
+      <w:pPr>
+        <w:ind w:left="4669" w:hanging="1440"/>
+      </w:pPr>
+      <w:rPr>
+        <w:rFonts w:hint="default"/>
+      </w:rPr>
+    </w:lvl>
+    <w:lvl w:ilvl="8">
+      <w:start w:val="1"/>
+      <w:numFmt w:val="decimal"/>
+      <w:isLgl/>
+      <w:lvlText w:val="%1.%2.%3.%4.%5.%6.%7.%8.%9."/>
+      <w:lvlJc w:val="left"/>
+      <w:pPr>
+        <w:ind w:left="5389" w:hanging="1800"/>
+      </w:pPr>
+      <w:rPr>
+        <w:rFonts w:hint="default"/>
+      </w:rPr>
+    </w:lvl>
+  </w:abstractNum>
+  <w:abstractNum w:abstractNumId="4">
     <w:nsid w:val="2C613594"/>
     <w:multiLevelType w:val="hybridMultilevel"/>
     <w:tmpl w:val="53B81A50"/>
@@ -3819,7 +4757,7 @@
       </w:rPr>
     </w:lvl>
   </w:abstractNum>
-  <w:abstractNum w:abstractNumId="4">
+  <w:abstractNum w:abstractNumId="5">
     <w:nsid w:val="4FCB5566"/>
     <w:multiLevelType w:val="multilevel"/>
     <w:tmpl w:val="1AD02694"/>
@@ -3931,7 +4869,7 @@
       </w:rPr>
     </w:lvl>
   </w:abstractNum>
-  <w:abstractNum w:abstractNumId="5">
+  <w:abstractNum w:abstractNumId="6">
     <w:nsid w:val="7F221CE5"/>
     <w:multiLevelType w:val="hybridMultilevel"/>
     <w:tmpl w:val="EB50DD92"/>
@@ -4045,10 +4983,10 @@
     </w:lvl>
   </w:abstractNum>
   <w:num w:numId="1">
-    <w:abstractNumId w:val="4"/>
+    <w:abstractNumId w:val="5"/>
   </w:num>
   <w:num w:numId="2">
-    <w:abstractNumId w:val="5"/>
+    <w:abstractNumId w:val="6"/>
   </w:num>
   <w:num w:numId="3">
     <w:abstractNumId w:val="0"/>
@@ -4060,6 +4998,9 @@
     <w:abstractNumId w:val="2"/>
   </w:num>
   <w:num w:numId="6">
+    <w:abstractNumId w:val="4"/>
+  </w:num>
+  <w:num w:numId="7">
     <w:abstractNumId w:val="3"/>
   </w:num>
 </w:numbering>

</xml_diff>

<commit_message>
Chap 3 OK manque les tableaux et figures
</commit_message>
<xml_diff>
--- a/Broullion.docx
+++ b/Broullion.docx
@@ -334,6 +334,32 @@
     </w:p>
     <w:p>
       <w:pPr>
+        <w:jc w:val="center"/>
+        <w:rPr>
+          <w:b/>
+          <w:sz w:val="40"/>
+          <w:lang w:val="fr-FR"/>
+        </w:rPr>
+      </w:pPr>
+      <w:r>
+        <w:rPr>
+          <w:b/>
+          <w:sz w:val="40"/>
+          <w:lang w:val="fr-FR"/>
+        </w:rPr>
+        <w:t>Conception d’un système décisionnel</w:t>
+      </w:r>
+      <w:r>
+        <w:rPr>
+          <w:b/>
+          <w:sz w:val="40"/>
+          <w:lang w:val="fr-FR"/>
+        </w:rPr>
+        <w:t xml:space="preserve"> pour un portail web de gestion Hôtelière.</w:t>
+      </w:r>
+    </w:p>
+    <w:p>
+      <w:pPr>
         <w:jc w:val="both"/>
         <w:rPr>
           <w:lang w:val="fr-FR"/>
@@ -440,7 +466,6 @@
         <w:rPr>
           <w:lang w:val="fr-FR"/>
         </w:rPr>
-        <w:lastRenderedPageBreak/>
         <w:t>C'est dans cette même optique que L'Institut Universitaire de la Côte a ouvert en 1998 le Cycle de concepteur de système d’Informations Informatisés (CS2I). La formation théorique reçue est complétée par les études de cas, les travaux pratiques et les stages en entreprises. En dernière année du Cycle de formation des Ingénieurs en Conception, les élèves ingénieurs effectuent un stage de six (6) mois en entreprise sanctionné par la présentation d'un mémoire.</w:t>
       </w:r>
     </w:p>
@@ -976,6 +1001,132 @@
         </w:rPr>
         <w:t> : ETAT DES LIEUX</w:t>
       </w:r>
+      <w:r>
+        <w:rPr>
+          <w:lang w:val="fr-FR"/>
+        </w:rPr>
+        <w:t xml:space="preserve"> // Les systèmes de </w:t>
+      </w:r>
+      <w:r>
+        <w:rPr>
+          <w:lang w:val="fr-FR"/>
+        </w:rPr>
+        <w:t xml:space="preserve"> m</w:t>
+      </w:r>
+      <w:r>
+        <w:rPr>
+          <w:lang w:val="fr-FR"/>
+        </w:rPr>
+        <w:t xml:space="preserve"> //</w:t>
+      </w:r>
+      <w:r>
+        <w:rPr>
+          <w:lang w:val="fr-FR"/>
+        </w:rPr>
+        <w:t xml:space="preserve"> LMS ?? </w:t>
+      </w:r>
+    </w:p>
+    <w:p>
+      <w:pPr>
+        <w:rPr>
+          <w:lang w:val="fr-FR"/>
+        </w:rPr>
+      </w:pPr>
+      <w:r>
+        <w:rPr>
+          <w:lang w:val="fr-FR"/>
+        </w:rPr>
+        <w:t xml:space="preserve">Falla le nom du  type de services, </w:t>
+      </w:r>
+      <w:r>
+        <w:rPr>
+          <w:lang w:val="fr-FR"/>
+        </w:rPr>
+        <w:t>Présenter</w:t>
+      </w:r>
+      <w:r>
+        <w:rPr>
+          <w:lang w:val="fr-FR"/>
+        </w:rPr>
+        <w:t xml:space="preserve"> l’</w:t>
+      </w:r>
+      <w:r>
+        <w:rPr>
+          <w:lang w:val="fr-FR"/>
+        </w:rPr>
+        <w:t>intérêt d’utiliser la solution que offre Hosteline.</w:t>
+      </w:r>
+    </w:p>
+    <w:p>
+      <w:pPr>
+        <w:rPr>
+          <w:lang w:val="fr-FR"/>
+        </w:rPr>
+      </w:pPr>
+      <w:r>
+        <w:rPr>
+          <w:lang w:val="fr-FR"/>
+        </w:rPr>
+        <w:t>Catégoriser le site  de présentation.</w:t>
+      </w:r>
+    </w:p>
+    <w:p>
+      <w:pPr>
+        <w:rPr>
+          <w:lang w:val="fr-FR"/>
+        </w:rPr>
+      </w:pPr>
+      <w:r>
+        <w:rPr>
+          <w:lang w:val="fr-FR"/>
+        </w:rPr>
+        <w:t>Limite des solutions existantes</w:t>
+      </w:r>
+    </w:p>
+    <w:p>
+      <w:pPr>
+        <w:rPr>
+          <w:lang w:val="fr-FR"/>
+        </w:rPr>
+      </w:pPr>
+    </w:p>
+    <w:p>
+      <w:pPr>
+        <w:rPr>
+          <w:lang w:val="fr-FR"/>
+        </w:rPr>
+      </w:pPr>
+      <w:r>
+        <w:rPr>
+          <w:lang w:val="fr-FR"/>
+        </w:rPr>
+        <w:t>Mettre  en contact le client et le vendeur.</w:t>
+      </w:r>
+    </w:p>
+    <w:p>
+      <w:pPr>
+        <w:rPr>
+          <w:lang w:val="fr-FR"/>
+        </w:rPr>
+      </w:pPr>
+      <w:r>
+        <w:rPr>
+          <w:lang w:val="fr-FR"/>
+        </w:rPr>
+        <w:t xml:space="preserve">Regroupement et </w:t>
+      </w:r>
+      <w:r>
+        <w:rPr>
+          <w:lang w:val="fr-FR"/>
+        </w:rPr>
+        <w:t>présentation</w:t>
+      </w:r>
+      <w:r>
+        <w:rPr>
+          <w:lang w:val="fr-FR"/>
+        </w:rPr>
+        <w:t xml:space="preserve"> des offres de services</w:t>
+      </w:r>
     </w:p>
     <w:p>
       <w:pPr>
@@ -1108,7 +1259,6 @@
         <w:rPr>
           <w:lang w:val="fr-FR"/>
         </w:rPr>
-        <w:lastRenderedPageBreak/>
         <w:t xml:space="preserve">CHAP. 5 </w:t>
       </w:r>
       <w:r>
@@ -1236,268 +1386,314 @@
           <w:lang w:val="fr-FR"/>
         </w:rPr>
         <w:t>Exigences de qualité</w:t>
+      </w:r>
+    </w:p>
+    <w:p>
+      <w:pPr>
+        <w:ind w:left="709" w:firstLine="720"/>
+        <w:rPr>
+          <w:rFonts w:ascii="Times New Roman" w:hAnsi="Times New Roman" w:cs="Times New Roman"/>
+          <w:sz w:val="24"/>
+          <w:szCs w:val="24"/>
+          <w:lang w:val="fr-FR"/>
+        </w:rPr>
+      </w:pPr>
+      <w:r>
+        <w:rPr>
+          <w:rFonts w:ascii="Times New Roman" w:hAnsi="Times New Roman" w:cs="Times New Roman"/>
+          <w:sz w:val="24"/>
+          <w:szCs w:val="24"/>
+          <w:lang w:val="fr-FR"/>
+        </w:rPr>
+        <w:t>Contraintes techniques</w:t>
+      </w:r>
+    </w:p>
+    <w:p>
+      <w:pPr>
+        <w:ind w:left="709" w:firstLine="720"/>
+        <w:rPr>
+          <w:rFonts w:ascii="Times New Roman" w:hAnsi="Times New Roman" w:cs="Times New Roman"/>
+          <w:sz w:val="24"/>
+          <w:szCs w:val="24"/>
+          <w:lang w:val="fr-FR"/>
+        </w:rPr>
+      </w:pPr>
+      <w:r>
+        <w:rPr>
+          <w:rFonts w:ascii="Times New Roman" w:hAnsi="Times New Roman" w:cs="Times New Roman"/>
+          <w:sz w:val="24"/>
+          <w:szCs w:val="24"/>
+          <w:lang w:val="fr-FR"/>
+        </w:rPr>
+        <w:softHyphen/>
+      </w:r>
+      <w:r>
+        <w:rPr>
+          <w:rFonts w:ascii="Times New Roman" w:hAnsi="Times New Roman" w:cs="Times New Roman"/>
+          <w:sz w:val="24"/>
+          <w:szCs w:val="24"/>
+          <w:lang w:val="fr-FR"/>
+        </w:rPr>
+        <w:softHyphen/>
+        <w:t>Contraintes temporelles</w:t>
+      </w:r>
+    </w:p>
+    <w:p>
+      <w:pPr>
+        <w:ind w:left="709" w:firstLine="11"/>
+        <w:rPr>
+          <w:rFonts w:ascii="Times New Roman" w:hAnsi="Times New Roman" w:cs="Times New Roman"/>
+          <w:sz w:val="24"/>
+          <w:szCs w:val="24"/>
+          <w:lang w:val="fr-FR"/>
+        </w:rPr>
+      </w:pPr>
+      <w:r>
+        <w:rPr>
+          <w:rFonts w:ascii="Times New Roman" w:hAnsi="Times New Roman" w:cs="Times New Roman"/>
+          <w:sz w:val="24"/>
+          <w:szCs w:val="24"/>
+          <w:lang w:val="fr-FR"/>
+        </w:rPr>
+        <w:t xml:space="preserve">     Démarche de réalisation</w:t>
+      </w:r>
+    </w:p>
+    <w:p>
+      <w:pPr>
+        <w:ind w:left="709" w:firstLine="720"/>
+        <w:rPr>
+          <w:rFonts w:ascii="Times New Roman" w:hAnsi="Times New Roman" w:cs="Times New Roman"/>
+          <w:sz w:val="24"/>
+          <w:szCs w:val="24"/>
+          <w:lang w:val="fr-FR"/>
+        </w:rPr>
+      </w:pPr>
+      <w:r>
+        <w:rPr>
+          <w:rFonts w:ascii="Times New Roman" w:hAnsi="Times New Roman" w:cs="Times New Roman"/>
+          <w:sz w:val="24"/>
+          <w:szCs w:val="24"/>
+          <w:lang w:val="fr-FR"/>
+        </w:rPr>
+        <w:t>Intervenants du projet</w:t>
+      </w:r>
+    </w:p>
+    <w:p>
+      <w:pPr>
+        <w:ind w:left="709" w:firstLine="720"/>
+        <w:rPr>
+          <w:rFonts w:ascii="Times New Roman" w:hAnsi="Times New Roman" w:cs="Times New Roman"/>
+          <w:sz w:val="24"/>
+          <w:szCs w:val="24"/>
+          <w:lang w:val="fr-FR"/>
+        </w:rPr>
+      </w:pPr>
+      <w:r>
+        <w:rPr>
+          <w:rFonts w:ascii="Times New Roman" w:hAnsi="Times New Roman" w:cs="Times New Roman"/>
+          <w:sz w:val="24"/>
+          <w:szCs w:val="24"/>
+          <w:lang w:val="fr-FR"/>
+        </w:rPr>
+        <w:t>Planification du projet</w:t>
+      </w:r>
+    </w:p>
+    <w:p>
+      <w:pPr>
+        <w:ind w:firstLine="709"/>
+        <w:rPr>
+          <w:rFonts w:ascii="Times New Roman" w:hAnsi="Times New Roman" w:cs="Times New Roman"/>
+          <w:sz w:val="24"/>
+          <w:szCs w:val="24"/>
+          <w:lang w:val="fr-FR"/>
+        </w:rPr>
+      </w:pPr>
+      <w:r>
+        <w:rPr>
+          <w:rFonts w:ascii="Times New Roman" w:hAnsi="Times New Roman" w:cs="Times New Roman"/>
+          <w:sz w:val="24"/>
+          <w:szCs w:val="24"/>
+          <w:lang w:val="fr-FR"/>
+        </w:rPr>
+        <w:t xml:space="preserve">      </w:t>
+      </w:r>
+      <w:r>
+        <w:rPr>
+          <w:rFonts w:ascii="Times New Roman" w:hAnsi="Times New Roman" w:cs="Times New Roman"/>
+          <w:sz w:val="24"/>
+          <w:szCs w:val="24"/>
+          <w:lang w:val="fr-FR"/>
+        </w:rPr>
+        <w:t xml:space="preserve">Estimation du coût de la solution </w:t>
+      </w:r>
+    </w:p>
+    <w:p>
+      <w:pPr>
+        <w:ind w:firstLine="709"/>
+        <w:rPr>
+          <w:rFonts w:ascii="Times New Roman" w:hAnsi="Times New Roman" w:cs="Times New Roman"/>
+          <w:sz w:val="24"/>
+          <w:szCs w:val="24"/>
+          <w:lang w:val="fr-FR"/>
+        </w:rPr>
+      </w:pPr>
+      <w:r>
+        <w:rPr>
+          <w:rFonts w:ascii="Times New Roman" w:hAnsi="Times New Roman" w:cs="Times New Roman"/>
+          <w:sz w:val="24"/>
+          <w:szCs w:val="24"/>
+          <w:lang w:val="fr-FR"/>
+        </w:rPr>
+        <w:tab/>
+      </w:r>
+      <w:r>
+        <w:rPr>
+          <w:rFonts w:ascii="Times New Roman" w:hAnsi="Times New Roman" w:cs="Times New Roman"/>
+          <w:sz w:val="24"/>
+          <w:szCs w:val="24"/>
+          <w:lang w:val="fr-FR"/>
+        </w:rPr>
+        <w:tab/>
+        <w:t>Ressources humaines</w:t>
+      </w:r>
+    </w:p>
+    <w:p>
+      <w:pPr>
+        <w:ind w:firstLine="709"/>
+        <w:rPr>
+          <w:rFonts w:ascii="Times New Roman" w:hAnsi="Times New Roman" w:cs="Times New Roman"/>
+          <w:sz w:val="24"/>
+          <w:szCs w:val="24"/>
+          <w:lang w:val="fr-FR"/>
+        </w:rPr>
+      </w:pPr>
+      <w:r>
+        <w:rPr>
+          <w:rFonts w:ascii="Times New Roman" w:hAnsi="Times New Roman" w:cs="Times New Roman"/>
+          <w:sz w:val="24"/>
+          <w:szCs w:val="24"/>
+          <w:lang w:val="fr-FR"/>
+        </w:rPr>
+        <w:tab/>
+      </w:r>
+      <w:r>
+        <w:rPr>
+          <w:rFonts w:ascii="Times New Roman" w:hAnsi="Times New Roman" w:cs="Times New Roman"/>
+          <w:sz w:val="24"/>
+          <w:szCs w:val="24"/>
+          <w:lang w:val="fr-FR"/>
+        </w:rPr>
+        <w:tab/>
+        <w:t>Ressources Matériels</w:t>
+      </w:r>
+    </w:p>
+    <w:p>
+      <w:pPr>
+        <w:pStyle w:val="Sansinterligne"/>
+        <w:ind w:firstLine="720"/>
+        <w:rPr>
+          <w:lang w:val="fr-FR"/>
+        </w:rPr>
+      </w:pPr>
+    </w:p>
+    <w:p>
+      <w:pPr>
+        <w:pStyle w:val="Sansinterligne"/>
+        <w:ind w:firstLine="720"/>
+        <w:rPr>
+          <w:lang w:val="fr-FR"/>
+        </w:rPr>
+      </w:pPr>
+      <w:r>
+        <w:rPr>
+          <w:lang w:val="fr-FR"/>
+        </w:rPr>
+        <w:t xml:space="preserve">CHAP. 6 </w:t>
+      </w:r>
+      <w:r>
+        <w:rPr>
+          <w:lang w:val="fr-FR"/>
+        </w:rPr>
+        <w:t>ETUDE D’AVANT-PROJET</w:t>
+      </w:r>
+      <w:r>
+        <w:rPr>
+          <w:lang w:val="fr-FR"/>
+        </w:rPr>
+        <w:t xml:space="preserve"> // A revoir ou </w:t>
+      </w:r>
+      <w:proofErr w:type="spellStart"/>
+      <w:r>
+        <w:rPr>
+          <w:lang w:val="fr-FR"/>
+        </w:rPr>
+        <w:t>a</w:t>
+      </w:r>
+      <w:proofErr w:type="spellEnd"/>
+      <w:r>
+        <w:rPr>
+          <w:lang w:val="fr-FR"/>
+        </w:rPr>
+        <w:t xml:space="preserve"> </w:t>
+      </w:r>
+      <w:proofErr w:type="spellStart"/>
+      <w:r>
+        <w:rPr>
+          <w:lang w:val="fr-FR"/>
+        </w:rPr>
+        <w:t>ritirer</w:t>
+      </w:r>
+      <w:proofErr w:type="spellEnd"/>
+    </w:p>
+    <w:p>
+      <w:pPr>
+        <w:pStyle w:val="Sansinterligne"/>
+        <w:ind w:firstLine="720"/>
+        <w:rPr>
+          <w:lang w:val="fr-FR"/>
+        </w:rPr>
+      </w:pPr>
+    </w:p>
+    <w:p>
+      <w:pPr>
+        <w:pStyle w:val="Sansinterligne"/>
+        <w:ind w:firstLine="720"/>
+        <w:rPr>
+          <w:lang w:val="fr-FR"/>
+        </w:rPr>
+      </w:pPr>
+      <w:r>
+        <w:rPr>
+          <w:lang w:val="fr-FR"/>
+        </w:rPr>
+        <w:t xml:space="preserve">CHAP. 7 </w:t>
+      </w:r>
+      <w:r>
+        <w:rPr>
+          <w:lang w:val="fr-FR"/>
+        </w:rPr>
+        <w:t>MISE EN ŒUVRE DU PROJET</w:t>
+      </w:r>
+    </w:p>
+    <w:p>
+      <w:pPr>
+        <w:pStyle w:val="Sansinterligne"/>
+        <w:ind w:firstLine="720"/>
+        <w:rPr>
+          <w:lang w:val="fr-FR"/>
+        </w:rPr>
+      </w:pPr>
+      <w:r>
+        <w:rPr>
+          <w:lang w:val="fr-FR"/>
+        </w:rPr>
+        <w:tab/>
       </w:r>
       <w:bookmarkStart w:id="0" w:name="_GoBack"/>
       <w:bookmarkEnd w:id="0"/>
     </w:p>
     <w:p>
       <w:pPr>
-        <w:ind w:left="709" w:firstLine="720"/>
-        <w:rPr>
-          <w:rFonts w:ascii="Times New Roman" w:hAnsi="Times New Roman" w:cs="Times New Roman"/>
-          <w:sz w:val="24"/>
-          <w:szCs w:val="24"/>
-          <w:lang w:val="fr-FR"/>
-        </w:rPr>
-      </w:pPr>
-      <w:r>
-        <w:rPr>
-          <w:rFonts w:ascii="Times New Roman" w:hAnsi="Times New Roman" w:cs="Times New Roman"/>
-          <w:sz w:val="24"/>
-          <w:szCs w:val="24"/>
-          <w:lang w:val="fr-FR"/>
-        </w:rPr>
-        <w:t>Contraintes techniques</w:t>
-      </w:r>
-    </w:p>
-    <w:p>
-      <w:pPr>
-        <w:ind w:left="709" w:firstLine="720"/>
-        <w:rPr>
-          <w:rFonts w:ascii="Times New Roman" w:hAnsi="Times New Roman" w:cs="Times New Roman"/>
-          <w:sz w:val="24"/>
-          <w:szCs w:val="24"/>
-          <w:lang w:val="fr-FR"/>
-        </w:rPr>
-      </w:pPr>
-      <w:r>
-        <w:rPr>
-          <w:rFonts w:ascii="Times New Roman" w:hAnsi="Times New Roman" w:cs="Times New Roman"/>
-          <w:sz w:val="24"/>
-          <w:szCs w:val="24"/>
-          <w:lang w:val="fr-FR"/>
-        </w:rPr>
-        <w:softHyphen/>
-      </w:r>
-      <w:r>
-        <w:rPr>
-          <w:rFonts w:ascii="Times New Roman" w:hAnsi="Times New Roman" w:cs="Times New Roman"/>
-          <w:sz w:val="24"/>
-          <w:szCs w:val="24"/>
-          <w:lang w:val="fr-FR"/>
-        </w:rPr>
-        <w:softHyphen/>
-      </w:r>
-      <w:r>
-        <w:rPr>
-          <w:rFonts w:ascii="Times New Roman" w:hAnsi="Times New Roman" w:cs="Times New Roman"/>
-          <w:sz w:val="24"/>
-          <w:szCs w:val="24"/>
-          <w:lang w:val="fr-FR"/>
-        </w:rPr>
-        <w:t>Contraintes temporelles</w:t>
-      </w:r>
-    </w:p>
-    <w:p>
-      <w:pPr>
-        <w:ind w:left="709" w:firstLine="11"/>
-        <w:rPr>
-          <w:rFonts w:ascii="Times New Roman" w:hAnsi="Times New Roman" w:cs="Times New Roman"/>
-          <w:sz w:val="24"/>
-          <w:szCs w:val="24"/>
-          <w:lang w:val="fr-FR"/>
-        </w:rPr>
-      </w:pPr>
-      <w:r>
-        <w:rPr>
-          <w:rFonts w:ascii="Times New Roman" w:hAnsi="Times New Roman" w:cs="Times New Roman"/>
-          <w:sz w:val="24"/>
-          <w:szCs w:val="24"/>
-          <w:lang w:val="fr-FR"/>
-        </w:rPr>
-        <w:t xml:space="preserve">     </w:t>
-      </w:r>
-      <w:r>
-        <w:rPr>
-          <w:rFonts w:ascii="Times New Roman" w:hAnsi="Times New Roman" w:cs="Times New Roman"/>
-          <w:sz w:val="24"/>
-          <w:szCs w:val="24"/>
-          <w:lang w:val="fr-FR"/>
-        </w:rPr>
-        <w:t>Démarche de réalisation</w:t>
-      </w:r>
-    </w:p>
-    <w:p>
-      <w:pPr>
-        <w:ind w:left="709" w:firstLine="720"/>
-        <w:rPr>
-          <w:rFonts w:ascii="Times New Roman" w:hAnsi="Times New Roman" w:cs="Times New Roman"/>
-          <w:sz w:val="24"/>
-          <w:szCs w:val="24"/>
-          <w:lang w:val="fr-FR"/>
-        </w:rPr>
-      </w:pPr>
-      <w:r>
-        <w:rPr>
-          <w:rFonts w:ascii="Times New Roman" w:hAnsi="Times New Roman" w:cs="Times New Roman"/>
-          <w:sz w:val="24"/>
-          <w:szCs w:val="24"/>
-          <w:lang w:val="fr-FR"/>
-        </w:rPr>
-        <w:t>Intervenants du projet</w:t>
-      </w:r>
-    </w:p>
-    <w:p>
-      <w:pPr>
-        <w:ind w:left="709" w:firstLine="720"/>
-        <w:rPr>
-          <w:rFonts w:ascii="Times New Roman" w:hAnsi="Times New Roman" w:cs="Times New Roman"/>
-          <w:sz w:val="24"/>
-          <w:szCs w:val="24"/>
-          <w:lang w:val="fr-FR"/>
-        </w:rPr>
-      </w:pPr>
-      <w:r>
-        <w:rPr>
-          <w:rFonts w:ascii="Times New Roman" w:hAnsi="Times New Roman" w:cs="Times New Roman"/>
-          <w:sz w:val="24"/>
-          <w:szCs w:val="24"/>
-          <w:lang w:val="fr-FR"/>
-        </w:rPr>
-        <w:t>Planification du projet</w:t>
-      </w:r>
-    </w:p>
-    <w:p>
-      <w:pPr>
-        <w:ind w:firstLine="720"/>
-        <w:rPr>
-          <w:rFonts w:ascii="Times New Roman" w:hAnsi="Times New Roman" w:cs="Times New Roman"/>
-          <w:sz w:val="24"/>
-          <w:szCs w:val="24"/>
-          <w:lang w:val="fr-FR"/>
-        </w:rPr>
-      </w:pPr>
-      <w:r>
-        <w:rPr>
-          <w:rFonts w:ascii="Times New Roman" w:hAnsi="Times New Roman" w:cs="Times New Roman"/>
-          <w:sz w:val="24"/>
-          <w:szCs w:val="24"/>
-          <w:lang w:val="fr-FR"/>
-        </w:rPr>
-        <w:t xml:space="preserve">    </w:t>
-      </w:r>
-      <w:r>
-        <w:rPr>
-          <w:rFonts w:ascii="Times New Roman" w:hAnsi="Times New Roman" w:cs="Times New Roman"/>
-          <w:sz w:val="24"/>
-          <w:szCs w:val="24"/>
-          <w:lang w:val="fr-FR"/>
-        </w:rPr>
-        <w:t xml:space="preserve"> Calendrier prévisionnel</w:t>
-      </w:r>
-    </w:p>
-    <w:p>
-      <w:pPr>
-        <w:ind w:left="709" w:firstLine="720"/>
-        <w:rPr>
-          <w:rFonts w:ascii="Times New Roman" w:hAnsi="Times New Roman" w:cs="Times New Roman"/>
-          <w:sz w:val="24"/>
-          <w:szCs w:val="24"/>
-          <w:lang w:val="fr-FR"/>
-        </w:rPr>
-      </w:pPr>
-      <w:r>
-        <w:rPr>
-          <w:rFonts w:ascii="Times New Roman" w:hAnsi="Times New Roman" w:cs="Times New Roman"/>
-          <w:sz w:val="24"/>
-          <w:szCs w:val="24"/>
-          <w:lang w:val="fr-FR"/>
-        </w:rPr>
-        <w:t>Chronogramme</w:t>
-      </w:r>
-      <w:r>
-        <w:rPr>
-          <w:rFonts w:ascii="Times New Roman" w:hAnsi="Times New Roman" w:cs="Times New Roman"/>
-          <w:sz w:val="24"/>
-          <w:szCs w:val="24"/>
-          <w:lang w:val="fr-FR"/>
-        </w:rPr>
-        <w:t xml:space="preserve"> n</w:t>
-      </w:r>
-    </w:p>
-    <w:p>
-      <w:pPr>
-        <w:ind w:left="709" w:firstLine="720"/>
-        <w:rPr>
-          <w:rFonts w:ascii="Times New Roman" w:hAnsi="Times New Roman" w:cs="Times New Roman"/>
-          <w:sz w:val="24"/>
-          <w:szCs w:val="24"/>
-          <w:lang w:val="fr-FR"/>
-        </w:rPr>
-      </w:pPr>
-      <w:r>
-        <w:rPr>
-          <w:rFonts w:ascii="Times New Roman" w:hAnsi="Times New Roman" w:cs="Times New Roman"/>
-          <w:sz w:val="24"/>
-          <w:szCs w:val="24"/>
-          <w:lang w:val="fr-FR"/>
-        </w:rPr>
-        <w:t xml:space="preserve">Estimation du coût de la solution </w:t>
-      </w:r>
-    </w:p>
-    <w:p>
-      <w:pPr>
-        <w:pStyle w:val="Sansinterligne"/>
-        <w:ind w:firstLine="720"/>
-        <w:rPr>
-          <w:lang w:val="fr-FR"/>
-        </w:rPr>
-      </w:pPr>
-    </w:p>
-    <w:p>
-      <w:pPr>
-        <w:pStyle w:val="Sansinterligne"/>
-        <w:ind w:firstLine="720"/>
-        <w:rPr>
-          <w:lang w:val="fr-FR"/>
-        </w:rPr>
-      </w:pPr>
-      <w:r>
-        <w:rPr>
-          <w:lang w:val="fr-FR"/>
-        </w:rPr>
-        <w:t xml:space="preserve">CHAP. 6 </w:t>
-      </w:r>
-      <w:r>
-        <w:rPr>
-          <w:lang w:val="fr-FR"/>
-        </w:rPr>
-        <w:t>ETUDE D’AVANT-PROJET</w:t>
-      </w:r>
-    </w:p>
-    <w:p>
-      <w:pPr>
-        <w:pStyle w:val="Sansinterligne"/>
-        <w:ind w:firstLine="720"/>
-        <w:rPr>
-          <w:lang w:val="fr-FR"/>
-        </w:rPr>
-      </w:pPr>
-      <w:r>
-        <w:rPr>
-          <w:lang w:val="fr-FR"/>
-        </w:rPr>
-        <w:t xml:space="preserve">CHAP. 7 </w:t>
-      </w:r>
-      <w:r>
-        <w:rPr>
-          <w:lang w:val="fr-FR"/>
-        </w:rPr>
-        <w:t>MISE EN ŒUVRE DU PROJET</w:t>
-      </w:r>
-    </w:p>
-    <w:p>
-      <w:pPr>
         <w:pStyle w:val="Sansinterligne"/>
         <w:ind w:left="720" w:firstLine="720"/>
         <w:rPr>
@@ -1549,6 +1745,7 @@
         <w:rPr>
           <w:lang w:val="fr-FR"/>
         </w:rPr>
+        <w:lastRenderedPageBreak/>
         <w:t>IMPLEMENTATION</w:t>
       </w:r>
     </w:p>
@@ -1800,7 +1997,14 @@
         <w:rPr>
           <w:lang w:val="fr-FR"/>
         </w:rPr>
-        <w:t xml:space="preserve"> distance. Le début du mois de juillet marquera le lancement des tests beta de la plateforme mais toute fois son promoteur (Mr Kendjio Rodrigue) souhait anticiper sur le besoin futur d’avoir un système décisionnel a portée de main. </w:t>
+        <w:t xml:space="preserve"> distance. Le début du mois de juillet marquera le lancement des tests beta de la plateforme mais toute </w:t>
+      </w:r>
+      <w:r>
+        <w:rPr>
+          <w:lang w:val="fr-FR"/>
+        </w:rPr>
+        <w:lastRenderedPageBreak/>
+        <w:t xml:space="preserve">fois son promoteur (Mr Kendjio Rodrigue) souhait anticiper sur le besoin futur d’avoir un système décisionnel a portée de main. </w:t>
       </w:r>
     </w:p>
     <w:p>
@@ -1940,14 +2144,7 @@
         <w:rPr>
           <w:lang w:val="fr-FR"/>
         </w:rPr>
-        <w:t xml:space="preserve"> s’associe à la SAS IFICLIDE et prend la direction et le développement du pôle business intelligence. Depuis le début d’année 2017, l’associé Rodrigue Kendjio a entrepris l’extension des activités </w:t>
-      </w:r>
-      <w:r>
-        <w:rPr>
-          <w:lang w:val="fr-FR"/>
-        </w:rPr>
-        <w:lastRenderedPageBreak/>
-        <w:t>en Afrique. Amorcé dès le second trimestre 2017 par un projet d’e-commerce, le lancement officiel des activités est prévu au Cameroun à la fin d’année 2017.</w:t>
+        <w:t xml:space="preserve"> s’associe à la SAS IFICLIDE et prend la direction et le développement du pôle business intelligence. Depuis le début d’année 2017, l’associé Rodrigue Kendjio a entrepris l’extension des activités en Afrique. Amorcé dès le second trimestre 2017 par un projet d’e-commerce, le lancement officiel des activités est prévu au Cameroun à la fin d’année 2017.</w:t>
       </w:r>
     </w:p>
     <w:p>
@@ -2333,6 +2530,7 @@
           <w:bCs/>
           <w:lang w:val="fr-FR"/>
         </w:rPr>
+        <w:lastRenderedPageBreak/>
         <w:tab/>
       </w:r>
       <w:r>
@@ -2457,14 +2655,7 @@
         <w:rPr>
           <w:lang w:val="fr-FR"/>
         </w:rPr>
-        <w:t xml:space="preserve">A titre d’exemple le </w:t>
-      </w:r>
-      <w:r>
-        <w:rPr>
-          <w:lang w:val="fr-FR"/>
-        </w:rPr>
-        <w:lastRenderedPageBreak/>
-        <w:t>ministère du tourisme reconnais officiellement 250 hôtels accrédité au Cameroun ce qui ne représente pas 30% du nombre réel d’établissements hôtelier du pays. Parmi les hébergeurs laissés</w:t>
+        <w:t>A titre d’exemple le ministère du tourisme reconnais officiellement 250 hôtels accrédité au Cameroun ce qui ne représente pas 30% du nombre réel d’établissements hôtelier du pays. Parmi les hébergeurs laissés</w:t>
       </w:r>
       <w:r>
         <w:rPr>
@@ -2601,9 +2792,8 @@
           <w:shd w:val="clear" w:color="auto" w:fill="FFFFFF"/>
           <w:lang w:val="fr-FR"/>
         </w:rPr>
-        <w:t xml:space="preserve">HOSTELINE est un effort consenti de la startup INSBI pour vulgariser la réservation de locaux en ligne au Cameroun et plus tard en Afrique. HOSTELINE offre un espace d’administration à tout propriétaire d’établissements hôtelier qui permet à ce dernier d’ajouter, de supprimer ou de modifier des locaux qu’il juge pertinent de  mettre en ligne via HOSTELINE. Grace à son moteur de recherche avec des critères et filtres avancée et adaptées aux demandes des clients, on peut trouver tout type de locale du genre chambre, Suite, appartement meublé, Salle de fête, etc. et ce au prix qui conviendrai </w:t>
-      </w:r>
-      <w:proofErr w:type="spellStart"/>
+        <w:t xml:space="preserve">HOSTELINE est un effort consenti de la startup INSBI pour vulgariser la réservation de locaux en ligne au Cameroun et plus tard en Afrique. HOSTELINE offre un espace d’administration à tout propriétaire d’établissements hôtelier qui permet à ce dernier d’ajouter, de supprimer ou de modifier des locaux qu’il juge pertinent de  mettre en ligne via HOSTELINE. Grace à son moteur de recherche avec des critères et filtres avancée et adaptées aux demandes des clients, on peut trouver tout type de locale du genre chambre, Suite, appartement meublé, Salle de fête, etc. et ce au prix qui conviendrai a la bourse du client et dans la localité de son choix. </w:t>
+      </w:r>
       <w:r>
         <w:rPr>
           <w:rFonts w:ascii="Arial" w:hAnsi="Arial" w:cs="Arial"/>
@@ -2613,10 +2803,11 @@
           <w:shd w:val="clear" w:color="auto" w:fill="FFFFFF"/>
           <w:lang w:val="fr-FR"/>
         </w:rPr>
-        <w:t>a</w:t>
-      </w:r>
-      <w:proofErr w:type="spellEnd"/>
-      <w:r>
+        <w:t>Il permet aussi de visualiser sur une carte ou se trouve l’hôtel convoité. Ainsi un abonné aura la liberté de réserver un local tout ayant une idée approximative de ou il se trouve et dans quelle état il est.</w:t>
+      </w:r>
+    </w:p>
+    <w:p>
+      <w:pPr>
         <w:rPr>
           <w:rFonts w:ascii="Arial" w:hAnsi="Arial" w:cs="Arial"/>
           <w:color w:val="4B4B4B"/>
@@ -2625,8 +2816,7 @@
           <w:shd w:val="clear" w:color="auto" w:fill="FFFFFF"/>
           <w:lang w:val="fr-FR"/>
         </w:rPr>
-        <w:t xml:space="preserve"> la bourse du client et dans la localité de son choix. </w:t>
-      </w:r>
+      </w:pPr>
       <w:r>
         <w:rPr>
           <w:rFonts w:ascii="Arial" w:hAnsi="Arial" w:cs="Arial"/>
@@ -2636,29 +2826,6 @@
           <w:shd w:val="clear" w:color="auto" w:fill="FFFFFF"/>
           <w:lang w:val="fr-FR"/>
         </w:rPr>
-        <w:t>Il permet aussi de visualiser sur une carte ou se trouve l’hôtel convoité. Ainsi un abonné aura la liberté de réserver un local tout ayant une idée approximative de ou il se trouve et dans quelle état il est.</w:t>
-      </w:r>
-    </w:p>
-    <w:p>
-      <w:pPr>
-        <w:rPr>
-          <w:rFonts w:ascii="Arial" w:hAnsi="Arial" w:cs="Arial"/>
-          <w:color w:val="4B4B4B"/>
-          <w:sz w:val="23"/>
-          <w:szCs w:val="23"/>
-          <w:shd w:val="clear" w:color="auto" w:fill="FFFFFF"/>
-          <w:lang w:val="fr-FR"/>
-        </w:rPr>
-      </w:pPr>
-      <w:r>
-        <w:rPr>
-          <w:rFonts w:ascii="Arial" w:hAnsi="Arial" w:cs="Arial"/>
-          <w:color w:val="4B4B4B"/>
-          <w:sz w:val="23"/>
-          <w:szCs w:val="23"/>
-          <w:shd w:val="clear" w:color="auto" w:fill="FFFFFF"/>
-          <w:lang w:val="fr-FR"/>
-        </w:rPr>
         <w:tab/>
       </w:r>
     </w:p>
@@ -2685,6 +2852,7 @@
         <w:rPr>
           <w:lang w:val="fr-FR"/>
         </w:rPr>
+        <w:lastRenderedPageBreak/>
         <w:tab/>
         <w:t>En nous basant sur les rapports de conception de Hosteline nous avons trouvé une description approximative du système actuel et nous l’avons mis à jour pour qu’il reflète les changements qui ont été fait en cours de développement. Dans cette  partie on présentera point par point le composantes et architectures logiciels qui ont permis à l’équipe de développement de INSBI de développer ce produit que est Hosteline.</w:t>
       </w:r>
@@ -2857,7 +3025,6 @@
           <w:shd w:val="clear" w:color="auto" w:fill="FFFFFF"/>
           <w:lang w:val="fr-FR"/>
         </w:rPr>
-        <w:lastRenderedPageBreak/>
         <w:t>PRESENTATION DE HOSTELINE</w:t>
       </w:r>
     </w:p>
@@ -3481,6 +3648,7 @@
           <w:szCs w:val="24"/>
           <w:lang w:val="fr-FR"/>
         </w:rPr>
+        <w:lastRenderedPageBreak/>
         <w:t>diagrammes de cas d’utilisation</w:t>
       </w:r>
     </w:p>
@@ -3856,6 +4024,170 @@
       </w:pPr>
     </w:p>
     <w:p>
+      <w:proofErr w:type="gramStart"/>
+      <w:r>
+        <w:t>BI :</w:t>
+      </w:r>
+      <w:proofErr w:type="gramEnd"/>
+      <w:r>
+        <w:t xml:space="preserve"> Business Intelligence.</w:t>
+      </w:r>
+    </w:p>
+    <w:p>
+      <w:proofErr w:type="gramStart"/>
+      <w:r>
+        <w:t>DBA :</w:t>
+      </w:r>
+      <w:proofErr w:type="gramEnd"/>
+      <w:r>
+        <w:t xml:space="preserve"> Data Base Administrator.</w:t>
+      </w:r>
+    </w:p>
+    <w:p>
+      <w:pPr>
+        <w:rPr>
+          <w:lang w:val="fr-FR"/>
+        </w:rPr>
+      </w:pPr>
+      <w:r>
+        <w:rPr>
+          <w:lang w:val="fr-FR"/>
+        </w:rPr>
+        <w:t>DIM : Dimension.</w:t>
+      </w:r>
+    </w:p>
+    <w:p>
+      <w:pPr>
+        <w:rPr>
+          <w:lang w:val="fr-FR"/>
+        </w:rPr>
+      </w:pPr>
+      <w:r>
+        <w:rPr>
+          <w:lang w:val="fr-FR"/>
+        </w:rPr>
+        <w:t>DW : Data Warehouse (Entrepôt de données).</w:t>
+      </w:r>
+    </w:p>
+    <w:p>
+      <w:pPr>
+        <w:rPr>
+          <w:lang w:val="fr-FR"/>
+        </w:rPr>
+      </w:pPr>
+      <w:r>
+        <w:rPr>
+          <w:lang w:val="fr-FR"/>
+        </w:rPr>
+        <w:t>EDW : Entreprise Data Warehouse.</w:t>
+      </w:r>
+    </w:p>
+    <w:p>
+      <w:proofErr w:type="gramStart"/>
+      <w:r>
+        <w:t>ETL :</w:t>
+      </w:r>
+      <w:proofErr w:type="gramEnd"/>
+      <w:r>
+        <w:t xml:space="preserve"> Extract, Transform and Load (ETC).</w:t>
+      </w:r>
+    </w:p>
+    <w:p>
+      <w:r>
+        <w:t>FK: Foreign Key.</w:t>
+      </w:r>
+    </w:p>
+    <w:p>
+      <w:r>
+        <w:t>FTP: File Transfer Protocol.</w:t>
+      </w:r>
+    </w:p>
+    <w:p>
+      <w:r>
+        <w:t xml:space="preserve">HOLAP: Hybrid </w:t>
+      </w:r>
+      <w:proofErr w:type="spellStart"/>
+      <w:r>
+        <w:t>On</w:t>
+      </w:r>
+      <w:r>
+        <w:t>Line</w:t>
+      </w:r>
+      <w:proofErr w:type="spellEnd"/>
+      <w:r>
+        <w:t xml:space="preserve"> Analytical Process.</w:t>
+      </w:r>
+    </w:p>
+    <w:p>
+      <w:r>
+        <w:t>INSBI: Institute Business Intelligence</w:t>
+      </w:r>
+    </w:p>
+    <w:p>
+      <w:r>
+        <w:t>MOLAP: Multidimensional On Line Analytical Process.</w:t>
+      </w:r>
+    </w:p>
+    <w:p>
+      <w:r>
+        <w:t>OLAP: On Line Analytical Process.</w:t>
+      </w:r>
+    </w:p>
+    <w:p>
+      <w:r>
+        <w:t>OLTP: On Line Transactional Process.</w:t>
+      </w:r>
+    </w:p>
+    <w:p>
+      <w:r>
+        <w:t>PK: Primary Key.</w:t>
+      </w:r>
+    </w:p>
+    <w:p>
+      <w:r>
+        <w:t>ROLAP: Relational On Line Analytical Process.</w:t>
+      </w:r>
+    </w:p>
+    <w:p>
+      <w:pPr>
+        <w:rPr>
+          <w:lang w:val="fr-FR"/>
+        </w:rPr>
+      </w:pPr>
+      <w:r>
+        <w:rPr>
+          <w:lang w:val="fr-FR"/>
+        </w:rPr>
+        <w:t>SI : Systèmes d’Information.</w:t>
+      </w:r>
+    </w:p>
+    <w:p>
+      <w:pPr>
+        <w:rPr>
+          <w:lang w:val="fr-FR"/>
+        </w:rPr>
+      </w:pPr>
+      <w:r>
+        <w:rPr>
+          <w:lang w:val="fr-FR"/>
+        </w:rPr>
+        <w:t>SID: Systèmes d’Information Décisionnels.</w:t>
+      </w:r>
+    </w:p>
+    <w:p>
+      <w:pPr>
+        <w:rPr>
+          <w:lang w:val="fr-FR"/>
+        </w:rPr>
+      </w:pPr>
+      <w:r>
+        <w:rPr>
+          <w:lang w:val="fr-FR"/>
+        </w:rPr>
+        <w:t>SID : Systèmes d’information de la distribution.</w:t>
+      </w:r>
+    </w:p>
+    <w:p>
       <w:pPr>
         <w:rPr>
           <w:lang w:val="fr-FR"/>
@@ -3866,334 +4198,267 @@
           <w:lang w:val="fr-FR"/>
         </w:rPr>
         <w:lastRenderedPageBreak/>
-        <w:t>BI : Business Intelligence.</w:t>
-      </w:r>
-    </w:p>
-    <w:p>
-      <w:pPr>
-        <w:rPr>
-          <w:lang w:val="fr-FR"/>
-        </w:rPr>
-      </w:pPr>
-      <w:r>
-        <w:rPr>
-          <w:lang w:val="fr-FR"/>
-        </w:rPr>
-        <w:t xml:space="preserve">DBA : Data Base </w:t>
-      </w:r>
+        <w:t>SIAD : Systèmes d’Information d’Aide à la Décision</w:t>
+      </w:r>
+    </w:p>
+    <w:p>
+      <w:pPr>
+        <w:rPr>
+          <w:lang w:val="fr-FR"/>
+        </w:rPr>
+      </w:pPr>
+      <w:r>
+        <w:rPr>
+          <w:lang w:val="fr-FR"/>
+        </w:rPr>
+        <w:t>SGBD : Système de Gestion de Base de Données.</w:t>
+      </w:r>
+    </w:p>
+    <w:p>
+      <w:proofErr w:type="gramStart"/>
+      <w:r>
+        <w:t>SMTP :</w:t>
+      </w:r>
+      <w:proofErr w:type="gramEnd"/>
+      <w:r>
+        <w:t xml:space="preserve"> Server Mail Transfer Protocol.</w:t>
+      </w:r>
+    </w:p>
+    <w:p>
+      <w:proofErr w:type="gramStart"/>
+      <w:r>
+        <w:t>SQL :</w:t>
+      </w:r>
+      <w:proofErr w:type="gramEnd"/>
+      <w:r>
+        <w:t xml:space="preserve"> Structured Query Language.</w:t>
+      </w:r>
+    </w:p>
+    <w:p/>
+    <w:p/>
+    <w:p>
+      <w:pPr>
+        <w:rPr>
+          <w:lang w:val="fr-FR"/>
+        </w:rPr>
+      </w:pPr>
       <w:proofErr w:type="spellStart"/>
       <w:r>
         <w:rPr>
           <w:lang w:val="fr-FR"/>
         </w:rPr>
-        <w:t>Administrator</w:t>
+        <w:t>Why</w:t>
       </w:r>
       <w:proofErr w:type="spellEnd"/>
       <w:r>
         <w:rPr>
           <w:lang w:val="fr-FR"/>
         </w:rPr>
-        <w:t>.</w:t>
-      </w:r>
-    </w:p>
-    <w:p>
-      <w:pPr>
-        <w:rPr>
-          <w:lang w:val="fr-FR"/>
-        </w:rPr>
-      </w:pPr>
-      <w:r>
-        <w:rPr>
-          <w:lang w:val="fr-FR"/>
-        </w:rPr>
-        <w:t>DIM : Dimension.</w:t>
-      </w:r>
-    </w:p>
-    <w:p>
-      <w:pPr>
-        <w:rPr>
-          <w:lang w:val="fr-FR"/>
-        </w:rPr>
-      </w:pPr>
-      <w:r>
-        <w:rPr>
-          <w:lang w:val="fr-FR"/>
-        </w:rPr>
-        <w:t>DW : Data Warehouse (Entrepôt de données).</w:t>
-      </w:r>
-    </w:p>
-    <w:p>
-      <w:pPr>
-        <w:rPr>
-          <w:lang w:val="fr-FR"/>
-        </w:rPr>
-      </w:pPr>
-      <w:r>
-        <w:rPr>
-          <w:lang w:val="fr-FR"/>
-        </w:rPr>
-        <w:t>EDW : Entreprise Data Warehouse.</w:t>
-      </w:r>
-    </w:p>
-    <w:p>
-      <w:proofErr w:type="gramStart"/>
-      <w:r>
-        <w:t>ETL :</w:t>
-      </w:r>
-      <w:proofErr w:type="gramEnd"/>
-      <w:r>
-        <w:t xml:space="preserve"> Extract, Transform and Load (ETC).</w:t>
-      </w:r>
-    </w:p>
-    <w:p>
-      <w:r>
-        <w:t>FK: Foreign Key.</w:t>
-      </w:r>
-    </w:p>
-    <w:p>
-      <w:r>
-        <w:t>FTP:</w:t>
-      </w:r>
-      <w:r>
-        <w:t xml:space="preserve"> File Transfer Protocol.</w:t>
-      </w:r>
-    </w:p>
-    <w:p>
-      <w:r>
-        <w:t xml:space="preserve">HOLAP: Hybrid </w:t>
+        <w:t xml:space="preserve"> </w:t>
       </w:r>
       <w:proofErr w:type="spellStart"/>
       <w:r>
-        <w:t>On</w:t>
-      </w:r>
-      <w:r>
-        <w:t>Line</w:t>
+        <w:rPr>
+          <w:lang w:val="fr-FR"/>
+        </w:rPr>
+        <w:t>choose</w:t>
       </w:r>
       <w:proofErr w:type="spellEnd"/>
       <w:r>
-        <w:t xml:space="preserve"> Analytical Process.</w:t>
-      </w:r>
-    </w:p>
-    <w:p>
-      <w:r>
-        <w:t>INSBI: Institute Business Intelligence</w:t>
-      </w:r>
-    </w:p>
-    <w:p>
-      <w:pPr>
-        <w:rPr>
-          <w:lang w:val="fr-FR"/>
-        </w:rPr>
-      </w:pPr>
-      <w:r>
-        <w:rPr>
-          <w:lang w:val="fr-FR"/>
-        </w:rPr>
-        <w:t xml:space="preserve">MOLAP: </w:t>
+        <w:rPr>
+          <w:lang w:val="fr-FR"/>
+        </w:rPr>
+        <w:t xml:space="preserve"> </w:t>
       </w:r>
       <w:proofErr w:type="spellStart"/>
       <w:r>
         <w:rPr>
           <w:lang w:val="fr-FR"/>
         </w:rPr>
-        <w:t>Multidimensional</w:t>
+        <w:t>pentaho</w:t>
       </w:r>
       <w:proofErr w:type="spellEnd"/>
-      <w:r>
-        <w:rPr>
-          <w:lang w:val="fr-FR"/>
-        </w:rPr>
-        <w:t xml:space="preserve"> On Line </w:t>
+    </w:p>
+    <w:p>
+      <w:pPr>
+        <w:pStyle w:val="Paragraphedeliste"/>
+        <w:numPr>
+          <w:ilvl w:val="0"/>
+          <w:numId w:val="4"/>
+        </w:numPr>
+      </w:pPr>
+      <w:r>
+        <w:t>One stop solution for all the business analytics need</w:t>
+      </w:r>
+    </w:p>
+    <w:p>
+      <w:pPr>
+        <w:pStyle w:val="Paragraphedeliste"/>
+        <w:numPr>
+          <w:ilvl w:val="0"/>
+          <w:numId w:val="4"/>
+        </w:numPr>
+      </w:pPr>
+      <w:r>
+        <w:t>Low integration time and infrastructure cost</w:t>
+      </w:r>
+    </w:p>
+    <w:p>
+      <w:pPr>
+        <w:pStyle w:val="Paragraphedeliste"/>
+        <w:numPr>
+          <w:ilvl w:val="0"/>
+          <w:numId w:val="4"/>
+        </w:numPr>
+      </w:pPr>
+      <w:r>
+        <w:t>Huge community support</w:t>
+      </w:r>
+    </w:p>
+    <w:p>
+      <w:pPr>
+        <w:pStyle w:val="Paragraphedeliste"/>
+        <w:numPr>
+          <w:ilvl w:val="0"/>
+          <w:numId w:val="4"/>
+        </w:numPr>
+      </w:pPr>
+      <w:r>
+        <w:t>Easily Scalable</w:t>
+      </w:r>
+    </w:p>
+    <w:p>
+      <w:pPr>
+        <w:pStyle w:val="Paragraphedeliste"/>
+        <w:numPr>
+          <w:ilvl w:val="0"/>
+          <w:numId w:val="4"/>
+        </w:numPr>
+      </w:pPr>
+      <w:r>
+        <w:t>Virtually unlimited visualization and data sources</w:t>
+      </w:r>
+    </w:p>
+    <w:p>
+      <w:pPr>
+        <w:pStyle w:val="Paragraphedeliste"/>
+        <w:numPr>
+          <w:ilvl w:val="0"/>
+          <w:numId w:val="4"/>
+        </w:numPr>
+      </w:pPr>
+      <w:r>
+        <w:t>Easily integrated on top of existing infrastructure including big data eco-system</w:t>
+      </w:r>
+    </w:p>
+    <w:p>
+      <w:pPr>
+        <w:pStyle w:val="Paragraphedeliste"/>
+        <w:numPr>
+          <w:ilvl w:val="0"/>
+          <w:numId w:val="4"/>
+        </w:numPr>
+      </w:pPr>
+      <w:r>
+        <w:t xml:space="preserve">All core engines are open and standalone projects with their own community and </w:t>
       </w:r>
       <w:proofErr w:type="spellStart"/>
       <w:r>
-        <w:rPr>
-          <w:lang w:val="fr-FR"/>
-        </w:rPr>
-        <w:t>Analytical</w:t>
+        <w:t>dev</w:t>
       </w:r>
       <w:proofErr w:type="spellEnd"/>
       <w:r>
-        <w:rPr>
-          <w:lang w:val="fr-FR"/>
-        </w:rPr>
-        <w:t xml:space="preserve"> </w:t>
+        <w:t xml:space="preserve"> plan</w:t>
+      </w:r>
+    </w:p>
+    <w:p>
+      <w:pPr>
+        <w:pStyle w:val="Paragraphedeliste"/>
+        <w:numPr>
+          <w:ilvl w:val="0"/>
+          <w:numId w:val="4"/>
+        </w:numPr>
+      </w:pPr>
+      <w:r>
+        <w:t>A very good toolset which has far wider applicability beyond just the base product</w:t>
+      </w:r>
+    </w:p>
+    <w:p/>
+    <w:p/>
+    <w:p>
+      <w:pPr>
+        <w:rPr>
+          <w:lang w:val="fr-FR"/>
+        </w:rPr>
+      </w:pPr>
+      <w:r>
+        <w:rPr>
+          <w:lang w:val="fr-FR"/>
+        </w:rPr>
+        <w:t xml:space="preserve">Vertical </w:t>
       </w:r>
       <w:proofErr w:type="spellStart"/>
       <w:r>
         <w:rPr>
           <w:lang w:val="fr-FR"/>
         </w:rPr>
-        <w:t>Process</w:t>
+        <w:t>scaling</w:t>
       </w:r>
       <w:proofErr w:type="spellEnd"/>
       <w:r>
         <w:rPr>
           <w:lang w:val="fr-FR"/>
         </w:rPr>
-        <w:t>.</w:t>
-      </w:r>
-    </w:p>
-    <w:p>
-      <w:r>
-        <w:t>OLAP:</w:t>
-      </w:r>
-      <w:r>
-        <w:t xml:space="preserve"> On Line Analytical Process.</w:t>
-      </w:r>
-    </w:p>
-    <w:p>
-      <w:r>
-        <w:t>OLTP: On Line Transactional Process.</w:t>
-      </w:r>
-    </w:p>
-    <w:p>
-      <w:r>
-        <w:t>PK:</w:t>
-      </w:r>
-      <w:r>
-        <w:t xml:space="preserve"> Primary Key.</w:t>
-      </w:r>
-    </w:p>
-    <w:p>
-      <w:r>
-        <w:t>ROLAP:</w:t>
-      </w:r>
-      <w:r>
-        <w:t xml:space="preserve"> Relational On Line Analytical Process.</w:t>
-      </w:r>
-    </w:p>
-    <w:p>
-      <w:pPr>
-        <w:rPr>
-          <w:lang w:val="fr-FR"/>
-        </w:rPr>
-      </w:pPr>
-      <w:r>
-        <w:rPr>
-          <w:lang w:val="fr-FR"/>
-        </w:rPr>
-        <w:t>SI : Systèmes d’Information.</w:t>
-      </w:r>
-    </w:p>
-    <w:p>
-      <w:pPr>
-        <w:rPr>
-          <w:lang w:val="fr-FR"/>
-        </w:rPr>
-      </w:pPr>
-      <w:r>
-        <w:rPr>
-          <w:lang w:val="fr-FR"/>
-        </w:rPr>
-        <w:t>SID: Systèmes d’Information Décisionnels.</w:t>
-      </w:r>
-    </w:p>
-    <w:p>
-      <w:pPr>
-        <w:rPr>
-          <w:lang w:val="fr-FR"/>
-        </w:rPr>
-      </w:pPr>
-      <w:r>
-        <w:rPr>
-          <w:lang w:val="fr-FR"/>
-        </w:rPr>
-        <w:t>SID : Systèmes d’information de la distribution.</w:t>
-      </w:r>
-    </w:p>
-    <w:p>
-      <w:pPr>
-        <w:rPr>
-          <w:lang w:val="fr-FR"/>
-        </w:rPr>
-      </w:pPr>
-      <w:r>
-        <w:rPr>
-          <w:lang w:val="fr-FR"/>
-        </w:rPr>
-        <w:t>SIAD : Systèmes d’Information d’Aide à la Décision</w:t>
-      </w:r>
-    </w:p>
-    <w:p>
-      <w:pPr>
-        <w:rPr>
-          <w:lang w:val="fr-FR"/>
-        </w:rPr>
-      </w:pPr>
-      <w:r>
-        <w:rPr>
-          <w:lang w:val="fr-FR"/>
-        </w:rPr>
-        <w:t>SGBD : Système de Gestion de Base de Données.</w:t>
-      </w:r>
-    </w:p>
-    <w:p>
-      <w:pPr>
-        <w:rPr>
-          <w:lang w:val="fr-FR"/>
-        </w:rPr>
-      </w:pPr>
-      <w:r>
-        <w:rPr>
-          <w:lang w:val="fr-FR"/>
-        </w:rPr>
-        <w:t>SMTP : Server Mail Transfer Protocol.</w:t>
-      </w:r>
-    </w:p>
-    <w:p>
-      <w:pPr>
-        <w:rPr>
-          <w:lang w:val="fr-FR"/>
-        </w:rPr>
-      </w:pPr>
-      <w:r>
-        <w:rPr>
-          <w:lang w:val="fr-FR"/>
-        </w:rPr>
-        <w:t xml:space="preserve">SQL : </w:t>
+        <w:t xml:space="preserve">: upgrade la puissance de ce qui existe </w:t>
       </w:r>
       <w:proofErr w:type="spellStart"/>
       <w:r>
         <w:rPr>
           <w:lang w:val="fr-FR"/>
         </w:rPr>
-        <w:t>Structured</w:t>
+        <w:t>deja</w:t>
       </w:r>
       <w:proofErr w:type="spellEnd"/>
-      <w:r>
-        <w:rPr>
-          <w:lang w:val="fr-FR"/>
-        </w:rPr>
-        <w:t xml:space="preserve"> </w:t>
+    </w:p>
+    <w:p>
+      <w:pPr>
+        <w:rPr>
+          <w:lang w:val="fr-FR"/>
+        </w:rPr>
+      </w:pPr>
+      <w:r>
+        <w:rPr>
+          <w:lang w:val="fr-FR"/>
+        </w:rPr>
+        <w:t xml:space="preserve">Horizontal </w:t>
       </w:r>
       <w:proofErr w:type="spellStart"/>
       <w:r>
         <w:rPr>
           <w:lang w:val="fr-FR"/>
         </w:rPr>
-        <w:t>Query</w:t>
+        <w:t>scaling</w:t>
       </w:r>
       <w:proofErr w:type="spellEnd"/>
       <w:r>
         <w:rPr>
           <w:lang w:val="fr-FR"/>
         </w:rPr>
-        <w:t xml:space="preserve"> </w:t>
+        <w:t xml:space="preserve">: Augmenter le nombre pour </w:t>
       </w:r>
       <w:proofErr w:type="spellStart"/>
       <w:r>
         <w:rPr>
           <w:lang w:val="fr-FR"/>
         </w:rPr>
-        <w:t>Language</w:t>
+        <w:t>rejoinder</w:t>
       </w:r>
       <w:proofErr w:type="spellEnd"/>
       <w:r>
         <w:rPr>
           <w:lang w:val="fr-FR"/>
         </w:rPr>
-        <w:t>.</w:t>
+        <w:t xml:space="preserve"> la nouvelle demande</w:t>
       </w:r>
     </w:p>
     <w:sectPr>

</xml_diff>